<commit_message>
- added node - BS changed to bachelor of science
</commit_message>
<xml_diff>
--- a/KirstieWilkinsonResume.docx
+++ b/KirstieWilkinsonResume.docx
@@ -30,12 +30,12 @@
             <wp:inline distB="114300" distT="114300" distL="114300" distR="114300">
               <wp:extent cx="1033272" cy="263015"/>
               <wp:effectExtent b="0" l="0" r="0" t="0"/>
-              <wp:docPr id="5" name="image3.png"/>
+              <wp:docPr id="5" name="image2.png"/>
               <a:graphic>
                 <a:graphicData uri="http://schemas.openxmlformats.org/drawingml/2006/picture">
                   <pic:pic>
                     <pic:nvPicPr>
-                      <pic:cNvPr id="0" name="image3.png"/>
+                      <pic:cNvPr id="0" name="image2.png"/>
                       <pic:cNvPicPr preferRelativeResize="0"/>
                     </pic:nvPicPr>
                     <pic:blipFill>
@@ -144,12 +144,12 @@
                 <wp:extent cx="2905125" cy="157451"/>
                 <wp:effectExtent b="0" l="0" r="0" t="0"/>
                 <wp:wrapNone/>
-                <wp:docPr id="2" name="image5.png"/>
+                <wp:docPr id="2" name="image4.png"/>
                 <a:graphic>
                   <a:graphicData uri="http://schemas.openxmlformats.org/drawingml/2006/picture">
                     <pic:pic>
                       <pic:nvPicPr>
-                        <pic:cNvPr id="0" name="image5.png"/>
+                        <pic:cNvPr id="0" name="image4.png"/>
                         <pic:cNvPicPr preferRelativeResize="0"/>
                       </pic:nvPicPr>
                       <pic:blipFill>
@@ -319,12 +319,12 @@
                 <wp:extent cx="8543925" cy="2633663"/>
                 <wp:effectExtent b="0" l="0" r="0" t="0"/>
                 <wp:wrapNone/>
-                <wp:docPr id="1" name="image4.png"/>
+                <wp:docPr id="1" name="image1.png"/>
                 <a:graphic>
                   <a:graphicData uri="http://schemas.openxmlformats.org/drawingml/2006/picture">
                     <pic:pic>
                       <pic:nvPicPr>
-                        <pic:cNvPr id="0" name="image4.png"/>
+                        <pic:cNvPr id="0" name="image1.png"/>
                         <pic:cNvPicPr preferRelativeResize="0"/>
                       </pic:nvPicPr>
                       <pic:blipFill>
@@ -383,12 +383,12 @@
             <wp:inline distB="114300" distT="114300" distL="114300" distR="114300">
               <wp:extent cx="1033272" cy="263015"/>
               <wp:effectExtent b="0" l="0" r="0" t="0"/>
-              <wp:docPr id="3" name="image1.png"/>
+              <wp:docPr id="3" name="image3.png"/>
               <a:graphic>
                 <a:graphicData uri="http://schemas.openxmlformats.org/drawingml/2006/picture">
                   <pic:pic>
                     <pic:nvPicPr>
-                      <pic:cNvPr id="0" name="image1.png"/>
+                      <pic:cNvPr id="0" name="image3.png"/>
                       <pic:cNvPicPr preferRelativeResize="0"/>
                     </pic:nvPicPr>
                     <pic:blipFill>
@@ -445,12 +445,12 @@
             <wp:inline distB="114300" distT="114300" distL="114300" distR="114300">
               <wp:extent cx="1033272" cy="263015"/>
               <wp:effectExtent b="0" l="0" r="0" t="0"/>
-              <wp:docPr id="4" name="image2.png"/>
+              <wp:docPr id="4" name="image5.png"/>
               <a:graphic>
                 <a:graphicData uri="http://schemas.openxmlformats.org/drawingml/2006/picture">
                   <pic:pic>
                     <pic:nvPicPr>
-                      <pic:cNvPr id="0" name="image2.png"/>
+                      <pic:cNvPr id="0" name="image5.png"/>
                       <pic:cNvPicPr preferRelativeResize="0"/>
                     </pic:nvPicPr>
                     <pic:blipFill>
@@ -758,6 +758,27 @@
         </w:tabs>
         <w:spacing w:line="312" w:lineRule="auto"/>
         <w:rPr>
+          <w:rFonts w:ascii="Roboto" w:cs="Roboto" w:eastAsia="Roboto" w:hAnsi="Roboto"/>
+          <w:b w:val="1"/>
+          <w:color w:val="a4c2f4"/>
+          <w:sz w:val="8"/>
+          <w:szCs w:val="8"/>
+        </w:rPr>
+      </w:pPr>
+      <w:r>
+        <w:rPr>
+          <w:rtl w:val="0"/>
+        </w:rPr>
+      </w:r>
+    </w:p>
+    <w:p>
+      <w:pPr>
+        <w:tabs>
+          <w:tab w:val="right" w:leader="none" w:pos="10890"/>
+          <w:tab w:val="left" w:leader="none" w:pos="450"/>
+        </w:tabs>
+        <w:spacing w:line="312" w:lineRule="auto"/>
+        <w:rPr>
           <w:b w:val="1"/>
           <w:color w:val="a4c2f4"/>
           <w:sz w:val="20"/>
@@ -790,26 +811,65 @@
         <w:tblLook w:val="0600"/>
       </w:tblPr>
       <w:tblGrid>
-        <w:gridCol w:w="2177.4"/>
-        <w:gridCol w:w="2177.4"/>
-        <w:gridCol w:w="2177.4"/>
-        <w:gridCol w:w="2177.4"/>
-        <w:gridCol w:w="2177.4"/>
+        <w:gridCol w:w="1814.5"/>
+        <w:gridCol w:w="1814.5"/>
+        <w:gridCol w:w="1814.5"/>
+        <w:gridCol w:w="1814.5"/>
+        <w:gridCol w:w="1814.5"/>
+        <w:gridCol w:w="1814.5"/>
         <w:tblGridChange w:id="0">
           <w:tblGrid>
-            <w:gridCol w:w="2177.4"/>
-            <w:gridCol w:w="2177.4"/>
-            <w:gridCol w:w="2177.4"/>
-            <w:gridCol w:w="2177.4"/>
-            <w:gridCol w:w="2177.4"/>
+            <w:gridCol w:w="1814.5"/>
+            <w:gridCol w:w="1814.5"/>
+            <w:gridCol w:w="1814.5"/>
+            <w:gridCol w:w="1814.5"/>
+            <w:gridCol w:w="1814.5"/>
+            <w:gridCol w:w="1814.5"/>
           </w:tblGrid>
         </w:tblGridChange>
       </w:tblGrid>
       <w:tr>
         <w:trPr>
           <w:cantSplit w:val="0"/>
+          <w:trHeight w:val="459.04296875" w:hRule="atLeast"/>
           <w:tblHeader w:val="0"/>
         </w:trPr>
+        <w:tc>
+          <w:tcPr>
+            <w:shd w:fill="auto" w:val="clear"/>
+            <w:tcMar>
+              <w:top w:w="100.0" w:type="dxa"/>
+              <w:left w:w="100.0" w:type="dxa"/>
+              <w:bottom w:w="100.0" w:type="dxa"/>
+              <w:right w:w="100.0" w:type="dxa"/>
+            </w:tcMar>
+            <w:vAlign w:val="top"/>
+          </w:tcPr>
+          <w:p>
+            <w:pPr>
+              <w:widowControl w:val="0"/>
+              <w:tabs>
+                <w:tab w:val="right" w:leader="none" w:pos="10890"/>
+                <w:tab w:val="right" w:leader="none" w:pos="9450"/>
+                <w:tab w:val="right" w:leader="none" w:pos="8820"/>
+              </w:tabs>
+              <w:spacing w:line="240" w:lineRule="auto"/>
+              <w:jc w:val="center"/>
+              <w:rPr>
+                <w:rFonts w:ascii="Roboto" w:cs="Roboto" w:eastAsia="Roboto" w:hAnsi="Roboto"/>
+                <w:color w:val="f3f3f3"/>
+              </w:rPr>
+            </w:pPr>
+            <w:r>
+              <w:rPr>
+                <w:rFonts w:ascii="Roboto" w:cs="Roboto" w:eastAsia="Roboto" w:hAnsi="Roboto"/>
+                <w:color w:val="f3f3f3"/>
+                <w:rtl w:val="0"/>
+              </w:rPr>
+              <w:t xml:space="preserve">Node</w:t>
+            </w:r>
+          </w:p>
+        </w:tc>
         <w:tc>
           <w:tcPr>
             <w:shd w:fill="auto" w:val="clear"/>
@@ -1070,7 +1130,7 @@
           <w:rtl w:val="0"/>
         </w:rPr>
         <w:tab/>
-        <w:t xml:space="preserve">Front-End Team Member</w:t>
+        <w:t xml:space="preserve">Team Member</w:t>
       </w:r>
     </w:p>
     <w:p>
@@ -1156,7 +1216,7 @@
           <w:color w:val="f3f3f3"/>
           <w:rtl w:val="0"/>
         </w:rPr>
-        <w:t xml:space="preserve"> technical issues and managed customer complaints daily</w:t>
+        <w:t xml:space="preserve"> technical issues related to Amazon Prime and managed customer complaints daily</w:t>
       </w:r>
     </w:p>
     <w:p>
@@ -1659,22 +1719,6 @@
         </w:rPr>
         <w:t xml:space="preserve">Engineered a unique and user-friendly dropdown menu feature by completing more than 30 collaboratively designed Jira tickets</w:t>
       </w:r>
-    </w:p>
-    <w:p>
-      <w:pPr>
-        <w:tabs>
-          <w:tab w:val="right" w:leader="none" w:pos="10890"/>
-          <w:tab w:val="left" w:leader="none" w:pos="450"/>
-        </w:tabs>
-        <w:spacing w:line="312" w:lineRule="auto"/>
-        <w:rPr>
-          <w:rFonts w:ascii="Roboto" w:cs="Roboto" w:eastAsia="Roboto" w:hAnsi="Roboto"/>
-          <w:color w:val="f3f3f3"/>
-          <w:sz w:val="6"/>
-          <w:szCs w:val="6"/>
-          <w:shd w:fill="f1c232" w:val="clear"/>
-        </w:rPr>
-      </w:pPr>
       <w:r>
         <w:rPr>
           <w:rtl w:val="0"/>
@@ -1819,21 +1863,6 @@
         </w:rPr>
         <w:t xml:space="preserve">Crafted more than 10 standardized reusable components by following the product owner’s design standards</w:t>
       </w:r>
-    </w:p>
-    <w:p>
-      <w:pPr>
-        <w:tabs>
-          <w:tab w:val="right" w:leader="none" w:pos="10890"/>
-          <w:tab w:val="left" w:leader="none" w:pos="450"/>
-        </w:tabs>
-        <w:spacing w:line="312" w:lineRule="auto"/>
-        <w:rPr>
-          <w:rFonts w:ascii="Roboto" w:cs="Roboto" w:eastAsia="Roboto" w:hAnsi="Roboto"/>
-          <w:color w:val="f3f3f3"/>
-          <w:sz w:val="6"/>
-          <w:szCs w:val="6"/>
-        </w:rPr>
-      </w:pPr>
       <w:r>
         <w:rPr>
           <w:rtl w:val="0"/>
@@ -1962,26 +1991,6 @@
         <w:spacing w:line="312" w:lineRule="auto"/>
         <w:rPr>
           <w:rFonts w:ascii="Roboto" w:cs="Roboto" w:eastAsia="Roboto" w:hAnsi="Roboto"/>
-          <w:color w:val="f3f3f3"/>
-          <w:sz w:val="6"/>
-          <w:szCs w:val="6"/>
-        </w:rPr>
-      </w:pPr>
-      <w:r>
-        <w:rPr>
-          <w:rtl w:val="0"/>
-        </w:rPr>
-      </w:r>
-    </w:p>
-    <w:p>
-      <w:pPr>
-        <w:tabs>
-          <w:tab w:val="right" w:leader="none" w:pos="10890"/>
-          <w:tab w:val="left" w:leader="none" w:pos="450"/>
-        </w:tabs>
-        <w:spacing w:line="312" w:lineRule="auto"/>
-        <w:rPr>
-          <w:rFonts w:ascii="Roboto" w:cs="Roboto" w:eastAsia="Roboto" w:hAnsi="Roboto"/>
           <w:b w:val="1"/>
           <w:color w:val="f3f3f3"/>
           <w:sz w:val="6"/>
@@ -2156,7 +2165,7 @@
           <w:color w:val="f3f3f3"/>
           <w:rtl w:val="0"/>
         </w:rPr>
-        <w:t xml:space="preserve">B.S. in Cultural Studies &amp; Workforce Leadership</w:t>
+        <w:t xml:space="preserve">Bachelor of Science in Cultural Studies &amp; Workforce Leadership</w:t>
       </w:r>
       <w:r>
         <w:rPr>

</xml_diff>

<commit_message>
added Jira to skills
</commit_message>
<xml_diff>
--- a/KirstieWilkinsonResume.docx
+++ b/KirstieWilkinsonResume.docx
@@ -144,12 +144,12 @@
                 <wp:extent cx="2905125" cy="157451"/>
                 <wp:effectExtent b="0" l="0" r="0" t="0"/>
                 <wp:wrapNone/>
-                <wp:docPr id="2" name="image4.png"/>
+                <wp:docPr id="2" name="image5.png"/>
                 <a:graphic>
                   <a:graphicData uri="http://schemas.openxmlformats.org/drawingml/2006/picture">
                     <pic:pic>
                       <pic:nvPicPr>
-                        <pic:cNvPr id="0" name="image4.png"/>
+                        <pic:cNvPr id="0" name="image5.png"/>
                         <pic:cNvPicPr preferRelativeResize="0"/>
                       </pic:nvPicPr>
                       <pic:blipFill>
@@ -319,12 +319,12 @@
                 <wp:extent cx="8543925" cy="2633663"/>
                 <wp:effectExtent b="0" l="0" r="0" t="0"/>
                 <wp:wrapNone/>
-                <wp:docPr id="1" name="image1.png"/>
+                <wp:docPr id="1" name="image4.png"/>
                 <a:graphic>
                   <a:graphicData uri="http://schemas.openxmlformats.org/drawingml/2006/picture">
                     <pic:pic>
                       <pic:nvPicPr>
-                        <pic:cNvPr id="0" name="image1.png"/>
+                        <pic:cNvPr id="0" name="image4.png"/>
                         <pic:cNvPicPr preferRelativeResize="0"/>
                       </pic:nvPicPr>
                       <pic:blipFill>
@@ -383,12 +383,12 @@
             <wp:inline distB="114300" distT="114300" distL="114300" distR="114300">
               <wp:extent cx="1033272" cy="263015"/>
               <wp:effectExtent b="0" l="0" r="0" t="0"/>
-              <wp:docPr id="3" name="image3.png"/>
+              <wp:docPr id="3" name="image1.png"/>
               <a:graphic>
                 <a:graphicData uri="http://schemas.openxmlformats.org/drawingml/2006/picture">
                   <pic:pic>
                     <pic:nvPicPr>
-                      <pic:cNvPr id="0" name="image3.png"/>
+                      <pic:cNvPr id="0" name="image1.png"/>
                       <pic:cNvPicPr preferRelativeResize="0"/>
                     </pic:nvPicPr>
                     <pic:blipFill>
@@ -445,12 +445,12 @@
             <wp:inline distB="114300" distT="114300" distL="114300" distR="114300">
               <wp:extent cx="1033272" cy="263015"/>
               <wp:effectExtent b="0" l="0" r="0" t="0"/>
-              <wp:docPr id="4" name="image5.png"/>
+              <wp:docPr id="4" name="image3.png"/>
               <a:graphic>
                 <a:graphicData uri="http://schemas.openxmlformats.org/drawingml/2006/picture">
                   <pic:pic>
                     <pic:nvPicPr>
-                      <pic:cNvPr id="0" name="image5.png"/>
+                      <pic:cNvPr id="0" name="image3.png"/>
                       <pic:cNvPicPr preferRelativeResize="0"/>
                     </pic:nvPicPr>
                     <pic:blipFill>
@@ -811,20 +811,22 @@
         <w:tblLook w:val="0600"/>
       </w:tblPr>
       <w:tblGrid>
-        <w:gridCol w:w="1814.5"/>
-        <w:gridCol w:w="1814.5"/>
-        <w:gridCol w:w="1814.5"/>
-        <w:gridCol w:w="1814.5"/>
-        <w:gridCol w:w="1814.5"/>
-        <w:gridCol w:w="1814.5"/>
+        <w:gridCol w:w="1555.2857142857142"/>
+        <w:gridCol w:w="1555.2857142857142"/>
+        <w:gridCol w:w="1555.2857142857142"/>
+        <w:gridCol w:w="1555.2857142857142"/>
+        <w:gridCol w:w="1555.2857142857142"/>
+        <w:gridCol w:w="1555.2857142857142"/>
+        <w:gridCol w:w="1555.2857142857142"/>
         <w:tblGridChange w:id="0">
           <w:tblGrid>
-            <w:gridCol w:w="1814.5"/>
-            <w:gridCol w:w="1814.5"/>
-            <w:gridCol w:w="1814.5"/>
-            <w:gridCol w:w="1814.5"/>
-            <w:gridCol w:w="1814.5"/>
-            <w:gridCol w:w="1814.5"/>
+            <w:gridCol w:w="1555.2857142857142"/>
+            <w:gridCol w:w="1555.2857142857142"/>
+            <w:gridCol w:w="1555.2857142857142"/>
+            <w:gridCol w:w="1555.2857142857142"/>
+            <w:gridCol w:w="1555.2857142857142"/>
+            <w:gridCol w:w="1555.2857142857142"/>
+            <w:gridCol w:w="1555.2857142857142"/>
           </w:tblGrid>
         </w:tblGridChange>
       </w:tblGrid>
@@ -1047,6 +1049,42 @@
                 <w:rtl w:val="0"/>
               </w:rPr>
               <w:t xml:space="preserve">Redis</w:t>
+            </w:r>
+          </w:p>
+        </w:tc>
+        <w:tc>
+          <w:tcPr>
+            <w:shd w:fill="auto" w:val="clear"/>
+            <w:tcMar>
+              <w:top w:w="100.0" w:type="dxa"/>
+              <w:left w:w="100.0" w:type="dxa"/>
+              <w:bottom w:w="100.0" w:type="dxa"/>
+              <w:right w:w="100.0" w:type="dxa"/>
+            </w:tcMar>
+            <w:vAlign w:val="top"/>
+          </w:tcPr>
+          <w:p>
+            <w:pPr>
+              <w:widowControl w:val="0"/>
+              <w:tabs>
+                <w:tab w:val="right" w:leader="none" w:pos="10890"/>
+                <w:tab w:val="right" w:leader="none" w:pos="9450"/>
+                <w:tab w:val="right" w:leader="none" w:pos="8820"/>
+              </w:tabs>
+              <w:spacing w:line="240" w:lineRule="auto"/>
+              <w:jc w:val="center"/>
+              <w:rPr>
+                <w:rFonts w:ascii="Roboto" w:cs="Roboto" w:eastAsia="Roboto" w:hAnsi="Roboto"/>
+                <w:color w:val="f3f3f3"/>
+              </w:rPr>
+            </w:pPr>
+            <w:r>
+              <w:rPr>
+                <w:rFonts w:ascii="Roboto" w:cs="Roboto" w:eastAsia="Roboto" w:hAnsi="Roboto"/>
+                <w:color w:val="f3f3f3"/>
+                <w:rtl w:val="0"/>
+              </w:rPr>
+              <w:t xml:space="preserve">Jira</w:t>
             </w:r>
           </w:p>
         </w:tc>

</xml_diff>

<commit_message>
add color for secrtions add number of lines contributed to CW
</commit_message>
<xml_diff>
--- a/KirstieWilkinsonResume.docx
+++ b/KirstieWilkinsonResume.docx
@@ -20,7 +20,307 @@
           <w:color w:val="f3f3f3"/>
         </w:rPr>
       </w:pPr>
-      <w:hyperlink r:id="rId6">
+      <w:r>
+        <w:rPr/>
+        <mc:AlternateContent>
+          <mc:Choice Requires="wpg">
+            <w:drawing>
+              <wp:anchor allowOverlap="1" behindDoc="1" distB="114300" distT="114300" distL="114300" distR="114300" hidden="0" layoutInCell="1" locked="0" relativeHeight="0" simplePos="0">
+                <wp:simplePos x="0" y="0"/>
+                <wp:positionH relativeFrom="page">
+                  <wp:posOffset>2100263</wp:posOffset>
+                </wp:positionH>
+                <wp:positionV relativeFrom="page">
+                  <wp:posOffset>280988</wp:posOffset>
+                </wp:positionV>
+                <wp:extent cx="8543925" cy="1276350"/>
+                <wp:effectExtent b="0" l="0" r="0" t="0"/>
+                <wp:wrapNone/>
+                <wp:docPr id="1" name=""/>
+                <a:graphic>
+                  <a:graphicData uri="http://schemas.microsoft.com/office/word/2010/wordprocessingShape">
+                    <wps:wsp>
+                      <wps:cNvSpPr/>
+                      <wps:cNvPr id="2" name="Shape 2"/>
+                      <wps:spPr>
+                        <a:xfrm>
+                          <a:off x="0" y="2833300"/>
+                          <a:ext cx="9850200" cy="887700"/>
+                        </a:xfrm>
+                        <a:prstGeom prst="roundRect">
+                          <a:avLst>
+                            <a:gd fmla="val 16667" name="adj"/>
+                          </a:avLst>
+                        </a:prstGeom>
+                        <a:gradFill>
+                          <a:gsLst>
+                            <a:gs pos="0">
+                              <a:srgbClr val="073763"/>
+                            </a:gs>
+                            <a:gs pos="100000">
+                              <a:srgbClr val="FFFFFF">
+                                <a:alpha val="0"/>
+                              </a:srgbClr>
+                            </a:gs>
+                          </a:gsLst>
+                          <a:path path="circle">
+                            <a:fillToRect b="50%" l="50%" r="50%" t="50%"/>
+                          </a:path>
+                          <a:tileRect/>
+                        </a:gradFill>
+                        <a:ln>
+                          <a:noFill/>
+                        </a:ln>
+                      </wps:spPr>
+                      <wps:txbx>
+                        <w:txbxContent>
+                          <w:p>
+                            <w:pPr>
+                              <w:spacing w:after="0" w:before="0" w:line="240"/>
+                              <w:ind w:left="0" w:right="0" w:firstLine="0"/>
+                              <w:jc w:val="center"/>
+                              <w:textDirection w:val="btLr"/>
+                            </w:pPr>
+                          </w:p>
+                        </w:txbxContent>
+                      </wps:txbx>
+                      <wps:bodyPr anchorCtr="0" anchor="ctr" bIns="91425" lIns="91425" spcFirstLastPara="1" rIns="91425" wrap="square" tIns="91425">
+                        <a:noAutofit/>
+                      </wps:bodyPr>
+                    </wps:wsp>
+                  </a:graphicData>
+                </a:graphic>
+              </wp:anchor>
+            </w:drawing>
+          </mc:Choice>
+          <mc:Fallback>
+            <w:drawing>
+              <wp:anchor allowOverlap="1" behindDoc="1" distB="114300" distT="114300" distL="114300" distR="114300" hidden="0" layoutInCell="1" locked="0" relativeHeight="0" simplePos="0">
+                <wp:simplePos x="0" y="0"/>
+                <wp:positionH relativeFrom="page">
+                  <wp:posOffset>2100263</wp:posOffset>
+                </wp:positionH>
+                <wp:positionV relativeFrom="page">
+                  <wp:posOffset>280988</wp:posOffset>
+                </wp:positionV>
+                <wp:extent cx="8543925" cy="1276350"/>
+                <wp:effectExtent b="0" l="0" r="0" t="0"/>
+                <wp:wrapNone/>
+                <wp:docPr id="1" name="image4.png"/>
+                <a:graphic>
+                  <a:graphicData uri="http://schemas.openxmlformats.org/drawingml/2006/picture">
+                    <pic:pic>
+                      <pic:nvPicPr>
+                        <pic:cNvPr id="0" name="image4.png"/>
+                        <pic:cNvPicPr preferRelativeResize="0"/>
+                      </pic:nvPicPr>
+                      <pic:blipFill>
+                        <a:blip r:embed="rId6"/>
+                        <a:srcRect/>
+                        <a:stretch>
+                          <a:fillRect/>
+                        </a:stretch>
+                      </pic:blipFill>
+                      <pic:spPr>
+                        <a:xfrm>
+                          <a:off x="0" y="0"/>
+                          <a:ext cx="8543925" cy="1276350"/>
+                        </a:xfrm>
+                        <a:prstGeom prst="rect"/>
+                        <a:ln/>
+                      </pic:spPr>
+                    </pic:pic>
+                  </a:graphicData>
+                </a:graphic>
+              </wp:anchor>
+            </w:drawing>
+          </mc:Fallback>
+        </mc:AlternateContent>
+      </w:r>
+      <w:r>
+        <w:rPr/>
+        <mc:AlternateContent>
+          <mc:Choice Requires="wpg">
+            <w:drawing>
+              <wp:anchor allowOverlap="1" behindDoc="0" distB="114300" distT="114300" distL="114300" distR="114300" hidden="0" layoutInCell="1" locked="0" relativeHeight="0" simplePos="0">
+                <wp:simplePos x="0" y="0"/>
+                <wp:positionH relativeFrom="page">
+                  <wp:posOffset>3860218</wp:posOffset>
+                </wp:positionH>
+                <wp:positionV relativeFrom="page">
+                  <wp:posOffset>200025</wp:posOffset>
+                </wp:positionV>
+                <wp:extent cx="3747971" cy="347663"/>
+                <wp:effectExtent b="0" l="0" r="0" t="0"/>
+                <wp:wrapNone/>
+                <wp:docPr id="6" name=""/>
+                <a:graphic>
+                  <a:graphicData uri="http://schemas.microsoft.com/office/word/2010/wordprocessingGroup">
+                    <wpg:wgp>
+                      <wpg:cNvGrpSpPr/>
+                      <wpg:grpSpPr>
+                        <a:xfrm>
+                          <a:off x="0" y="2769900"/>
+                          <a:ext cx="3747971" cy="347663"/>
+                          <a:chOff x="0" y="2769900"/>
+                          <a:chExt cx="9753600" cy="887700"/>
+                        </a:xfrm>
+                      </wpg:grpSpPr>
+                      <wpg:grpSp>
+                        <wpg:cNvGrpSpPr/>
+                        <wpg:grpSpPr>
+                          <a:xfrm>
+                            <a:off x="-48300" y="2769900"/>
+                            <a:ext cx="9850200" cy="887700"/>
+                            <a:chOff x="-48300" y="2769900"/>
+                            <a:chExt cx="9850200" cy="887700"/>
+                          </a:xfrm>
+                        </wpg:grpSpPr>
+                        <wps:wsp>
+                          <wps:cNvSpPr/>
+                          <wps:cNvPr id="2" name="Shape 2"/>
+                          <wps:spPr>
+                            <a:xfrm>
+                              <a:off x="-48300" y="2769900"/>
+                              <a:ext cx="9850200" cy="887700"/>
+                            </a:xfrm>
+                            <a:prstGeom prst="roundRect">
+                              <a:avLst>
+                                <a:gd fmla="val 16667" name="adj"/>
+                              </a:avLst>
+                            </a:prstGeom>
+                            <a:gradFill>
+                              <a:gsLst>
+                                <a:gs pos="0">
+                                  <a:srgbClr val="3C78D8"/>
+                                </a:gs>
+                                <a:gs pos="0">
+                                  <a:srgbClr val="6D9EEB"/>
+                                </a:gs>
+                                <a:gs pos="100000">
+                                  <a:srgbClr val="FFFFFF">
+                                    <a:alpha val="0"/>
+                                  </a:srgbClr>
+                                </a:gs>
+                              </a:gsLst>
+                              <a:path path="circle">
+                                <a:fillToRect b="50%" l="50%" r="50%" t="50%"/>
+                              </a:path>
+                              <a:tileRect/>
+                            </a:gradFill>
+                            <a:ln>
+                              <a:noFill/>
+                            </a:ln>
+                          </wps:spPr>
+                          <wps:txbx>
+                            <w:txbxContent>
+                              <w:p>
+                                <w:pPr>
+                                  <w:spacing w:after="0" w:before="0" w:line="240"/>
+                                  <w:ind w:left="0" w:right="0" w:firstLine="0"/>
+                                  <w:jc w:val="center"/>
+                                  <w:textDirection w:val="btLr"/>
+                                </w:pPr>
+                              </w:p>
+                            </w:txbxContent>
+                          </wps:txbx>
+                          <wps:bodyPr anchorCtr="0" anchor="ctr" bIns="91425" lIns="91425" spcFirstLastPara="1" rIns="91425" wrap="square" tIns="91425">
+                            <a:noAutofit/>
+                          </wps:bodyPr>
+                        </wps:wsp>
+                        <wps:wsp>
+                          <wps:cNvSpPr/>
+                          <wps:cNvPr id="7" name="Shape 7"/>
+                          <wps:spPr>
+                            <a:xfrm>
+                              <a:off x="702313" y="2996175"/>
+                              <a:ext cx="8348969" cy="435150"/>
+                            </a:xfrm>
+                            <a:prstGeom prst="rect">
+                              <a:avLst/>
+                            </a:prstGeom>
+                          </wps:spPr>
+                          <wps:txbx>
+                            <w:txbxContent>
+                              <w:p>
+                                <w:pPr>
+                                  <w:spacing w:after="0" w:before="0" w:line="240"/>
+                                  <w:ind w:left="0" w:right="0" w:firstLine="0"/>
+                                  <w:jc w:val="center"/>
+                                  <w:textDirection w:val="btLr"/>
+                                </w:pPr>
+                                <w:r>
+                                  <w:rPr>
+                                    <w:rFonts w:ascii="Arial" w:cs="Arial" w:eastAsia="Arial" w:hAnsi="Arial"/>
+                                    <w:b w:val="1"/>
+                                    <w:i w:val="0"/>
+                                    <w:smallCaps w:val="0"/>
+                                    <w:strike w:val="0"/>
+                                    <w:color w:val="f8fafc"/>
+                                    <w:sz w:val="144"/>
+                                    <w:vertAlign w:val="baseline"/>
+                                  </w:rPr>
+                                  <w:t xml:space="preserve">K I R S T I E   W I L K I N S O N</w:t>
+                                </w:r>
+                              </w:p>
+                            </w:txbxContent>
+                          </wps:txbx>
+                          <wps:bodyPr anchorCtr="0" anchor="ctr" bIns="91425" lIns="91425" spcFirstLastPara="1" rIns="91425" wrap="square" tIns="91425">
+                            <a:noAutofit/>
+                          </wps:bodyPr>
+                        </wps:wsp>
+                      </wpg:grpSp>
+                    </wpg:wgp>
+                  </a:graphicData>
+                </a:graphic>
+              </wp:anchor>
+            </w:drawing>
+          </mc:Choice>
+          <mc:Fallback>
+            <w:drawing>
+              <wp:anchor allowOverlap="1" behindDoc="0" distB="114300" distT="114300" distL="114300" distR="114300" hidden="0" layoutInCell="1" locked="0" relativeHeight="0" simplePos="0">
+                <wp:simplePos x="0" y="0"/>
+                <wp:positionH relativeFrom="page">
+                  <wp:posOffset>3860218</wp:posOffset>
+                </wp:positionH>
+                <wp:positionV relativeFrom="page">
+                  <wp:posOffset>200025</wp:posOffset>
+                </wp:positionV>
+                <wp:extent cx="3747971" cy="347663"/>
+                <wp:effectExtent b="0" l="0" r="0" t="0"/>
+                <wp:wrapNone/>
+                <wp:docPr id="6" name="image9.png"/>
+                <a:graphic>
+                  <a:graphicData uri="http://schemas.openxmlformats.org/drawingml/2006/picture">
+                    <pic:pic>
+                      <pic:nvPicPr>
+                        <pic:cNvPr id="0" name="image9.png"/>
+                        <pic:cNvPicPr preferRelativeResize="0"/>
+                      </pic:nvPicPr>
+                      <pic:blipFill>
+                        <a:blip r:embed="rId7"/>
+                        <a:srcRect/>
+                        <a:stretch>
+                          <a:fillRect/>
+                        </a:stretch>
+                      </pic:blipFill>
+                      <pic:spPr>
+                        <a:xfrm>
+                          <a:off x="0" y="0"/>
+                          <a:ext cx="3747971" cy="347663"/>
+                        </a:xfrm>
+                        <a:prstGeom prst="rect"/>
+                        <a:ln/>
+                      </pic:spPr>
+                    </pic:pic>
+                  </a:graphicData>
+                </a:graphic>
+              </wp:anchor>
+            </w:drawing>
+          </mc:Fallback>
+        </mc:AlternateContent>
+      </w:r>
+      <w:hyperlink r:id="rId8">
         <w:r>
           <w:rPr>
             <w:color w:val="1155cc"/>
@@ -30,16 +330,16 @@
             <wp:inline distB="114300" distT="114300" distL="114300" distR="114300">
               <wp:extent cx="1033272" cy="263015"/>
               <wp:effectExtent b="0" l="0" r="0" t="0"/>
-              <wp:docPr id="5" name="image2.png"/>
+              <wp:docPr id="10" name="image3.png"/>
               <a:graphic>
                 <a:graphicData uri="http://schemas.openxmlformats.org/drawingml/2006/picture">
                   <pic:pic>
                     <pic:nvPicPr>
-                      <pic:cNvPr id="0" name="image2.png"/>
+                      <pic:cNvPr id="0" name="image3.png"/>
                       <pic:cNvPicPr preferRelativeResize="0"/>
                     </pic:nvPicPr>
                     <pic:blipFill>
-                      <a:blip r:embed="rId7"/>
+                      <a:blip r:embed="rId9"/>
                       <a:srcRect b="0" l="0" r="0" t="0"/>
                       <a:stretch>
                         <a:fillRect/>
@@ -71,121 +371,6 @@
         <mc:AlternateContent>
           <mc:Choice Requires="wpg">
             <w:drawing>
-              <wp:anchor allowOverlap="1" behindDoc="0" distB="114300" distT="114300" distL="114300" distR="114300" hidden="0" layoutInCell="1" locked="0" relativeHeight="0" simplePos="0">
-                <wp:simplePos x="0" y="0"/>
-                <wp:positionH relativeFrom="page">
-                  <wp:posOffset>4557713</wp:posOffset>
-                </wp:positionH>
-                <wp:positionV relativeFrom="page">
-                  <wp:posOffset>425450</wp:posOffset>
-                </wp:positionV>
-                <wp:extent cx="2905125" cy="157451"/>
-                <wp:effectExtent b="0" l="0" r="0" t="0"/>
-                <wp:wrapNone/>
-                <wp:docPr id="2" name=""/>
-                <a:graphic>
-                  <a:graphicData uri="http://schemas.microsoft.com/office/word/2010/wordprocessingShape">
-                    <wps:wsp>
-                      <wps:cNvSpPr/>
-                      <wps:cNvPr id="4" name="Shape 4"/>
-                      <wps:spPr>
-                        <a:xfrm>
-                          <a:off x="476250" y="3424707"/>
-                          <a:ext cx="8940005" cy="465959"/>
-                        </a:xfrm>
-                        <a:prstGeom prst="rect">
-                          <a:avLst/>
-                        </a:prstGeom>
-                      </wps:spPr>
-                      <wps:txbx>
-                        <w:txbxContent>
-                          <w:p>
-                            <w:pPr>
-                              <w:spacing w:after="0" w:before="0" w:line="240"/>
-                              <w:ind w:left="0" w:right="0" w:firstLine="0"/>
-                              <w:jc w:val="center"/>
-                              <w:textDirection w:val="btLr"/>
-                            </w:pPr>
-                            <w:r>
-                              <w:rPr>
-                                <w:rFonts w:ascii="Arial" w:cs="Arial" w:eastAsia="Arial" w:hAnsi="Arial"/>
-                                <w:b w:val="1"/>
-                                <w:i w:val="0"/>
-                                <w:smallCaps w:val="0"/>
-                                <w:strike w:val="0"/>
-                                <w:color w:val="f8fafc"/>
-                                <w:sz w:val="144"/>
-                                <w:vertAlign w:val="baseline"/>
-                              </w:rPr>
-                              <w:t xml:space="preserve">K I R S T I E   W I L K I N S O N</w:t>
-                            </w:r>
-                          </w:p>
-                        </w:txbxContent>
-                      </wps:txbx>
-                      <wps:bodyPr anchorCtr="0" anchor="ctr" bIns="91425" lIns="91425" spcFirstLastPara="1" rIns="91425" wrap="square" tIns="91425">
-                        <a:noAutofit/>
-                      </wps:bodyPr>
-                    </wps:wsp>
-                  </a:graphicData>
-                </a:graphic>
-              </wp:anchor>
-            </w:drawing>
-          </mc:Choice>
-          <mc:Fallback>
-            <w:drawing>
-              <wp:anchor allowOverlap="1" behindDoc="0" distB="114300" distT="114300" distL="114300" distR="114300" hidden="0" layoutInCell="1" locked="0" relativeHeight="0" simplePos="0">
-                <wp:simplePos x="0" y="0"/>
-                <wp:positionH relativeFrom="page">
-                  <wp:posOffset>4557713</wp:posOffset>
-                </wp:positionH>
-                <wp:positionV relativeFrom="page">
-                  <wp:posOffset>425450</wp:posOffset>
-                </wp:positionV>
-                <wp:extent cx="2905125" cy="157451"/>
-                <wp:effectExtent b="0" l="0" r="0" t="0"/>
-                <wp:wrapNone/>
-                <wp:docPr id="2" name="image5.png"/>
-                <a:graphic>
-                  <a:graphicData uri="http://schemas.openxmlformats.org/drawingml/2006/picture">
-                    <pic:pic>
-                      <pic:nvPicPr>
-                        <pic:cNvPr id="0" name="image5.png"/>
-                        <pic:cNvPicPr preferRelativeResize="0"/>
-                      </pic:nvPicPr>
-                      <pic:blipFill>
-                        <a:blip r:embed="rId8"/>
-                        <a:srcRect/>
-                        <a:stretch>
-                          <a:fillRect/>
-                        </a:stretch>
-                      </pic:blipFill>
-                      <pic:spPr>
-                        <a:xfrm>
-                          <a:off x="0" y="0"/>
-                          <a:ext cx="2905125" cy="157451"/>
-                        </a:xfrm>
-                        <a:prstGeom prst="rect"/>
-                        <a:ln/>
-                      </pic:spPr>
-                    </pic:pic>
-                  </a:graphicData>
-                </a:graphic>
-              </wp:anchor>
-            </w:drawing>
-          </mc:Fallback>
-        </mc:AlternateContent>
-      </w:r>
-      <w:r>
-        <w:rPr>
-          <w:rFonts w:ascii="Bahnschrift Light" w:cs="Bahnschrift Light" w:eastAsia="Bahnschrift Light" w:hAnsi="Bahnschrift Light"/>
-          <w:b w:val="1"/>
-          <w:color w:val="f3f3f3"/>
-          <w:sz w:val="40"/>
-          <w:szCs w:val="40"/>
-        </w:rPr>
-        <mc:AlternateContent>
-          <mc:Choice Requires="wpg">
-            <w:drawing>
               <wp:anchor allowOverlap="1" behindDoc="1" distB="114300" distT="114300" distL="114300" distR="114300" hidden="0" layoutInCell="1" locked="0" relativeHeight="0" simplePos="0">
                 <wp:simplePos x="0" y="0"/>
                 <wp:positionH relativeFrom="page">
@@ -197,7 +382,7 @@
                 <wp:extent cx="8543925" cy="2633663"/>
                 <wp:effectExtent b="0" l="0" r="0" t="0"/>
                 <wp:wrapNone/>
-                <wp:docPr id="1" name=""/>
+                <wp:docPr id="5" name=""/>
                 <a:graphic>
                   <a:graphicData uri="http://schemas.microsoft.com/office/word/2010/wordprocessingGroup">
                     <wpg:wgp>
@@ -212,7 +397,7 @@
                       </wpg:grpSpPr>
                       <wps:wsp>
                         <wps:cNvSpPr/>
-                        <wps:cNvPr id="2" name="Shape 2"/>
+                        <wps:cNvPr id="4" name="Shape 4"/>
                         <wps:spPr>
                           <a:xfrm rot="-5399992">
                             <a:off x="892862" y="1126867"/>
@@ -254,7 +439,7 @@
                       </wps:wsp>
                       <wps:wsp>
                         <wps:cNvSpPr/>
-                        <wps:cNvPr id="3" name="Shape 3"/>
+                        <wps:cNvPr id="5" name="Shape 5"/>
                         <wps:spPr>
                           <a:xfrm>
                             <a:off x="360575" y="1675800"/>
@@ -319,16 +504,16 @@
                 <wp:extent cx="8543925" cy="2633663"/>
                 <wp:effectExtent b="0" l="0" r="0" t="0"/>
                 <wp:wrapNone/>
-                <wp:docPr id="1" name="image4.png"/>
+                <wp:docPr id="5" name="image8.png"/>
                 <a:graphic>
                   <a:graphicData uri="http://schemas.openxmlformats.org/drawingml/2006/picture">
                     <pic:pic>
                       <pic:nvPicPr>
-                        <pic:cNvPr id="0" name="image4.png"/>
+                        <pic:cNvPr id="0" name="image8.png"/>
                         <pic:cNvPicPr preferRelativeResize="0"/>
                       </pic:nvPicPr>
                       <pic:blipFill>
-                        <a:blip r:embed="rId9"/>
+                        <a:blip r:embed="rId10"/>
                         <a:srcRect/>
                         <a:stretch>
                           <a:fillRect/>
@@ -372,7 +557,7 @@
           <w:szCs w:val="24"/>
         </w:rPr>
       </w:pPr>
-      <w:hyperlink r:id="rId10">
+      <w:hyperlink r:id="rId11">
         <w:r>
           <w:rPr>
             <w:rFonts w:ascii="Roboto" w:cs="Roboto" w:eastAsia="Roboto" w:hAnsi="Roboto"/>
@@ -383,16 +568,16 @@
             <wp:inline distB="114300" distT="114300" distL="114300" distR="114300">
               <wp:extent cx="1033272" cy="263015"/>
               <wp:effectExtent b="0" l="0" r="0" t="0"/>
-              <wp:docPr id="3" name="image1.png"/>
+              <wp:docPr id="8" name="image2.png"/>
               <a:graphic>
                 <a:graphicData uri="http://schemas.openxmlformats.org/drawingml/2006/picture">
                   <pic:pic>
                     <pic:nvPicPr>
-                      <pic:cNvPr id="0" name="image1.png"/>
+                      <pic:cNvPr id="0" name="image2.png"/>
                       <pic:cNvPicPr preferRelativeResize="0"/>
                     </pic:nvPicPr>
                     <pic:blipFill>
-                      <a:blip r:embed="rId11"/>
+                      <a:blip r:embed="rId12"/>
                       <a:srcRect b="0" l="0" r="0" t="0"/>
                       <a:stretch>
                         <a:fillRect/>
@@ -430,12 +615,11 @@
         </w:tabs>
         <w:rPr>
           <w:rFonts w:ascii="Roboto" w:cs="Roboto" w:eastAsia="Roboto" w:hAnsi="Roboto"/>
-          <w:color w:val="f3f3f3"/>
-          <w:sz w:val="24"/>
-          <w:szCs w:val="24"/>
-        </w:rPr>
-      </w:pPr>
-      <w:hyperlink r:id="rId12">
+          <w:b w:val="1"/>
+          <w:color w:val="c9daf8"/>
+        </w:rPr>
+      </w:pPr>
+      <w:hyperlink r:id="rId13">
         <w:r>
           <w:rPr>
             <w:color w:val="1155cc"/>
@@ -445,16 +629,16 @@
             <wp:inline distB="114300" distT="114300" distL="114300" distR="114300">
               <wp:extent cx="1033272" cy="263015"/>
               <wp:effectExtent b="0" l="0" r="0" t="0"/>
-              <wp:docPr id="4" name="image3.png"/>
+              <wp:docPr id="9" name="image1.png"/>
               <a:graphic>
                 <a:graphicData uri="http://schemas.openxmlformats.org/drawingml/2006/picture">
                   <pic:pic>
                     <pic:nvPicPr>
-                      <pic:cNvPr id="0" name="image3.png"/>
+                      <pic:cNvPr id="0" name="image1.png"/>
                       <pic:cNvPicPr preferRelativeResize="0"/>
                     </pic:nvPicPr>
                     <pic:blipFill>
-                      <a:blip r:embed="rId13"/>
+                      <a:blip r:embed="rId14"/>
                       <a:srcRect b="0" l="0" r="0" t="0"/>
                       <a:stretch>
                         <a:fillRect/>
@@ -483,7 +667,45 @@
           <w:szCs w:val="24"/>
           <w:rtl w:val="0"/>
         </w:rPr>
-        <w:t xml:space="preserve">                         kwilkinson.professional@gmail.com        (770) 713-7720        Atlanta, GA</w:t>
+        <w:t xml:space="preserve">                                    </w:t>
+      </w:r>
+      <w:r>
+        <w:rPr>
+          <w:rFonts w:ascii="Roboto" w:cs="Roboto" w:eastAsia="Roboto" w:hAnsi="Roboto"/>
+          <w:b w:val="1"/>
+          <w:color w:val="f3f3f3"/>
+          <w:rtl w:val="0"/>
+        </w:rPr>
+        <w:t xml:space="preserve">kwilkinson.professional@gmail.com      </w:t>
+      </w:r>
+      <w:r>
+        <w:rPr>
+          <w:rFonts w:ascii="Roboto" w:cs="Roboto" w:eastAsia="Roboto" w:hAnsi="Roboto"/>
+          <w:b w:val="1"/>
+          <w:color w:val="f3f3f3"/>
+          <w:sz w:val="20"/>
+          <w:szCs w:val="20"/>
+          <w:rtl w:val="0"/>
+        </w:rPr>
+        <w:t xml:space="preserve">(770) 713-7720</w:t>
+      </w:r>
+      <w:r>
+        <w:rPr>
+          <w:rFonts w:ascii="Roboto" w:cs="Roboto" w:eastAsia="Roboto" w:hAnsi="Roboto"/>
+          <w:b w:val="1"/>
+          <w:color w:val="f3f3f3"/>
+          <w:rtl w:val="0"/>
+        </w:rPr>
+        <w:t xml:space="preserve">        </w:t>
+      </w:r>
+      <w:r>
+        <w:rPr>
+          <w:rFonts w:ascii="Roboto" w:cs="Roboto" w:eastAsia="Roboto" w:hAnsi="Roboto"/>
+          <w:b w:val="1"/>
+          <w:color w:val="c9daf8"/>
+          <w:rtl w:val="0"/>
+        </w:rPr>
+        <w:t xml:space="preserve">Atlanta, GA</w:t>
       </w:r>
     </w:p>
     <w:p>
@@ -498,10 +720,132 @@
         <w:rPr>
           <w:rFonts w:ascii="Roboto" w:cs="Roboto" w:eastAsia="Roboto" w:hAnsi="Roboto"/>
           <w:color w:val="f3f3f3"/>
-          <w:sz w:val="8"/>
-          <w:szCs w:val="8"/>
-        </w:rPr>
-      </w:pPr>
+          <w:sz w:val="10"/>
+          <w:szCs w:val="10"/>
+        </w:rPr>
+      </w:pPr>
+      <w:r>
+        <w:rPr>
+          <w:rFonts w:ascii="Roboto" w:cs="Roboto" w:eastAsia="Roboto" w:hAnsi="Roboto"/>
+          <w:color w:val="f3f3f3"/>
+          <w:sz w:val="10"/>
+          <w:szCs w:val="10"/>
+        </w:rPr>
+        <mc:AlternateContent>
+          <mc:Choice Requires="wpg">
+            <w:drawing>
+              <wp:anchor allowOverlap="1" behindDoc="1" distB="114300" distT="114300" distL="114300" distR="114300" hidden="0" layoutInCell="1" locked="0" relativeHeight="0" simplePos="0">
+                <wp:simplePos x="0" y="0"/>
+                <wp:positionH relativeFrom="page">
+                  <wp:posOffset>-9120187</wp:posOffset>
+                </wp:positionH>
+                <wp:positionV relativeFrom="page">
+                  <wp:posOffset>1509713</wp:posOffset>
+                </wp:positionV>
+                <wp:extent cx="11058525" cy="1104900"/>
+                <wp:effectExtent b="0" l="0" r="0" t="0"/>
+                <wp:wrapNone/>
+                <wp:docPr id="4" name=""/>
+                <a:graphic>
+                  <a:graphicData uri="http://schemas.microsoft.com/office/word/2010/wordprocessingShape">
+                    <wps:wsp>
+                      <wps:cNvSpPr/>
+                      <wps:cNvPr id="2" name="Shape 2"/>
+                      <wps:spPr>
+                        <a:xfrm>
+                          <a:off x="0" y="2833300"/>
+                          <a:ext cx="9850200" cy="887700"/>
+                        </a:xfrm>
+                        <a:prstGeom prst="roundRect">
+                          <a:avLst>
+                            <a:gd fmla="val 16667" name="adj"/>
+                          </a:avLst>
+                        </a:prstGeom>
+                        <a:gradFill>
+                          <a:gsLst>
+                            <a:gs pos="0">
+                              <a:srgbClr val="073763"/>
+                            </a:gs>
+                            <a:gs pos="100000">
+                              <a:srgbClr val="FFFFFF">
+                                <a:alpha val="0"/>
+                              </a:srgbClr>
+                            </a:gs>
+                          </a:gsLst>
+                          <a:path path="circle">
+                            <a:fillToRect b="50%" l="50%" r="50%" t="50%"/>
+                          </a:path>
+                          <a:tileRect/>
+                        </a:gradFill>
+                        <a:ln>
+                          <a:noFill/>
+                        </a:ln>
+                      </wps:spPr>
+                      <wps:txbx>
+                        <w:txbxContent>
+                          <w:p>
+                            <w:pPr>
+                              <w:spacing w:after="0" w:before="0" w:line="240"/>
+                              <w:ind w:left="0" w:right="0" w:firstLine="0"/>
+                              <w:jc w:val="center"/>
+                              <w:textDirection w:val="btLr"/>
+                            </w:pPr>
+                          </w:p>
+                        </w:txbxContent>
+                      </wps:txbx>
+                      <wps:bodyPr anchorCtr="0" anchor="ctr" bIns="91425" lIns="91425" spcFirstLastPara="1" rIns="91425" wrap="square" tIns="91425">
+                        <a:noAutofit/>
+                      </wps:bodyPr>
+                    </wps:wsp>
+                  </a:graphicData>
+                </a:graphic>
+              </wp:anchor>
+            </w:drawing>
+          </mc:Choice>
+          <mc:Fallback>
+            <w:drawing>
+              <wp:anchor allowOverlap="1" behindDoc="1" distB="114300" distT="114300" distL="114300" distR="114300" hidden="0" layoutInCell="1" locked="0" relativeHeight="0" simplePos="0">
+                <wp:simplePos x="0" y="0"/>
+                <wp:positionH relativeFrom="page">
+                  <wp:posOffset>-9120187</wp:posOffset>
+                </wp:positionH>
+                <wp:positionV relativeFrom="page">
+                  <wp:posOffset>1509713</wp:posOffset>
+                </wp:positionV>
+                <wp:extent cx="11058525" cy="1104900"/>
+                <wp:effectExtent b="0" l="0" r="0" t="0"/>
+                <wp:wrapNone/>
+                <wp:docPr id="4" name="image7.png"/>
+                <a:graphic>
+                  <a:graphicData uri="http://schemas.openxmlformats.org/drawingml/2006/picture">
+                    <pic:pic>
+                      <pic:nvPicPr>
+                        <pic:cNvPr id="0" name="image7.png"/>
+                        <pic:cNvPicPr preferRelativeResize="0"/>
+                      </pic:nvPicPr>
+                      <pic:blipFill>
+                        <a:blip r:embed="rId15"/>
+                        <a:srcRect/>
+                        <a:stretch>
+                          <a:fillRect/>
+                        </a:stretch>
+                      </pic:blipFill>
+                      <pic:spPr>
+                        <a:xfrm>
+                          <a:off x="0" y="0"/>
+                          <a:ext cx="11058525" cy="1104900"/>
+                        </a:xfrm>
+                        <a:prstGeom prst="rect"/>
+                        <a:ln/>
+                      </pic:spPr>
+                    </pic:pic>
+                  </a:graphicData>
+                </a:graphic>
+              </wp:anchor>
+            </w:drawing>
+          </mc:Fallback>
+        </mc:AlternateContent>
+      </w:r>
       <w:r>
         <w:rPr>
           <w:rtl w:val="0"/>
@@ -542,30 +886,31 @@
     <w:tbl>
       <w:tblPr>
         <w:tblStyle w:val="Table1"/>
-        <w:tblW w:w="10887.0" w:type="dxa"/>
+        <w:tblW w:w="10800.0" w:type="dxa"/>
         <w:jc w:val="left"/>
         <w:tblLayout w:type="fixed"/>
         <w:tblLook w:val="0600"/>
       </w:tblPr>
       <w:tblGrid>
-        <w:gridCol w:w="2177.4"/>
-        <w:gridCol w:w="2177.4"/>
-        <w:gridCol w:w="2177.4"/>
-        <w:gridCol w:w="2177.4"/>
-        <w:gridCol w:w="2177.4"/>
+        <w:gridCol w:w="2160"/>
+        <w:gridCol w:w="2160"/>
+        <w:gridCol w:w="2160"/>
+        <w:gridCol w:w="2160"/>
+        <w:gridCol w:w="2160"/>
         <w:tblGridChange w:id="0">
           <w:tblGrid>
-            <w:gridCol w:w="2177.4"/>
-            <w:gridCol w:w="2177.4"/>
-            <w:gridCol w:w="2177.4"/>
-            <w:gridCol w:w="2177.4"/>
-            <w:gridCol w:w="2177.4"/>
+            <w:gridCol w:w="2160"/>
+            <w:gridCol w:w="2160"/>
+            <w:gridCol w:w="2160"/>
+            <w:gridCol w:w="2160"/>
+            <w:gridCol w:w="2160"/>
           </w:tblGrid>
         </w:tblGridChange>
       </w:tblGrid>
       <w:tr>
         <w:trPr>
           <w:cantSplit w:val="0"/>
+          <w:trHeight w:val="474.04296875" w:hRule="atLeast"/>
           <w:tblHeader w:val="0"/>
         </w:trPr>
         <w:tc>
@@ -761,8 +1106,8 @@
           <w:rFonts w:ascii="Roboto" w:cs="Roboto" w:eastAsia="Roboto" w:hAnsi="Roboto"/>
           <w:b w:val="1"/>
           <w:color w:val="a4c2f4"/>
-          <w:sz w:val="8"/>
-          <w:szCs w:val="8"/>
+          <w:sz w:val="4"/>
+          <w:szCs w:val="4"/>
         </w:rPr>
       </w:pPr>
       <w:r>
@@ -805,35 +1150,39 @@
     <w:tbl>
       <w:tblPr>
         <w:tblStyle w:val="Table2"/>
-        <w:tblW w:w="10887.0" w:type="dxa"/>
+        <w:tblW w:w="10800.0" w:type="dxa"/>
         <w:jc w:val="left"/>
         <w:tblLayout w:type="fixed"/>
         <w:tblLook w:val="0600"/>
       </w:tblPr>
       <w:tblGrid>
-        <w:gridCol w:w="1555.2857142857142"/>
-        <w:gridCol w:w="1555.2857142857142"/>
-        <w:gridCol w:w="1555.2857142857142"/>
-        <w:gridCol w:w="1555.2857142857142"/>
-        <w:gridCol w:w="1555.2857142857142"/>
-        <w:gridCol w:w="1555.2857142857142"/>
-        <w:gridCol w:w="1555.2857142857142"/>
+        <w:gridCol w:w="1200"/>
+        <w:gridCol w:w="1200"/>
+        <w:gridCol w:w="1200"/>
+        <w:gridCol w:w="1200"/>
+        <w:gridCol w:w="1200"/>
+        <w:gridCol w:w="1200"/>
+        <w:gridCol w:w="1200"/>
+        <w:gridCol w:w="1200"/>
+        <w:gridCol w:w="1200"/>
         <w:tblGridChange w:id="0">
           <w:tblGrid>
-            <w:gridCol w:w="1555.2857142857142"/>
-            <w:gridCol w:w="1555.2857142857142"/>
-            <w:gridCol w:w="1555.2857142857142"/>
-            <w:gridCol w:w="1555.2857142857142"/>
-            <w:gridCol w:w="1555.2857142857142"/>
-            <w:gridCol w:w="1555.2857142857142"/>
-            <w:gridCol w:w="1555.2857142857142"/>
+            <w:gridCol w:w="1200"/>
+            <w:gridCol w:w="1200"/>
+            <w:gridCol w:w="1200"/>
+            <w:gridCol w:w="1200"/>
+            <w:gridCol w:w="1200"/>
+            <w:gridCol w:w="1200"/>
+            <w:gridCol w:w="1200"/>
+            <w:gridCol w:w="1200"/>
+            <w:gridCol w:w="1200"/>
           </w:tblGrid>
         </w:tblGridChange>
       </w:tblGrid>
       <w:tr>
         <w:trPr>
           <w:cantSplit w:val="0"/>
-          <w:trHeight w:val="459.04296875" w:hRule="atLeast"/>
+          <w:trHeight w:val="480" w:hRule="atLeast"/>
           <w:tblHeader w:val="0"/>
         </w:trPr>
         <w:tc>
@@ -902,6 +1251,46 @@
               <w:rPr>
                 <w:rFonts w:ascii="Roboto" w:cs="Roboto" w:eastAsia="Roboto" w:hAnsi="Roboto"/>
                 <w:color w:val="f3f3f3"/>
+                <w:rtl w:val="0"/>
+              </w:rPr>
+              <w:t xml:space="preserve">Vite</w:t>
+            </w:r>
+          </w:p>
+        </w:tc>
+        <w:tc>
+          <w:tcPr>
+            <w:shd w:fill="auto" w:val="clear"/>
+            <w:tcMar>
+              <w:top w:w="100.0" w:type="dxa"/>
+              <w:left w:w="100.0" w:type="dxa"/>
+              <w:bottom w:w="100.0" w:type="dxa"/>
+              <w:right w:w="100.0" w:type="dxa"/>
+            </w:tcMar>
+            <w:vAlign w:val="top"/>
+          </w:tcPr>
+          <w:p>
+            <w:pPr>
+              <w:widowControl w:val="0"/>
+              <w:tabs>
+                <w:tab w:val="right" w:leader="none" w:pos="10890"/>
+                <w:tab w:val="right" w:leader="none" w:pos="9450"/>
+                <w:tab w:val="right" w:leader="none" w:pos="8820"/>
+              </w:tabs>
+              <w:spacing w:line="240" w:lineRule="auto"/>
+              <w:jc w:val="center"/>
+              <w:rPr>
+                <w:rFonts w:ascii="Roboto" w:cs="Roboto" w:eastAsia="Roboto" w:hAnsi="Roboto"/>
+                <w:color w:val="f3f3f3"/>
+                <w:sz w:val="20"/>
+                <w:szCs w:val="20"/>
+              </w:rPr>
+            </w:pPr>
+            <w:r>
+              <w:rPr>
+                <w:rFonts w:ascii="Roboto" w:cs="Roboto" w:eastAsia="Roboto" w:hAnsi="Roboto"/>
+                <w:color w:val="f3f3f3"/>
+                <w:sz w:val="20"/>
+                <w:szCs w:val="20"/>
                 <w:rtl w:val="0"/>
               </w:rPr>
               <w:t xml:space="preserve">REST APIs</w:t>
@@ -1084,6 +1473,42 @@
                 <w:color w:val="f3f3f3"/>
                 <w:rtl w:val="0"/>
               </w:rPr>
+              <w:t xml:space="preserve">Docker</w:t>
+            </w:r>
+          </w:p>
+        </w:tc>
+        <w:tc>
+          <w:tcPr>
+            <w:shd w:fill="auto" w:val="clear"/>
+            <w:tcMar>
+              <w:top w:w="100.0" w:type="dxa"/>
+              <w:left w:w="100.0" w:type="dxa"/>
+              <w:bottom w:w="100.0" w:type="dxa"/>
+              <w:right w:w="100.0" w:type="dxa"/>
+            </w:tcMar>
+            <w:vAlign w:val="top"/>
+          </w:tcPr>
+          <w:p>
+            <w:pPr>
+              <w:widowControl w:val="0"/>
+              <w:tabs>
+                <w:tab w:val="right" w:leader="none" w:pos="10890"/>
+                <w:tab w:val="right" w:leader="none" w:pos="9450"/>
+                <w:tab w:val="right" w:leader="none" w:pos="8820"/>
+              </w:tabs>
+              <w:spacing w:line="240" w:lineRule="auto"/>
+              <w:jc w:val="center"/>
+              <w:rPr>
+                <w:rFonts w:ascii="Roboto" w:cs="Roboto" w:eastAsia="Roboto" w:hAnsi="Roboto"/>
+                <w:color w:val="f3f3f3"/>
+              </w:rPr>
+            </w:pPr>
+            <w:r>
+              <w:rPr>
+                <w:rFonts w:ascii="Roboto" w:cs="Roboto" w:eastAsia="Roboto" w:hAnsi="Roboto"/>
+                <w:color w:val="f3f3f3"/>
+                <w:rtl w:val="0"/>
+              </w:rPr>
               <w:t xml:space="preserve">Jira</w:t>
             </w:r>
           </w:p>
@@ -1101,10 +1526,133 @@
           <w:rFonts w:ascii="Roboto" w:cs="Roboto" w:eastAsia="Roboto" w:hAnsi="Roboto"/>
           <w:b w:val="1"/>
           <w:color w:val="a4c2f4"/>
-          <w:sz w:val="6"/>
-          <w:szCs w:val="6"/>
-        </w:rPr>
-      </w:pPr>
+          <w:sz w:val="4"/>
+          <w:szCs w:val="4"/>
+        </w:rPr>
+      </w:pPr>
+      <w:r>
+        <w:rPr>
+          <w:rFonts w:ascii="Roboto" w:cs="Roboto" w:eastAsia="Roboto" w:hAnsi="Roboto"/>
+          <w:b w:val="1"/>
+          <w:color w:val="a4c2f4"/>
+          <w:sz w:val="4"/>
+          <w:szCs w:val="4"/>
+        </w:rPr>
+        <mc:AlternateContent>
+          <mc:Choice Requires="wpg">
+            <w:drawing>
+              <wp:anchor allowOverlap="1" behindDoc="1" distB="114300" distT="114300" distL="114300" distR="114300" hidden="0" layoutInCell="1" locked="0" relativeHeight="0" simplePos="0">
+                <wp:simplePos x="0" y="0"/>
+                <wp:positionH relativeFrom="page">
+                  <wp:posOffset>5767388</wp:posOffset>
+                </wp:positionH>
+                <wp:positionV relativeFrom="page">
+                  <wp:posOffset>2636044</wp:posOffset>
+                </wp:positionV>
+                <wp:extent cx="11353800" cy="3038475"/>
+                <wp:effectExtent b="0" l="0" r="0" t="0"/>
+                <wp:wrapNone/>
+                <wp:docPr id="7" name=""/>
+                <a:graphic>
+                  <a:graphicData uri="http://schemas.microsoft.com/office/word/2010/wordprocessingShape">
+                    <wps:wsp>
+                      <wps:cNvSpPr/>
+                      <wps:cNvPr id="2" name="Shape 2"/>
+                      <wps:spPr>
+                        <a:xfrm>
+                          <a:off x="0" y="2833300"/>
+                          <a:ext cx="9850200" cy="887700"/>
+                        </a:xfrm>
+                        <a:prstGeom prst="roundRect">
+                          <a:avLst>
+                            <a:gd fmla="val 16667" name="adj"/>
+                          </a:avLst>
+                        </a:prstGeom>
+                        <a:gradFill>
+                          <a:gsLst>
+                            <a:gs pos="0">
+                              <a:srgbClr val="073763"/>
+                            </a:gs>
+                            <a:gs pos="100000">
+                              <a:srgbClr val="FFFFFF">
+                                <a:alpha val="0"/>
+                              </a:srgbClr>
+                            </a:gs>
+                          </a:gsLst>
+                          <a:path path="circle">
+                            <a:fillToRect b="50%" l="50%" r="50%" t="50%"/>
+                          </a:path>
+                          <a:tileRect/>
+                        </a:gradFill>
+                        <a:ln>
+                          <a:noFill/>
+                        </a:ln>
+                      </wps:spPr>
+                      <wps:txbx>
+                        <w:txbxContent>
+                          <w:p>
+                            <w:pPr>
+                              <w:spacing w:after="0" w:before="0" w:line="240"/>
+                              <w:ind w:left="0" w:right="0" w:firstLine="0"/>
+                              <w:jc w:val="center"/>
+                              <w:textDirection w:val="btLr"/>
+                            </w:pPr>
+                          </w:p>
+                        </w:txbxContent>
+                      </wps:txbx>
+                      <wps:bodyPr anchorCtr="0" anchor="ctr" bIns="91425" lIns="91425" spcFirstLastPara="1" rIns="91425" wrap="square" tIns="91425">
+                        <a:noAutofit/>
+                      </wps:bodyPr>
+                    </wps:wsp>
+                  </a:graphicData>
+                </a:graphic>
+              </wp:anchor>
+            </w:drawing>
+          </mc:Choice>
+          <mc:Fallback>
+            <w:drawing>
+              <wp:anchor allowOverlap="1" behindDoc="1" distB="114300" distT="114300" distL="114300" distR="114300" hidden="0" layoutInCell="1" locked="0" relativeHeight="0" simplePos="0">
+                <wp:simplePos x="0" y="0"/>
+                <wp:positionH relativeFrom="page">
+                  <wp:posOffset>5767388</wp:posOffset>
+                </wp:positionH>
+                <wp:positionV relativeFrom="page">
+                  <wp:posOffset>2636044</wp:posOffset>
+                </wp:positionV>
+                <wp:extent cx="11353800" cy="3038475"/>
+                <wp:effectExtent b="0" l="0" r="0" t="0"/>
+                <wp:wrapNone/>
+                <wp:docPr id="7" name="image10.png"/>
+                <a:graphic>
+                  <a:graphicData uri="http://schemas.openxmlformats.org/drawingml/2006/picture">
+                    <pic:pic>
+                      <pic:nvPicPr>
+                        <pic:cNvPr id="0" name="image10.png"/>
+                        <pic:cNvPicPr preferRelativeResize="0"/>
+                      </pic:nvPicPr>
+                      <pic:blipFill>
+                        <a:blip r:embed="rId16"/>
+                        <a:srcRect/>
+                        <a:stretch>
+                          <a:fillRect/>
+                        </a:stretch>
+                      </pic:blipFill>
+                      <pic:spPr>
+                        <a:xfrm>
+                          <a:off x="0" y="0"/>
+                          <a:ext cx="11353800" cy="3038475"/>
+                        </a:xfrm>
+                        <a:prstGeom prst="rect"/>
+                        <a:ln/>
+                      </pic:spPr>
+                    </pic:pic>
+                  </a:graphicData>
+                </a:graphic>
+              </wp:anchor>
+            </w:drawing>
+          </mc:Fallback>
+        </mc:AlternateContent>
+      </w:r>
       <w:r>
         <w:rPr>
           <w:rtl w:val="0"/>
@@ -1120,22 +1668,24 @@
         <w:spacing w:line="312" w:lineRule="auto"/>
         <w:rPr>
           <w:rFonts w:ascii="Roboto" w:cs="Roboto" w:eastAsia="Roboto" w:hAnsi="Roboto"/>
+          <w:color w:val="f3f3f3"/>
+        </w:rPr>
+      </w:pPr>
+      <w:r>
+        <w:rPr>
+          <w:rFonts w:ascii="Roboto" w:cs="Roboto" w:eastAsia="Roboto" w:hAnsi="Roboto"/>
           <w:b w:val="1"/>
           <w:color w:val="a4c2f4"/>
           <w:sz w:val="20"/>
           <w:szCs w:val="20"/>
-        </w:rPr>
-      </w:pPr>
-      <w:r>
-        <w:rPr>
-          <w:rFonts w:ascii="Roboto" w:cs="Roboto" w:eastAsia="Roboto" w:hAnsi="Roboto"/>
-          <w:b w:val="1"/>
-          <w:color w:val="a4c2f4"/>
-          <w:sz w:val="20"/>
-          <w:szCs w:val="20"/>
           <w:rtl w:val="0"/>
         </w:rPr>
         <w:t xml:space="preserve">Work Experience</w:t>
+      </w:r>
+      <w:r>
+        <w:rPr>
+          <w:rtl w:val="0"/>
+        </w:rPr>
       </w:r>
     </w:p>
     <w:p>
@@ -1145,30 +1695,18 @@
           <w:tab w:val="left" w:leader="none" w:pos="450"/>
         </w:tabs>
         <w:spacing w:line="312" w:lineRule="auto"/>
-        <w:rPr>
-          <w:rFonts w:ascii="Roboto" w:cs="Roboto" w:eastAsia="Roboto" w:hAnsi="Roboto"/>
-          <w:color w:val="f3f3f3"/>
-        </w:rPr>
-      </w:pPr>
-      <w:r>
-        <w:rPr>
-          <w:rFonts w:ascii="Roboto" w:cs="Roboto" w:eastAsia="Roboto" w:hAnsi="Roboto"/>
-          <w:b w:val="1"/>
-          <w:color w:val="f3f3f3"/>
-          <w:sz w:val="24"/>
-          <w:szCs w:val="24"/>
-          <w:rtl w:val="0"/>
-        </w:rPr>
-        <w:t xml:space="preserve">Whole Foods Market</w:t>
-      </w:r>
-      <w:r>
-        <w:rPr>
-          <w:rFonts w:ascii="Roboto" w:cs="Roboto" w:eastAsia="Roboto" w:hAnsi="Roboto"/>
-          <w:color w:val="f3f3f3"/>
-          <w:rtl w:val="0"/>
-        </w:rPr>
-        <w:tab/>
-        <w:t xml:space="preserve">Team Member</w:t>
+        <w:ind w:left="0" w:firstLine="0"/>
+        <w:rPr>
+          <w:rFonts w:ascii="Roboto" w:cs="Roboto" w:eastAsia="Roboto" w:hAnsi="Roboto"/>
+          <w:color w:val="f3f3f3"/>
+          <w:sz w:val="4"/>
+          <w:szCs w:val="4"/>
+        </w:rPr>
+      </w:pPr>
+      <w:r>
+        <w:rPr>
+          <w:rtl w:val="0"/>
+        </w:rPr>
       </w:r>
     </w:p>
     <w:p>
@@ -1180,7 +1718,50 @@
         <w:spacing w:line="312" w:lineRule="auto"/>
         <w:rPr>
           <w:rFonts w:ascii="Roboto" w:cs="Roboto" w:eastAsia="Roboto" w:hAnsi="Roboto"/>
-          <w:color w:val="f3f3f3"/>
+          <w:b w:val="1"/>
+          <w:color w:val="c9daf8"/>
+        </w:rPr>
+      </w:pPr>
+      <w:r>
+        <w:rPr>
+          <w:rFonts w:ascii="Roboto" w:cs="Roboto" w:eastAsia="Roboto" w:hAnsi="Roboto"/>
+          <w:b w:val="1"/>
+          <w:color w:val="f3f3f3"/>
+          <w:sz w:val="24"/>
+          <w:szCs w:val="24"/>
+          <w:rtl w:val="0"/>
+        </w:rPr>
+        <w:t xml:space="preserve">Whole Foods Market</w:t>
+      </w:r>
+      <w:r>
+        <w:rPr>
+          <w:rFonts w:ascii="Roboto" w:cs="Roboto" w:eastAsia="Roboto" w:hAnsi="Roboto"/>
+          <w:color w:val="f3f3f3"/>
+          <w:rtl w:val="0"/>
+        </w:rPr>
+        <w:tab/>
+      </w:r>
+      <w:r>
+        <w:rPr>
+          <w:rFonts w:ascii="Roboto" w:cs="Roboto" w:eastAsia="Roboto" w:hAnsi="Roboto"/>
+          <w:b w:val="1"/>
+          <w:color w:val="c9daf8"/>
+          <w:rtl w:val="0"/>
+        </w:rPr>
+        <w:t xml:space="preserve">Team Member</w:t>
+      </w:r>
+    </w:p>
+    <w:p>
+      <w:pPr>
+        <w:tabs>
+          <w:tab w:val="right" w:leader="none" w:pos="10890"/>
+          <w:tab w:val="left" w:leader="none" w:pos="450"/>
+        </w:tabs>
+        <w:spacing w:line="312" w:lineRule="auto"/>
+        <w:rPr>
+          <w:rFonts w:ascii="Roboto" w:cs="Roboto" w:eastAsia="Roboto" w:hAnsi="Roboto"/>
+          <w:b w:val="1"/>
+          <w:color w:val="c9daf8"/>
           <w:sz w:val="8"/>
           <w:szCs w:val="8"/>
         </w:rPr>
@@ -1188,7 +1769,8 @@
       <w:r>
         <w:rPr>
           <w:rFonts w:ascii="Roboto" w:cs="Roboto" w:eastAsia="Roboto" w:hAnsi="Roboto"/>
-          <w:color w:val="f3f3f3"/>
+          <w:b w:val="1"/>
+          <w:color w:val="c9daf8"/>
           <w:sz w:val="20"/>
           <w:szCs w:val="20"/>
           <w:rtl w:val="0"/>
@@ -1198,8 +1780,9 @@
       <w:r>
         <w:rPr>
           <w:rFonts w:ascii="Roboto" w:cs="Roboto" w:eastAsia="Roboto" w:hAnsi="Roboto"/>
+          <w:b w:val="1"/>
           <w:i w:val="1"/>
-          <w:color w:val="f3f3f3"/>
+          <w:color w:val="c9daf8"/>
           <w:sz w:val="20"/>
           <w:szCs w:val="20"/>
           <w:rtl w:val="0"/>
@@ -1209,7 +1792,8 @@
       <w:r>
         <w:rPr>
           <w:rFonts w:ascii="Roboto" w:cs="Roboto" w:eastAsia="Roboto" w:hAnsi="Roboto"/>
-          <w:color w:val="f3f3f3"/>
+          <w:b w:val="1"/>
+          <w:color w:val="c9daf8"/>
           <w:sz w:val="20"/>
           <w:szCs w:val="20"/>
           <w:rtl w:val="0"/>
@@ -1294,8 +1878,8 @@
         <w:rPr>
           <w:rFonts w:ascii="Roboto" w:cs="Roboto" w:eastAsia="Roboto" w:hAnsi="Roboto"/>
           <w:color w:val="f3f3f3"/>
-          <w:sz w:val="6"/>
-          <w:szCs w:val="6"/>
+          <w:sz w:val="4"/>
+          <w:szCs w:val="4"/>
         </w:rPr>
       </w:pPr>
       <w:r>
@@ -1313,7 +1897,8 @@
         <w:spacing w:line="312" w:lineRule="auto"/>
         <w:rPr>
           <w:rFonts w:ascii="Roboto" w:cs="Roboto" w:eastAsia="Roboto" w:hAnsi="Roboto"/>
-          <w:color w:val="f3f3f3"/>
+          <w:b w:val="1"/>
+          <w:color w:val="c9daf8"/>
         </w:rPr>
       </w:pPr>
       <w:r>
@@ -1344,6 +1929,14 @@
           <w:rtl w:val="0"/>
         </w:rPr>
         <w:tab/>
+      </w:r>
+      <w:r>
+        <w:rPr>
+          <w:rFonts w:ascii="Roboto" w:cs="Roboto" w:eastAsia="Roboto" w:hAnsi="Roboto"/>
+          <w:b w:val="1"/>
+          <w:color w:val="c9daf8"/>
+          <w:rtl w:val="0"/>
+        </w:rPr>
         <w:t xml:space="preserve">Member Care Agent</w:t>
       </w:r>
     </w:p>
@@ -1356,7 +1949,8 @@
         <w:spacing w:line="312" w:lineRule="auto"/>
         <w:rPr>
           <w:rFonts w:ascii="Roboto" w:cs="Roboto" w:eastAsia="Roboto" w:hAnsi="Roboto"/>
-          <w:color w:val="f3f3f3"/>
+          <w:b w:val="1"/>
+          <w:color w:val="c9daf8"/>
           <w:sz w:val="8"/>
           <w:szCs w:val="8"/>
         </w:rPr>
@@ -1364,7 +1958,8 @@
       <w:r>
         <w:rPr>
           <w:rFonts w:ascii="Roboto" w:cs="Roboto" w:eastAsia="Roboto" w:hAnsi="Roboto"/>
-          <w:color w:val="f3f3f3"/>
+          <w:b w:val="1"/>
+          <w:color w:val="c9daf8"/>
           <w:sz w:val="20"/>
           <w:szCs w:val="20"/>
           <w:rtl w:val="0"/>
@@ -1374,8 +1969,9 @@
       <w:r>
         <w:rPr>
           <w:rFonts w:ascii="Roboto" w:cs="Roboto" w:eastAsia="Roboto" w:hAnsi="Roboto"/>
+          <w:b w:val="1"/>
           <w:i w:val="1"/>
-          <w:color w:val="f3f3f3"/>
+          <w:color w:val="c9daf8"/>
           <w:sz w:val="20"/>
           <w:szCs w:val="20"/>
           <w:rtl w:val="0"/>
@@ -1385,7 +1981,8 @@
       <w:r>
         <w:rPr>
           <w:rFonts w:ascii="Roboto" w:cs="Roboto" w:eastAsia="Roboto" w:hAnsi="Roboto"/>
-          <w:color w:val="f3f3f3"/>
+          <w:b w:val="1"/>
+          <w:color w:val="c9daf8"/>
           <w:sz w:val="20"/>
           <w:szCs w:val="20"/>
           <w:rtl w:val="0"/>
@@ -1462,8 +2059,8 @@
         <w:rPr>
           <w:rFonts w:ascii="Roboto" w:cs="Roboto" w:eastAsia="Roboto" w:hAnsi="Roboto"/>
           <w:color w:val="f3f3f3"/>
-          <w:sz w:val="6"/>
-          <w:szCs w:val="6"/>
+          <w:sz w:val="4"/>
+          <w:szCs w:val="4"/>
         </w:rPr>
       </w:pPr>
       <w:r>
@@ -1481,7 +2078,8 @@
         <w:spacing w:line="312" w:lineRule="auto"/>
         <w:rPr>
           <w:rFonts w:ascii="Roboto" w:cs="Roboto" w:eastAsia="Roboto" w:hAnsi="Roboto"/>
-          <w:color w:val="f3f3f3"/>
+          <w:b w:val="1"/>
+          <w:color w:val="c9daf8"/>
         </w:rPr>
       </w:pPr>
       <w:r>
@@ -1503,6 +2101,14 @@
         </w:rPr>
         <w:t xml:space="preserve"> </w:t>
         <w:tab/>
+      </w:r>
+      <w:r>
+        <w:rPr>
+          <w:rFonts w:ascii="Roboto" w:cs="Roboto" w:eastAsia="Roboto" w:hAnsi="Roboto"/>
+          <w:b w:val="1"/>
+          <w:color w:val="c9daf8"/>
+          <w:rtl w:val="0"/>
+        </w:rPr>
         <w:t xml:space="preserve">Victim Advocate</w:t>
       </w:r>
     </w:p>
@@ -1515,7 +2121,8 @@
         <w:spacing w:line="312" w:lineRule="auto"/>
         <w:rPr>
           <w:rFonts w:ascii="Roboto" w:cs="Roboto" w:eastAsia="Roboto" w:hAnsi="Roboto"/>
-          <w:color w:val="f3f3f3"/>
+          <w:b w:val="1"/>
+          <w:color w:val="c9daf8"/>
           <w:sz w:val="8"/>
           <w:szCs w:val="8"/>
         </w:rPr>
@@ -1523,7 +2130,8 @@
       <w:r>
         <w:rPr>
           <w:rFonts w:ascii="Roboto" w:cs="Roboto" w:eastAsia="Roboto" w:hAnsi="Roboto"/>
-          <w:color w:val="f3f3f3"/>
+          <w:b w:val="1"/>
+          <w:color w:val="c9daf8"/>
           <w:sz w:val="20"/>
           <w:szCs w:val="20"/>
           <w:rtl w:val="0"/>
@@ -1533,8 +2141,9 @@
       <w:r>
         <w:rPr>
           <w:rFonts w:ascii="Roboto" w:cs="Roboto" w:eastAsia="Roboto" w:hAnsi="Roboto"/>
+          <w:b w:val="1"/>
           <w:i w:val="1"/>
-          <w:color w:val="f3f3f3"/>
+          <w:color w:val="c9daf8"/>
           <w:sz w:val="20"/>
           <w:szCs w:val="20"/>
           <w:rtl w:val="0"/>
@@ -1544,7 +2153,8 @@
       <w:r>
         <w:rPr>
           <w:rFonts w:ascii="Roboto" w:cs="Roboto" w:eastAsia="Roboto" w:hAnsi="Roboto"/>
-          <w:color w:val="f3f3f3"/>
+          <w:b w:val="1"/>
+          <w:color w:val="c9daf8"/>
           <w:sz w:val="20"/>
           <w:szCs w:val="20"/>
           <w:rtl w:val="0"/>
@@ -1562,7 +2172,7 @@
       <w:pPr>
         <w:numPr>
           <w:ilvl w:val="0"/>
-          <w:numId w:val="2"/>
+          <w:numId w:val="1"/>
         </w:numPr>
         <w:tabs>
           <w:tab w:val="right" w:leader="none" w:pos="10890"/>
@@ -1581,14 +2191,14 @@
           <w:color w:val="f3f3f3"/>
           <w:rtl w:val="0"/>
         </w:rPr>
-        <w:t xml:space="preserve">Streamlined more than 100 digital case files through organization of data</w:t>
+        <w:t xml:space="preserve">Streamlined more than 100 digital case files through the organization of data</w:t>
       </w:r>
     </w:p>
     <w:p>
       <w:pPr>
         <w:numPr>
           <w:ilvl w:val="0"/>
-          <w:numId w:val="2"/>
+          <w:numId w:val="1"/>
         </w:numPr>
         <w:tabs>
           <w:tab w:val="right" w:leader="none" w:pos="10890"/>
@@ -1620,10 +2230,132 @@
         <w:rPr>
           <w:rFonts w:ascii="Roboto" w:cs="Roboto" w:eastAsia="Roboto" w:hAnsi="Roboto"/>
           <w:color w:val="f3f3f3"/>
-          <w:sz w:val="6"/>
-          <w:szCs w:val="6"/>
-        </w:rPr>
-      </w:pPr>
+          <w:sz w:val="4"/>
+          <w:szCs w:val="4"/>
+        </w:rPr>
+      </w:pPr>
+      <w:r>
+        <w:rPr>
+          <w:rFonts w:ascii="Roboto" w:cs="Roboto" w:eastAsia="Roboto" w:hAnsi="Roboto"/>
+          <w:color w:val="f3f3f3"/>
+          <w:sz w:val="4"/>
+          <w:szCs w:val="4"/>
+        </w:rPr>
+        <mc:AlternateContent>
+          <mc:Choice Requires="wpg">
+            <w:drawing>
+              <wp:anchor allowOverlap="1" behindDoc="1" distB="114300" distT="114300" distL="114300" distR="114300" hidden="0" layoutInCell="1" locked="0" relativeHeight="0" simplePos="0">
+                <wp:simplePos x="0" y="0"/>
+                <wp:positionH relativeFrom="page">
+                  <wp:posOffset>-8872537</wp:posOffset>
+                </wp:positionH>
+                <wp:positionV relativeFrom="page">
+                  <wp:posOffset>5634038</wp:posOffset>
+                </wp:positionV>
+                <wp:extent cx="10810875" cy="4543425"/>
+                <wp:effectExtent b="0" l="0" r="0" t="0"/>
+                <wp:wrapNone/>
+                <wp:docPr id="2" name=""/>
+                <a:graphic>
+                  <a:graphicData uri="http://schemas.microsoft.com/office/word/2010/wordprocessingShape">
+                    <wps:wsp>
+                      <wps:cNvSpPr/>
+                      <wps:cNvPr id="2" name="Shape 2"/>
+                      <wps:spPr>
+                        <a:xfrm>
+                          <a:off x="0" y="2833300"/>
+                          <a:ext cx="9850200" cy="887700"/>
+                        </a:xfrm>
+                        <a:prstGeom prst="roundRect">
+                          <a:avLst>
+                            <a:gd fmla="val 16667" name="adj"/>
+                          </a:avLst>
+                        </a:prstGeom>
+                        <a:gradFill>
+                          <a:gsLst>
+                            <a:gs pos="0">
+                              <a:srgbClr val="073763"/>
+                            </a:gs>
+                            <a:gs pos="100000">
+                              <a:srgbClr val="FFFFFF">
+                                <a:alpha val="0"/>
+                              </a:srgbClr>
+                            </a:gs>
+                          </a:gsLst>
+                          <a:path path="circle">
+                            <a:fillToRect b="50%" l="50%" r="50%" t="50%"/>
+                          </a:path>
+                          <a:tileRect/>
+                        </a:gradFill>
+                        <a:ln>
+                          <a:noFill/>
+                        </a:ln>
+                      </wps:spPr>
+                      <wps:txbx>
+                        <w:txbxContent>
+                          <w:p>
+                            <w:pPr>
+                              <w:spacing w:after="0" w:before="0" w:line="240"/>
+                              <w:ind w:left="0" w:right="0" w:firstLine="0"/>
+                              <w:jc w:val="center"/>
+                              <w:textDirection w:val="btLr"/>
+                            </w:pPr>
+                          </w:p>
+                        </w:txbxContent>
+                      </wps:txbx>
+                      <wps:bodyPr anchorCtr="0" anchor="ctr" bIns="91425" lIns="91425" spcFirstLastPara="1" rIns="91425" wrap="square" tIns="91425">
+                        <a:noAutofit/>
+                      </wps:bodyPr>
+                    </wps:wsp>
+                  </a:graphicData>
+                </a:graphic>
+              </wp:anchor>
+            </w:drawing>
+          </mc:Choice>
+          <mc:Fallback>
+            <w:drawing>
+              <wp:anchor allowOverlap="1" behindDoc="1" distB="114300" distT="114300" distL="114300" distR="114300" hidden="0" layoutInCell="1" locked="0" relativeHeight="0" simplePos="0">
+                <wp:simplePos x="0" y="0"/>
+                <wp:positionH relativeFrom="page">
+                  <wp:posOffset>-8872537</wp:posOffset>
+                </wp:positionH>
+                <wp:positionV relativeFrom="page">
+                  <wp:posOffset>5634038</wp:posOffset>
+                </wp:positionV>
+                <wp:extent cx="10810875" cy="4543425"/>
+                <wp:effectExtent b="0" l="0" r="0" t="0"/>
+                <wp:wrapNone/>
+                <wp:docPr id="2" name="image5.png"/>
+                <a:graphic>
+                  <a:graphicData uri="http://schemas.openxmlformats.org/drawingml/2006/picture">
+                    <pic:pic>
+                      <pic:nvPicPr>
+                        <pic:cNvPr id="0" name="image5.png"/>
+                        <pic:cNvPicPr preferRelativeResize="0"/>
+                      </pic:nvPicPr>
+                      <pic:blipFill>
+                        <a:blip r:embed="rId17"/>
+                        <a:srcRect/>
+                        <a:stretch>
+                          <a:fillRect/>
+                        </a:stretch>
+                      </pic:blipFill>
+                      <pic:spPr>
+                        <a:xfrm>
+                          <a:off x="0" y="0"/>
+                          <a:ext cx="10810875" cy="4543425"/>
+                        </a:xfrm>
+                        <a:prstGeom prst="rect"/>
+                        <a:ln/>
+                      </pic:spPr>
+                    </pic:pic>
+                  </a:graphicData>
+                </a:graphic>
+              </wp:anchor>
+            </w:drawing>
+          </mc:Fallback>
+        </mc:AlternateContent>
+      </w:r>
       <w:r>
         <w:rPr>
           <w:rtl w:val="0"/>
@@ -1639,22 +2371,27 @@
         <w:spacing w:line="312" w:lineRule="auto"/>
         <w:rPr>
           <w:rFonts w:ascii="Roboto" w:cs="Roboto" w:eastAsia="Roboto" w:hAnsi="Roboto"/>
+          <w:color w:val="f3f3f3"/>
+          <w:sz w:val="6"/>
+          <w:szCs w:val="6"/>
+          <w:shd w:fill="f1c232" w:val="clear"/>
+        </w:rPr>
+      </w:pPr>
+      <w:r>
+        <w:rPr>
+          <w:rFonts w:ascii="Roboto" w:cs="Roboto" w:eastAsia="Roboto" w:hAnsi="Roboto"/>
           <w:b w:val="1"/>
           <w:color w:val="a4c2f4"/>
           <w:sz w:val="20"/>
           <w:szCs w:val="20"/>
-        </w:rPr>
-      </w:pPr>
-      <w:r>
-        <w:rPr>
-          <w:rFonts w:ascii="Roboto" w:cs="Roboto" w:eastAsia="Roboto" w:hAnsi="Roboto"/>
-          <w:b w:val="1"/>
-          <w:color w:val="a4c2f4"/>
-          <w:sz w:val="20"/>
-          <w:szCs w:val="20"/>
           <w:rtl w:val="0"/>
         </w:rPr>
         <w:t xml:space="preserve">Projects</w:t>
+      </w:r>
+      <w:r>
+        <w:rPr>
+          <w:rtl w:val="0"/>
+        </w:rPr>
       </w:r>
     </w:p>
     <w:p>
@@ -1672,7 +2409,7 @@
           <w:szCs w:val="18"/>
         </w:rPr>
       </w:pPr>
-      <w:hyperlink r:id="rId14">
+      <w:hyperlink r:id="rId18">
         <w:r>
           <w:rPr>
             <w:rFonts w:ascii="Roboto" w:cs="Roboto" w:eastAsia="Roboto" w:hAnsi="Roboto"/>
@@ -1688,21 +2425,59 @@
         <w:rPr>
           <w:rFonts w:ascii="Roboto" w:cs="Roboto" w:eastAsia="Roboto" w:hAnsi="Roboto"/>
           <w:color w:val="f3f3f3"/>
+          <w:sz w:val="8"/>
+          <w:szCs w:val="8"/>
+          <w:rtl w:val="0"/>
+        </w:rPr>
+        <w:t xml:space="preserve"> </w:t>
+      </w:r>
+      <w:r>
+        <w:rPr>
+          <w:rFonts w:ascii="Roboto" w:cs="Roboto" w:eastAsia="Roboto" w:hAnsi="Roboto"/>
+          <w:color w:val="f3f3f3"/>
+          <w:rtl w:val="0"/>
+        </w:rPr>
+        <w:t xml:space="preserve"> </w:t>
+      </w:r>
+      <w:r>
+        <w:rPr>
+          <w:rFonts w:ascii="Roboto" w:cs="Roboto" w:eastAsia="Roboto" w:hAnsi="Roboto"/>
+          <w:color w:val="f3f3f3"/>
           <w:sz w:val="18"/>
           <w:szCs w:val="18"/>
           <w:rtl w:val="0"/>
         </w:rPr>
-        <w:t xml:space="preserve"> (open-source contributor) </w:t>
-      </w:r>
-      <w:r>
-        <w:rPr>
-          <w:rFonts w:ascii="Roboto" w:cs="Roboto" w:eastAsia="Roboto" w:hAnsi="Roboto"/>
-          <w:i w:val="1"/>
+        <w:t xml:space="preserve">(open-source contributor)</w:t>
+      </w:r>
+      <w:r>
+        <w:rPr>
+          <w:rFonts w:ascii="Roboto" w:cs="Roboto" w:eastAsia="Roboto" w:hAnsi="Roboto"/>
+          <w:color w:val="f3f3f3"/>
+          <w:sz w:val="8"/>
+          <w:szCs w:val="8"/>
+          <w:rtl w:val="0"/>
+        </w:rPr>
+        <w:t xml:space="preserve"> </w:t>
+      </w:r>
+      <w:r>
+        <w:rPr>
+          <w:rFonts w:ascii="Roboto" w:cs="Roboto" w:eastAsia="Roboto" w:hAnsi="Roboto"/>
           <w:color w:val="f3f3f3"/>
           <w:sz w:val="18"/>
           <w:szCs w:val="18"/>
           <w:rtl w:val="0"/>
         </w:rPr>
+        <w:t xml:space="preserve"> </w:t>
+      </w:r>
+      <w:r>
+        <w:rPr>
+          <w:rFonts w:ascii="Roboto" w:cs="Roboto" w:eastAsia="Roboto" w:hAnsi="Roboto"/>
+          <w:i w:val="1"/>
+          <w:color w:val="f3f3f3"/>
+          <w:sz w:val="18"/>
+          <w:szCs w:val="18"/>
+          <w:rtl w:val="0"/>
+        </w:rPr>
         <w:t xml:space="preserve">- A betting platform for live professional chess games</w:t>
       </w:r>
     </w:p>
@@ -1710,7 +2485,7 @@
       <w:pPr>
         <w:numPr>
           <w:ilvl w:val="0"/>
-          <w:numId w:val="1"/>
+          <w:numId w:val="2"/>
         </w:numPr>
         <w:tabs>
           <w:tab w:val="right" w:leader="none" w:pos="10890"/>
@@ -1729,14 +2504,14 @@
           <w:color w:val="f3f3f3"/>
           <w:rtl w:val="0"/>
         </w:rPr>
-        <w:t xml:space="preserve">Converted ChessWager’s front-end from vanilla CSS to Tailwind CSS</w:t>
+        <w:t xml:space="preserve">Converted ChessWager’s React TypeScript front-end from vanilla CSS to Tailwind CSS</w:t>
       </w:r>
     </w:p>
     <w:p>
       <w:pPr>
         <w:numPr>
           <w:ilvl w:val="0"/>
-          <w:numId w:val="1"/>
+          <w:numId w:val="2"/>
         </w:numPr>
         <w:tabs>
           <w:tab w:val="right" w:leader="none" w:pos="10890"/>
@@ -1755,21 +2530,197 @@
           <w:color w:val="f3f3f3"/>
           <w:rtl w:val="0"/>
         </w:rPr>
-        <w:t xml:space="preserve">Engineered a unique and user-friendly dropdown menu feature by completing more than 30 collaboratively designed Jira tickets</w:t>
-      </w:r>
-      <w:r>
-        <w:rPr>
-          <w:rtl w:val="0"/>
-        </w:rPr>
+        <w:t xml:space="preserve">Contributed more than </w:t>
+      </w:r>
+      <w:hyperlink r:id="rId19">
+        <w:r>
+          <w:rPr>
+            <w:rFonts w:ascii="Roboto" w:cs="Roboto" w:eastAsia="Roboto" w:hAnsi="Roboto"/>
+            <w:color w:val="ffffff"/>
+            <w:u w:val="single"/>
+            <w:rtl w:val="0"/>
+          </w:rPr>
+          <w:t xml:space="preserve">80,000 lines of code</w:t>
+        </w:r>
+      </w:hyperlink>
+      <w:r>
+        <w:rPr>
+          <w:rFonts w:ascii="Roboto" w:cs="Roboto" w:eastAsia="Roboto" w:hAnsi="Roboto"/>
+          <w:color w:val="ffffff"/>
+          <w:rtl w:val="0"/>
+        </w:rPr>
+        <w:t xml:space="preserve"> </w:t>
+      </w:r>
+      <w:r>
+        <w:rPr>
+          <w:rFonts w:ascii="Roboto" w:cs="Roboto" w:eastAsia="Roboto" w:hAnsi="Roboto"/>
+          <w:color w:val="f3f3f3"/>
+          <w:rtl w:val="0"/>
+        </w:rPr>
+        <w:t xml:space="preserve">using React, TypeScript, Tailwind, and Firebase</w:t>
       </w:r>
     </w:p>
     <w:p>
       <w:pPr>
+        <w:numPr>
+          <w:ilvl w:val="0"/>
+          <w:numId w:val="2"/>
+        </w:numPr>
         <w:tabs>
           <w:tab w:val="right" w:leader="none" w:pos="10890"/>
           <w:tab w:val="left" w:leader="none" w:pos="450"/>
         </w:tabs>
         <w:spacing w:line="312" w:lineRule="auto"/>
+        <w:ind w:left="720" w:hanging="360"/>
+        <w:rPr>
+          <w:rFonts w:ascii="Roboto" w:cs="Roboto" w:eastAsia="Roboto" w:hAnsi="Roboto"/>
+          <w:color w:val="f3f3f3"/>
+        </w:rPr>
+      </w:pPr>
+      <w:r>
+        <w:rPr>
+          <w:rFonts w:ascii="Roboto" w:cs="Roboto" w:eastAsia="Roboto" w:hAnsi="Roboto"/>
+          <w:color w:val="f3f3f3"/>
+        </w:rPr>
+        <mc:AlternateContent>
+          <mc:Choice Requires="wpg">
+            <w:drawing>
+              <wp:anchor allowOverlap="1" behindDoc="1" distB="114300" distT="114300" distL="114300" distR="114300" hidden="0" layoutInCell="1" locked="0" relativeHeight="0" simplePos="0">
+                <wp:simplePos x="0" y="0"/>
+                <wp:positionH relativeFrom="page">
+                  <wp:posOffset>-234504</wp:posOffset>
+                </wp:positionH>
+                <wp:positionV relativeFrom="page">
+                  <wp:posOffset>6624638</wp:posOffset>
+                </wp:positionV>
+                <wp:extent cx="8296275" cy="7644765"/>
+                <wp:effectExtent b="0" l="0" r="0" t="0"/>
+                <wp:wrapNone/>
+                <wp:docPr id="3" name=""/>
+                <a:graphic>
+                  <a:graphicData uri="http://schemas.microsoft.com/office/word/2010/wordprocessingShape">
+                    <wps:wsp>
+                      <wps:cNvSpPr/>
+                      <wps:cNvPr id="3" name="Shape 3"/>
+                      <wps:spPr>
+                        <a:xfrm>
+                          <a:off x="2684750" y="1010500"/>
+                          <a:ext cx="5785500" cy="7360800"/>
+                        </a:xfrm>
+                        <a:prstGeom prst="rect">
+                          <a:avLst/>
+                        </a:prstGeom>
+                        <a:gradFill>
+                          <a:gsLst>
+                            <a:gs pos="0">
+                              <a:srgbClr val="1C4587"/>
+                            </a:gs>
+                            <a:gs pos="3000">
+                              <a:srgbClr val="1C4587"/>
+                            </a:gs>
+                            <a:gs pos="77000">
+                              <a:srgbClr val="FFFFFF">
+                                <a:alpha val="0"/>
+                              </a:srgbClr>
+                            </a:gs>
+                            <a:gs pos="100000">
+                              <a:srgbClr val="FFFFFF">
+                                <a:alpha val="0"/>
+                              </a:srgbClr>
+                            </a:gs>
+                          </a:gsLst>
+                          <a:lin ang="16198662" scaled="0"/>
+                        </a:gradFill>
+                        <a:ln>
+                          <a:noFill/>
+                        </a:ln>
+                      </wps:spPr>
+                      <wps:txbx>
+                        <w:txbxContent>
+                          <w:p>
+                            <w:pPr>
+                              <w:spacing w:after="0" w:before="0" w:line="240"/>
+                              <w:ind w:left="0" w:right="0" w:firstLine="0"/>
+                              <w:jc w:val="center"/>
+                              <w:textDirection w:val="btLr"/>
+                            </w:pPr>
+                          </w:p>
+                        </w:txbxContent>
+                      </wps:txbx>
+                      <wps:bodyPr anchorCtr="0" anchor="ctr" bIns="91425" lIns="91425" spcFirstLastPara="1" rIns="91425" wrap="square" tIns="91425">
+                        <a:noAutofit/>
+                      </wps:bodyPr>
+                    </wps:wsp>
+                  </a:graphicData>
+                </a:graphic>
+              </wp:anchor>
+            </w:drawing>
+          </mc:Choice>
+          <mc:Fallback>
+            <w:drawing>
+              <wp:anchor allowOverlap="1" behindDoc="1" distB="114300" distT="114300" distL="114300" distR="114300" hidden="0" layoutInCell="1" locked="0" relativeHeight="0" simplePos="0">
+                <wp:simplePos x="0" y="0"/>
+                <wp:positionH relativeFrom="page">
+                  <wp:posOffset>-234504</wp:posOffset>
+                </wp:positionH>
+                <wp:positionV relativeFrom="page">
+                  <wp:posOffset>6624638</wp:posOffset>
+                </wp:positionV>
+                <wp:extent cx="8296275" cy="7644765"/>
+                <wp:effectExtent b="0" l="0" r="0" t="0"/>
+                <wp:wrapNone/>
+                <wp:docPr id="3" name="image6.png"/>
+                <a:graphic>
+                  <a:graphicData uri="http://schemas.openxmlformats.org/drawingml/2006/picture">
+                    <pic:pic>
+                      <pic:nvPicPr>
+                        <pic:cNvPr id="0" name="image6.png"/>
+                        <pic:cNvPicPr preferRelativeResize="0"/>
+                      </pic:nvPicPr>
+                      <pic:blipFill>
+                        <a:blip r:embed="rId20"/>
+                        <a:srcRect/>
+                        <a:stretch>
+                          <a:fillRect/>
+                        </a:stretch>
+                      </pic:blipFill>
+                      <pic:spPr>
+                        <a:xfrm>
+                          <a:off x="0" y="0"/>
+                          <a:ext cx="8296275" cy="7644765"/>
+                        </a:xfrm>
+                        <a:prstGeom prst="rect"/>
+                        <a:ln/>
+                      </pic:spPr>
+                    </pic:pic>
+                  </a:graphicData>
+                </a:graphic>
+              </wp:anchor>
+            </w:drawing>
+          </mc:Fallback>
+        </mc:AlternateContent>
+      </w:r>
+      <w:r>
+        <w:rPr>
+          <w:rFonts w:ascii="Roboto" w:cs="Roboto" w:eastAsia="Roboto" w:hAnsi="Roboto"/>
+          <w:color w:val="f3f3f3"/>
+          <w:rtl w:val="0"/>
+        </w:rPr>
+        <w:t xml:space="preserve">Engineered and animated the custom dropdown menu at the top-right by completing more than 20 collaboratively designed Jira tickets; It is a core feature of the website providing access to all user info</w:t>
+      </w:r>
+      <w:r>
+        <w:rPr>
+          <w:rtl w:val="0"/>
+        </w:rPr>
+      </w:r>
+    </w:p>
+    <w:p>
+      <w:pPr>
+        <w:tabs>
+          <w:tab w:val="right" w:leader="none" w:pos="10890"/>
+          <w:tab w:val="left" w:leader="none" w:pos="450"/>
+        </w:tabs>
+        <w:spacing w:line="312" w:lineRule="auto"/>
         <w:rPr>
           <w:rFonts w:ascii="Roboto" w:cs="Roboto" w:eastAsia="Roboto" w:hAnsi="Roboto"/>
           <w:i w:val="1"/>
@@ -1778,7 +2729,7 @@
           <w:szCs w:val="18"/>
         </w:rPr>
       </w:pPr>
-      <w:hyperlink r:id="rId15">
+      <w:hyperlink r:id="rId21">
         <w:r>
           <w:rPr>
             <w:rFonts w:ascii="Roboto" w:cs="Roboto" w:eastAsia="Roboto" w:hAnsi="Roboto"/>
@@ -1873,14 +2824,19 @@
           <w:color w:val="f3f3f3"/>
           <w:rtl w:val="0"/>
         </w:rPr>
-        <w:t xml:space="preserve">Promoted the website by designing six engaging informational cards with a unique color palette</w:t>
+        <w:t xml:space="preserve">Wrote six engaging informational cards with a unique color palette and blur pattern designed from a reusable component</w:t>
+      </w:r>
+      <w:r>
+        <w:rPr>
+          <w:rtl w:val="0"/>
+        </w:rPr>
       </w:r>
     </w:p>
     <w:p>
       <w:pPr>
         <w:numPr>
           <w:ilvl w:val="0"/>
-          <w:numId w:val="3"/>
+          <w:numId w:val="2"/>
         </w:numPr>
         <w:tabs>
           <w:tab w:val="right" w:leader="none" w:pos="10890"/>
@@ -1899,7 +2855,7 @@
           <w:color w:val="f3f3f3"/>
           <w:rtl w:val="0"/>
         </w:rPr>
-        <w:t xml:space="preserve">Crafted more than 10 standardized reusable components by following the product owner’s design standards</w:t>
+        <w:t xml:space="preserve">Crafted multiple reusable components by following the product owner’s design standards</w:t>
       </w:r>
       <w:r>
         <w:rPr>
@@ -1923,7 +2879,7 @@
           <w:u w:val="single"/>
         </w:rPr>
       </w:pPr>
-      <w:hyperlink r:id="rId16">
+      <w:hyperlink r:id="rId22">
         <w:r>
           <w:rPr>
             <w:rFonts w:ascii="Roboto" w:cs="Roboto" w:eastAsia="Roboto" w:hAnsi="Roboto"/>
@@ -1956,7 +2912,7 @@
       <w:pPr>
         <w:numPr>
           <w:ilvl w:val="0"/>
-          <w:numId w:val="3"/>
+          <w:numId w:val="2"/>
         </w:numPr>
         <w:tabs>
           <w:tab w:val="right" w:leader="none" w:pos="10890"/>
@@ -1982,7 +2938,7 @@
       <w:pPr>
         <w:numPr>
           <w:ilvl w:val="0"/>
-          <w:numId w:val="3"/>
+          <w:numId w:val="2"/>
         </w:numPr>
         <w:tabs>
           <w:tab w:val="right" w:leader="none" w:pos="10890"/>
@@ -2001,9 +2957,9 @@
           <w:color w:val="f3f3f3"/>
           <w:rtl w:val="0"/>
         </w:rPr>
-        <w:t xml:space="preserve">Created and deployed a full-stack PWA at </w:t>
-      </w:r>
-      <w:hyperlink r:id="rId17">
+        <w:t xml:space="preserve">Deployed this full-stack PWA at </w:t>
+      </w:r>
+      <w:hyperlink r:id="rId23">
         <w:r>
           <w:rPr>
             <w:rFonts w:ascii="Roboto" w:cs="Roboto" w:eastAsia="Roboto" w:hAnsi="Roboto"/>
@@ -2016,6 +2972,16 @@
       </w:hyperlink>
       <w:r>
         <w:rPr>
+          <w:rFonts w:ascii="Roboto" w:cs="Roboto" w:eastAsia="Roboto" w:hAnsi="Roboto"/>
+          <w:color w:val="f3f3f3"/>
+          <w:sz w:val="6"/>
+          <w:szCs w:val="6"/>
+          <w:rtl w:val="0"/>
+        </w:rPr>
+        <w:t xml:space="preserve">8</w:t>
+      </w:r>
+      <w:r>
+        <w:rPr>
           <w:rtl w:val="0"/>
         </w:rPr>
       </w:r>
@@ -2035,7 +3001,7 @@
           <w:szCs w:val="6"/>
         </w:rPr>
       </w:pPr>
-      <w:hyperlink r:id="rId18">
+      <w:hyperlink r:id="rId24">
         <w:r>
           <w:rPr>
             <w:rFonts w:ascii="Roboto" w:cs="Roboto" w:eastAsia="Roboto" w:hAnsi="Roboto"/>
@@ -2087,7 +3053,7 @@
           <w:color w:val="f3f3f3"/>
           <w:rtl w:val="0"/>
         </w:rPr>
-        <w:t xml:space="preserve">Sustained three pothos vines and a dracena plant using this n-tier architecture system combining an Express API with a React server running on a raspberry pi with moisture sensors</w:t>
+        <w:t xml:space="preserve">Sustained three pothos vines and a dracena plant using this n-tier architecture system combining an Express API with a React server running on a Raspberry Pi with moisture sensors</w:t>
       </w:r>
     </w:p>
     <w:p>
@@ -2100,8 +3066,8 @@
         <w:rPr>
           <w:rFonts w:ascii="Roboto" w:cs="Roboto" w:eastAsia="Roboto" w:hAnsi="Roboto"/>
           <w:color w:val="f3f3f3"/>
-          <w:sz w:val="6"/>
-          <w:szCs w:val="6"/>
+          <w:sz w:val="4"/>
+          <w:szCs w:val="4"/>
         </w:rPr>
       </w:pPr>
       <w:r>

</xml_diff>

<commit_message>
add java and spring boot to skills add light mode overhaul to ChessWager update 80000 lines in CW to 90000
</commit_message>
<xml_diff>
--- a/KirstieWilkinsonResume.docx
+++ b/KirstieWilkinsonResume.docx
@@ -1,6 +1,6 @@
 
 <file path=word/document.xml><?xml version="1.0" encoding="utf-8"?>
-<w:document xmlns:mc="http://schemas.openxmlformats.org/markup-compatibility/2006" xmlns:o="urn:schemas-microsoft-com:office:office" xmlns:r="http://schemas.openxmlformats.org/officeDocument/2006/relationships" xmlns:m="http://schemas.openxmlformats.org/officeDocument/2006/math" xmlns:v="urn:schemas-microsoft-com:vml" xmlns:wp="http://schemas.openxmlformats.org/drawingml/2006/wordprocessingDrawing" xmlns:w10="urn:schemas-microsoft-com:office:word" xmlns:w="http://schemas.openxmlformats.org/wordprocessingml/2006/main" xmlns:wne="http://schemas.microsoft.com/office/word/2006/wordml" xmlns:sl="http://schemas.openxmlformats.org/schemaLibrary/2006/main" xmlns:a="http://schemas.openxmlformats.org/drawingml/2006/main" xmlns:pic="http://schemas.openxmlformats.org/drawingml/2006/picture" xmlns:c="http://schemas.openxmlformats.org/drawingml/2006/chart" xmlns:lc="http://schemas.openxmlformats.org/drawingml/2006/lockedCanvas" xmlns:dgm="http://schemas.openxmlformats.org/drawingml/2006/diagram" xmlns:wps="http://schemas.microsoft.com/office/word/2010/wordprocessingShape" xmlns:wpg="http://schemas.microsoft.com/office/word/2010/wordprocessingGroup" xmlns:w14="http://schemas.microsoft.com/office/word/2010/wordml" xmlns:w15="http://schemas.microsoft.com/office/word/2012/wordml">
+<w:document xmlns:mc="http://schemas.openxmlformats.org/markup-compatibility/2006" xmlns:o="urn:schemas-microsoft-com:office:office" xmlns:r="http://schemas.openxmlformats.org/officeDocument/2006/relationships" xmlns:m="http://schemas.openxmlformats.org/officeDocument/2006/math" xmlns:v="urn:schemas-microsoft-com:vml" xmlns:wp="http://schemas.openxmlformats.org/drawingml/2006/wordprocessingDrawing" xmlns:w10="urn:schemas-microsoft-com:office:word" xmlns:w="http://schemas.openxmlformats.org/wordprocessingml/2006/main" xmlns:wne="http://schemas.microsoft.com/office/word/2006/wordml" xmlns:sl="http://schemas.openxmlformats.org/schemaLibrary/2006/main" xmlns:a="http://schemas.openxmlformats.org/drawingml/2006/main" xmlns:pic="http://schemas.openxmlformats.org/drawingml/2006/picture" xmlns:c="http://schemas.openxmlformats.org/drawingml/2006/chart" xmlns:lc="http://schemas.openxmlformats.org/drawingml/2006/lockedCanvas" xmlns:dgm="http://schemas.openxmlformats.org/drawingml/2006/diagram" xmlns:wps="http://schemas.microsoft.com/office/word/2010/wordprocessingShape" xmlns:wpg="http://schemas.microsoft.com/office/word/2010/wordprocessingGroup" xmlns:w14="http://schemas.microsoft.com/office/word/2010/wordml" xmlns:w15="http://schemas.microsoft.com/office/word/2012/wordml" xmlns:w16="http://schemas.microsoft.com/office/word/2018/wordml" xmlns:w16cex="http://schemas.microsoft.com/office/word/2018/wordml/cex" xmlns:w16cid="http://schemas.microsoft.com/office/word/2016/wordml/cid" xmlns="http://schemas.microsoft.com/office/tasks/2019/documenttasks" xmlns:cr="http://schemas.microsoft.com/office/comments/2020/reactions">
   <w:background w:color="0F172A"/>
   <w:body>
     <w:p>
@@ -886,296 +886,30 @@
     <w:tbl>
       <w:tblPr>
         <w:tblStyle w:val="Table1"/>
-        <w:tblW w:w="10800.0" w:type="dxa"/>
+        <w:tblW w:w="10920.0" w:type="dxa"/>
         <w:jc w:val="left"/>
         <w:tblLayout w:type="fixed"/>
         <w:tblLook w:val="0600"/>
       </w:tblPr>
       <w:tblGrid>
-        <w:gridCol w:w="2160"/>
-        <w:gridCol w:w="2160"/>
-        <w:gridCol w:w="2160"/>
-        <w:gridCol w:w="2160"/>
-        <w:gridCol w:w="2160"/>
+        <w:gridCol w:w="1365"/>
+        <w:gridCol w:w="1365"/>
+        <w:gridCol w:w="1365"/>
+        <w:gridCol w:w="1365"/>
+        <w:gridCol w:w="1365"/>
+        <w:gridCol w:w="1365"/>
+        <w:gridCol w:w="1365"/>
+        <w:gridCol w:w="1365"/>
         <w:tblGridChange w:id="0">
           <w:tblGrid>
-            <w:gridCol w:w="2160"/>
-            <w:gridCol w:w="2160"/>
-            <w:gridCol w:w="2160"/>
-            <w:gridCol w:w="2160"/>
-            <w:gridCol w:w="2160"/>
-          </w:tblGrid>
-        </w:tblGridChange>
-      </w:tblGrid>
-      <w:tr>
-        <w:trPr>
-          <w:cantSplit w:val="0"/>
-          <w:trHeight w:val="474.04296875" w:hRule="atLeast"/>
-          <w:tblHeader w:val="0"/>
-        </w:trPr>
-        <w:tc>
-          <w:tcPr>
-            <w:shd w:fill="auto" w:val="clear"/>
-            <w:tcMar>
-              <w:top w:w="100.0" w:type="dxa"/>
-              <w:left w:w="100.0" w:type="dxa"/>
-              <w:bottom w:w="100.0" w:type="dxa"/>
-              <w:right w:w="100.0" w:type="dxa"/>
-            </w:tcMar>
-            <w:vAlign w:val="top"/>
-          </w:tcPr>
-          <w:p>
-            <w:pPr>
-              <w:widowControl w:val="0"/>
-              <w:tabs>
-                <w:tab w:val="right" w:leader="none" w:pos="10890"/>
-                <w:tab w:val="right" w:leader="none" w:pos="9450"/>
-                <w:tab w:val="right" w:leader="none" w:pos="8820"/>
-              </w:tabs>
-              <w:spacing w:line="240" w:lineRule="auto"/>
-              <w:jc w:val="center"/>
-              <w:rPr>
-                <w:rFonts w:ascii="Roboto" w:cs="Roboto" w:eastAsia="Roboto" w:hAnsi="Roboto"/>
-                <w:color w:val="f3f3f3"/>
-              </w:rPr>
-            </w:pPr>
-            <w:r>
-              <w:rPr>
-                <w:rFonts w:ascii="Roboto" w:cs="Roboto" w:eastAsia="Roboto" w:hAnsi="Roboto"/>
-                <w:color w:val="f3f3f3"/>
-                <w:rtl w:val="0"/>
-              </w:rPr>
-              <w:t xml:space="preserve">JavaScript</w:t>
-            </w:r>
-          </w:p>
-        </w:tc>
-        <w:tc>
-          <w:tcPr>
-            <w:shd w:fill="auto" w:val="clear"/>
-            <w:tcMar>
-              <w:top w:w="100.0" w:type="dxa"/>
-              <w:left w:w="100.0" w:type="dxa"/>
-              <w:bottom w:w="100.0" w:type="dxa"/>
-              <w:right w:w="100.0" w:type="dxa"/>
-            </w:tcMar>
-            <w:vAlign w:val="top"/>
-          </w:tcPr>
-          <w:p>
-            <w:pPr>
-              <w:widowControl w:val="0"/>
-              <w:tabs>
-                <w:tab w:val="right" w:leader="none" w:pos="10890"/>
-                <w:tab w:val="right" w:leader="none" w:pos="9450"/>
-                <w:tab w:val="right" w:leader="none" w:pos="8820"/>
-              </w:tabs>
-              <w:spacing w:line="240" w:lineRule="auto"/>
-              <w:jc w:val="center"/>
-              <w:rPr>
-                <w:rFonts w:ascii="Roboto" w:cs="Roboto" w:eastAsia="Roboto" w:hAnsi="Roboto"/>
-                <w:color w:val="f3f3f3"/>
-              </w:rPr>
-            </w:pPr>
-            <w:r>
-              <w:rPr>
-                <w:rFonts w:ascii="Roboto" w:cs="Roboto" w:eastAsia="Roboto" w:hAnsi="Roboto"/>
-                <w:color w:val="f3f3f3"/>
-                <w:rtl w:val="0"/>
-              </w:rPr>
-              <w:t xml:space="preserve">TypeScript</w:t>
-            </w:r>
-          </w:p>
-        </w:tc>
-        <w:tc>
-          <w:tcPr>
-            <w:shd w:fill="auto" w:val="clear"/>
-            <w:tcMar>
-              <w:top w:w="100.0" w:type="dxa"/>
-              <w:left w:w="100.0" w:type="dxa"/>
-              <w:bottom w:w="100.0" w:type="dxa"/>
-              <w:right w:w="100.0" w:type="dxa"/>
-            </w:tcMar>
-            <w:vAlign w:val="top"/>
-          </w:tcPr>
-          <w:p>
-            <w:pPr>
-              <w:widowControl w:val="0"/>
-              <w:tabs>
-                <w:tab w:val="right" w:leader="none" w:pos="10890"/>
-                <w:tab w:val="right" w:leader="none" w:pos="9450"/>
-                <w:tab w:val="right" w:leader="none" w:pos="8820"/>
-              </w:tabs>
-              <w:spacing w:line="240" w:lineRule="auto"/>
-              <w:jc w:val="center"/>
-              <w:rPr>
-                <w:rFonts w:ascii="Roboto" w:cs="Roboto" w:eastAsia="Roboto" w:hAnsi="Roboto"/>
-                <w:color w:val="f3f3f3"/>
-              </w:rPr>
-            </w:pPr>
-            <w:r>
-              <w:rPr>
-                <w:rFonts w:ascii="Roboto" w:cs="Roboto" w:eastAsia="Roboto" w:hAnsi="Roboto"/>
-                <w:color w:val="f3f3f3"/>
-                <w:rtl w:val="0"/>
-              </w:rPr>
-              <w:t xml:space="preserve">React</w:t>
-            </w:r>
-          </w:p>
-        </w:tc>
-        <w:tc>
-          <w:tcPr>
-            <w:shd w:fill="auto" w:val="clear"/>
-            <w:tcMar>
-              <w:top w:w="100.0" w:type="dxa"/>
-              <w:left w:w="100.0" w:type="dxa"/>
-              <w:bottom w:w="100.0" w:type="dxa"/>
-              <w:right w:w="100.0" w:type="dxa"/>
-            </w:tcMar>
-            <w:vAlign w:val="top"/>
-          </w:tcPr>
-          <w:p>
-            <w:pPr>
-              <w:widowControl w:val="0"/>
-              <w:tabs>
-                <w:tab w:val="right" w:leader="none" w:pos="10890"/>
-                <w:tab w:val="right" w:leader="none" w:pos="9450"/>
-                <w:tab w:val="right" w:leader="none" w:pos="8820"/>
-              </w:tabs>
-              <w:spacing w:line="240" w:lineRule="auto"/>
-              <w:jc w:val="center"/>
-              <w:rPr>
-                <w:rFonts w:ascii="Roboto" w:cs="Roboto" w:eastAsia="Roboto" w:hAnsi="Roboto"/>
-                <w:color w:val="f3f3f3"/>
-              </w:rPr>
-            </w:pPr>
-            <w:r>
-              <w:rPr>
-                <w:rFonts w:ascii="Roboto" w:cs="Roboto" w:eastAsia="Roboto" w:hAnsi="Roboto"/>
-                <w:color w:val="f3f3f3"/>
-                <w:rtl w:val="0"/>
-              </w:rPr>
-              <w:t xml:space="preserve">Tailwind CSS</w:t>
-            </w:r>
-          </w:p>
-        </w:tc>
-        <w:tc>
-          <w:tcPr>
-            <w:shd w:fill="auto" w:val="clear"/>
-            <w:tcMar>
-              <w:top w:w="100.0" w:type="dxa"/>
-              <w:left w:w="100.0" w:type="dxa"/>
-              <w:bottom w:w="100.0" w:type="dxa"/>
-              <w:right w:w="100.0" w:type="dxa"/>
-            </w:tcMar>
-            <w:vAlign w:val="top"/>
-          </w:tcPr>
-          <w:p>
-            <w:pPr>
-              <w:widowControl w:val="0"/>
-              <w:tabs>
-                <w:tab w:val="right" w:leader="none" w:pos="10890"/>
-                <w:tab w:val="right" w:leader="none" w:pos="9450"/>
-                <w:tab w:val="right" w:leader="none" w:pos="8820"/>
-              </w:tabs>
-              <w:spacing w:line="240" w:lineRule="auto"/>
-              <w:jc w:val="center"/>
-              <w:rPr>
-                <w:rFonts w:ascii="Roboto" w:cs="Roboto" w:eastAsia="Roboto" w:hAnsi="Roboto"/>
-                <w:color w:val="f3f3f3"/>
-              </w:rPr>
-            </w:pPr>
-            <w:r>
-              <w:rPr>
-                <w:rFonts w:ascii="Roboto" w:cs="Roboto" w:eastAsia="Roboto" w:hAnsi="Roboto"/>
-                <w:color w:val="f3f3f3"/>
-                <w:rtl w:val="0"/>
-              </w:rPr>
-              <w:t xml:space="preserve">Python</w:t>
-            </w:r>
-          </w:p>
-        </w:tc>
-      </w:tr>
-    </w:tbl>
-    <w:p>
-      <w:pPr>
-        <w:tabs>
-          <w:tab w:val="right" w:leader="none" w:pos="10890"/>
-          <w:tab w:val="left" w:leader="none" w:pos="450"/>
-        </w:tabs>
-        <w:spacing w:line="312" w:lineRule="auto"/>
-        <w:rPr>
-          <w:rFonts w:ascii="Roboto" w:cs="Roboto" w:eastAsia="Roboto" w:hAnsi="Roboto"/>
-          <w:b w:val="1"/>
-          <w:color w:val="a4c2f4"/>
-          <w:sz w:val="4"/>
-          <w:szCs w:val="4"/>
-        </w:rPr>
-      </w:pPr>
-      <w:r>
-        <w:rPr>
-          <w:rtl w:val="0"/>
-        </w:rPr>
-      </w:r>
-    </w:p>
-    <w:p>
-      <w:pPr>
-        <w:tabs>
-          <w:tab w:val="right" w:leader="none" w:pos="10890"/>
-          <w:tab w:val="left" w:leader="none" w:pos="450"/>
-        </w:tabs>
-        <w:spacing w:line="312" w:lineRule="auto"/>
-        <w:rPr>
-          <w:b w:val="1"/>
-          <w:color w:val="a4c2f4"/>
-          <w:sz w:val="20"/>
-          <w:szCs w:val="20"/>
-        </w:rPr>
-      </w:pPr>
-      <w:r>
-        <w:rPr>
-          <w:rFonts w:ascii="Roboto" w:cs="Roboto" w:eastAsia="Roboto" w:hAnsi="Roboto"/>
-          <w:b w:val="1"/>
-          <w:color w:val="a4c2f4"/>
-          <w:sz w:val="20"/>
-          <w:szCs w:val="20"/>
-          <w:rtl w:val="0"/>
-        </w:rPr>
-        <w:t xml:space="preserve">Tools and Skills</w:t>
-      </w:r>
-      <w:r>
-        <w:rPr>
-          <w:rtl w:val="0"/>
-        </w:rPr>
-      </w:r>
-    </w:p>
-    <w:tbl>
-      <w:tblPr>
-        <w:tblStyle w:val="Table2"/>
-        <w:tblW w:w="10800.0" w:type="dxa"/>
-        <w:jc w:val="left"/>
-        <w:tblLayout w:type="fixed"/>
-        <w:tblLook w:val="0600"/>
-      </w:tblPr>
-      <w:tblGrid>
-        <w:gridCol w:w="1200"/>
-        <w:gridCol w:w="1200"/>
-        <w:gridCol w:w="1200"/>
-        <w:gridCol w:w="1200"/>
-        <w:gridCol w:w="1200"/>
-        <w:gridCol w:w="1200"/>
-        <w:gridCol w:w="1200"/>
-        <w:gridCol w:w="1200"/>
-        <w:gridCol w:w="1200"/>
-        <w:tblGridChange w:id="0">
-          <w:tblGrid>
-            <w:gridCol w:w="1200"/>
-            <w:gridCol w:w="1200"/>
-            <w:gridCol w:w="1200"/>
-            <w:gridCol w:w="1200"/>
-            <w:gridCol w:w="1200"/>
-            <w:gridCol w:w="1200"/>
-            <w:gridCol w:w="1200"/>
-            <w:gridCol w:w="1200"/>
-            <w:gridCol w:w="1200"/>
+            <w:gridCol w:w="1365"/>
+            <w:gridCol w:w="1365"/>
+            <w:gridCol w:w="1365"/>
+            <w:gridCol w:w="1365"/>
+            <w:gridCol w:w="1365"/>
+            <w:gridCol w:w="1365"/>
+            <w:gridCol w:w="1365"/>
+            <w:gridCol w:w="1365"/>
           </w:tblGrid>
         </w:tblGridChange>
       </w:tblGrid>
@@ -1194,79 +928,7 @@
               <w:bottom w:w="100.0" w:type="dxa"/>
               <w:right w:w="100.0" w:type="dxa"/>
             </w:tcMar>
-            <w:vAlign w:val="top"/>
-          </w:tcPr>
-          <w:p>
-            <w:pPr>
-              <w:widowControl w:val="0"/>
-              <w:tabs>
-                <w:tab w:val="right" w:leader="none" w:pos="10890"/>
-                <w:tab w:val="right" w:leader="none" w:pos="9450"/>
-                <w:tab w:val="right" w:leader="none" w:pos="8820"/>
-              </w:tabs>
-              <w:spacing w:line="240" w:lineRule="auto"/>
-              <w:jc w:val="center"/>
-              <w:rPr>
-                <w:rFonts w:ascii="Roboto" w:cs="Roboto" w:eastAsia="Roboto" w:hAnsi="Roboto"/>
-                <w:color w:val="f3f3f3"/>
-              </w:rPr>
-            </w:pPr>
-            <w:r>
-              <w:rPr>
-                <w:rFonts w:ascii="Roboto" w:cs="Roboto" w:eastAsia="Roboto" w:hAnsi="Roboto"/>
-                <w:color w:val="f3f3f3"/>
-                <w:rtl w:val="0"/>
-              </w:rPr>
-              <w:t xml:space="preserve">Node</w:t>
-            </w:r>
-          </w:p>
-        </w:tc>
-        <w:tc>
-          <w:tcPr>
-            <w:shd w:fill="auto" w:val="clear"/>
-            <w:tcMar>
-              <w:top w:w="100.0" w:type="dxa"/>
-              <w:left w:w="100.0" w:type="dxa"/>
-              <w:bottom w:w="100.0" w:type="dxa"/>
-              <w:right w:w="100.0" w:type="dxa"/>
-            </w:tcMar>
-            <w:vAlign w:val="top"/>
-          </w:tcPr>
-          <w:p>
-            <w:pPr>
-              <w:widowControl w:val="0"/>
-              <w:tabs>
-                <w:tab w:val="right" w:leader="none" w:pos="10890"/>
-                <w:tab w:val="right" w:leader="none" w:pos="9450"/>
-                <w:tab w:val="right" w:leader="none" w:pos="8820"/>
-              </w:tabs>
-              <w:spacing w:line="240" w:lineRule="auto"/>
-              <w:jc w:val="center"/>
-              <w:rPr>
-                <w:rFonts w:ascii="Roboto" w:cs="Roboto" w:eastAsia="Roboto" w:hAnsi="Roboto"/>
-                <w:color w:val="f3f3f3"/>
-              </w:rPr>
-            </w:pPr>
-            <w:r>
-              <w:rPr>
-                <w:rFonts w:ascii="Roboto" w:cs="Roboto" w:eastAsia="Roboto" w:hAnsi="Roboto"/>
-                <w:color w:val="f3f3f3"/>
-                <w:rtl w:val="0"/>
-              </w:rPr>
-              <w:t xml:space="preserve">Vite</w:t>
-            </w:r>
-          </w:p>
-        </w:tc>
-        <w:tc>
-          <w:tcPr>
-            <w:shd w:fill="auto" w:val="clear"/>
-            <w:tcMar>
-              <w:top w:w="100.0" w:type="dxa"/>
-              <w:left w:w="100.0" w:type="dxa"/>
-              <w:bottom w:w="100.0" w:type="dxa"/>
-              <w:right w:w="100.0" w:type="dxa"/>
-            </w:tcMar>
-            <w:vAlign w:val="top"/>
+            <w:vAlign w:val="bottom"/>
           </w:tcPr>
           <w:p>
             <w:pPr>
@@ -1293,7 +955,7 @@
                 <w:szCs w:val="20"/>
                 <w:rtl w:val="0"/>
               </w:rPr>
-              <w:t xml:space="preserve">REST APIs</w:t>
+              <w:t xml:space="preserve">HTML</w:t>
             </w:r>
           </w:p>
         </w:tc>
@@ -1306,7 +968,7 @@
               <w:bottom w:w="100.0" w:type="dxa"/>
               <w:right w:w="100.0" w:type="dxa"/>
             </w:tcMar>
-            <w:vAlign w:val="top"/>
+            <w:vAlign w:val="bottom"/>
           </w:tcPr>
           <w:p>
             <w:pPr>
@@ -1321,12 +983,550 @@
               <w:rPr>
                 <w:rFonts w:ascii="Roboto" w:cs="Roboto" w:eastAsia="Roboto" w:hAnsi="Roboto"/>
                 <w:color w:val="f3f3f3"/>
+                <w:sz w:val="20"/>
+                <w:szCs w:val="20"/>
               </w:rPr>
             </w:pPr>
             <w:r>
               <w:rPr>
                 <w:rFonts w:ascii="Roboto" w:cs="Roboto" w:eastAsia="Roboto" w:hAnsi="Roboto"/>
                 <w:color w:val="f3f3f3"/>
+                <w:sz w:val="20"/>
+                <w:szCs w:val="20"/>
+                <w:rtl w:val="0"/>
+              </w:rPr>
+              <w:t xml:space="preserve">CSS</w:t>
+            </w:r>
+          </w:p>
+        </w:tc>
+        <w:tc>
+          <w:tcPr>
+            <w:shd w:fill="auto" w:val="clear"/>
+            <w:tcMar>
+              <w:top w:w="100.0" w:type="dxa"/>
+              <w:left w:w="100.0" w:type="dxa"/>
+              <w:bottom w:w="100.0" w:type="dxa"/>
+              <w:right w:w="100.0" w:type="dxa"/>
+            </w:tcMar>
+            <w:vAlign w:val="bottom"/>
+          </w:tcPr>
+          <w:p>
+            <w:pPr>
+              <w:widowControl w:val="0"/>
+              <w:tabs>
+                <w:tab w:val="right" w:leader="none" w:pos="10890"/>
+                <w:tab w:val="right" w:leader="none" w:pos="9450"/>
+                <w:tab w:val="right" w:leader="none" w:pos="8820"/>
+              </w:tabs>
+              <w:spacing w:line="240" w:lineRule="auto"/>
+              <w:jc w:val="center"/>
+              <w:rPr>
+                <w:rFonts w:ascii="Roboto" w:cs="Roboto" w:eastAsia="Roboto" w:hAnsi="Roboto"/>
+                <w:color w:val="f3f3f3"/>
+                <w:sz w:val="20"/>
+                <w:szCs w:val="20"/>
+              </w:rPr>
+            </w:pPr>
+            <w:r>
+              <w:rPr>
+                <w:rFonts w:ascii="Roboto" w:cs="Roboto" w:eastAsia="Roboto" w:hAnsi="Roboto"/>
+                <w:color w:val="f3f3f3"/>
+                <w:sz w:val="20"/>
+                <w:szCs w:val="20"/>
+                <w:rtl w:val="0"/>
+              </w:rPr>
+              <w:t xml:space="preserve">JavaScript</w:t>
+            </w:r>
+          </w:p>
+        </w:tc>
+        <w:tc>
+          <w:tcPr>
+            <w:shd w:fill="auto" w:val="clear"/>
+            <w:tcMar>
+              <w:top w:w="100.0" w:type="dxa"/>
+              <w:left w:w="100.0" w:type="dxa"/>
+              <w:bottom w:w="100.0" w:type="dxa"/>
+              <w:right w:w="100.0" w:type="dxa"/>
+            </w:tcMar>
+            <w:vAlign w:val="bottom"/>
+          </w:tcPr>
+          <w:p>
+            <w:pPr>
+              <w:widowControl w:val="0"/>
+              <w:tabs>
+                <w:tab w:val="right" w:leader="none" w:pos="10890"/>
+                <w:tab w:val="right" w:leader="none" w:pos="9450"/>
+                <w:tab w:val="right" w:leader="none" w:pos="8820"/>
+              </w:tabs>
+              <w:spacing w:line="240" w:lineRule="auto"/>
+              <w:jc w:val="center"/>
+              <w:rPr>
+                <w:rFonts w:ascii="Roboto" w:cs="Roboto" w:eastAsia="Roboto" w:hAnsi="Roboto"/>
+                <w:color w:val="f3f3f3"/>
+                <w:sz w:val="20"/>
+                <w:szCs w:val="20"/>
+              </w:rPr>
+            </w:pPr>
+            <w:r>
+              <w:rPr>
+                <w:rFonts w:ascii="Roboto" w:cs="Roboto" w:eastAsia="Roboto" w:hAnsi="Roboto"/>
+                <w:color w:val="f3f3f3"/>
+                <w:sz w:val="20"/>
+                <w:szCs w:val="20"/>
+                <w:rtl w:val="0"/>
+              </w:rPr>
+              <w:t xml:space="preserve">TypeScript</w:t>
+            </w:r>
+          </w:p>
+        </w:tc>
+        <w:tc>
+          <w:tcPr>
+            <w:shd w:fill="auto" w:val="clear"/>
+            <w:tcMar>
+              <w:top w:w="100.0" w:type="dxa"/>
+              <w:left w:w="100.0" w:type="dxa"/>
+              <w:bottom w:w="100.0" w:type="dxa"/>
+              <w:right w:w="100.0" w:type="dxa"/>
+            </w:tcMar>
+            <w:vAlign w:val="bottom"/>
+          </w:tcPr>
+          <w:p>
+            <w:pPr>
+              <w:widowControl w:val="0"/>
+              <w:tabs>
+                <w:tab w:val="right" w:leader="none" w:pos="10890"/>
+                <w:tab w:val="right" w:leader="none" w:pos="9450"/>
+                <w:tab w:val="right" w:leader="none" w:pos="8820"/>
+              </w:tabs>
+              <w:spacing w:line="240" w:lineRule="auto"/>
+              <w:jc w:val="center"/>
+              <w:rPr>
+                <w:rFonts w:ascii="Roboto" w:cs="Roboto" w:eastAsia="Roboto" w:hAnsi="Roboto"/>
+                <w:color w:val="f3f3f3"/>
+                <w:sz w:val="20"/>
+                <w:szCs w:val="20"/>
+              </w:rPr>
+            </w:pPr>
+            <w:r>
+              <w:rPr>
+                <w:rFonts w:ascii="Roboto" w:cs="Roboto" w:eastAsia="Roboto" w:hAnsi="Roboto"/>
+                <w:color w:val="f3f3f3"/>
+                <w:sz w:val="20"/>
+                <w:szCs w:val="20"/>
+                <w:rtl w:val="0"/>
+              </w:rPr>
+              <w:t xml:space="preserve">React</w:t>
+            </w:r>
+          </w:p>
+        </w:tc>
+        <w:tc>
+          <w:tcPr>
+            <w:shd w:fill="auto" w:val="clear"/>
+            <w:tcMar>
+              <w:top w:w="100.0" w:type="dxa"/>
+              <w:left w:w="100.0" w:type="dxa"/>
+              <w:bottom w:w="100.0" w:type="dxa"/>
+              <w:right w:w="100.0" w:type="dxa"/>
+            </w:tcMar>
+            <w:vAlign w:val="bottom"/>
+          </w:tcPr>
+          <w:p>
+            <w:pPr>
+              <w:widowControl w:val="0"/>
+              <w:tabs>
+                <w:tab w:val="right" w:leader="none" w:pos="10890"/>
+                <w:tab w:val="right" w:leader="none" w:pos="9450"/>
+                <w:tab w:val="right" w:leader="none" w:pos="8820"/>
+              </w:tabs>
+              <w:spacing w:line="240" w:lineRule="auto"/>
+              <w:jc w:val="center"/>
+              <w:rPr>
+                <w:rFonts w:ascii="Roboto" w:cs="Roboto" w:eastAsia="Roboto" w:hAnsi="Roboto"/>
+                <w:color w:val="f3f3f3"/>
+                <w:sz w:val="18"/>
+                <w:szCs w:val="18"/>
+              </w:rPr>
+            </w:pPr>
+            <w:r>
+              <w:rPr>
+                <w:rFonts w:ascii="Roboto" w:cs="Roboto" w:eastAsia="Roboto" w:hAnsi="Roboto"/>
+                <w:color w:val="f3f3f3"/>
+                <w:sz w:val="18"/>
+                <w:szCs w:val="18"/>
+                <w:rtl w:val="0"/>
+              </w:rPr>
+              <w:t xml:space="preserve">Tailwind CSS</w:t>
+            </w:r>
+          </w:p>
+        </w:tc>
+        <w:tc>
+          <w:tcPr>
+            <w:shd w:fill="auto" w:val="clear"/>
+            <w:tcMar>
+              <w:top w:w="100.0" w:type="dxa"/>
+              <w:left w:w="100.0" w:type="dxa"/>
+              <w:bottom w:w="100.0" w:type="dxa"/>
+              <w:right w:w="100.0" w:type="dxa"/>
+            </w:tcMar>
+            <w:vAlign w:val="bottom"/>
+          </w:tcPr>
+          <w:p>
+            <w:pPr>
+              <w:widowControl w:val="0"/>
+              <w:tabs>
+                <w:tab w:val="right" w:leader="none" w:pos="10890"/>
+                <w:tab w:val="right" w:leader="none" w:pos="9450"/>
+                <w:tab w:val="right" w:leader="none" w:pos="8820"/>
+              </w:tabs>
+              <w:spacing w:line="240" w:lineRule="auto"/>
+              <w:jc w:val="center"/>
+              <w:rPr>
+                <w:rFonts w:ascii="Roboto" w:cs="Roboto" w:eastAsia="Roboto" w:hAnsi="Roboto"/>
+                <w:color w:val="f3f3f3"/>
+                <w:sz w:val="20"/>
+                <w:szCs w:val="20"/>
+              </w:rPr>
+            </w:pPr>
+            <w:r>
+              <w:rPr>
+                <w:rFonts w:ascii="Roboto" w:cs="Roboto" w:eastAsia="Roboto" w:hAnsi="Roboto"/>
+                <w:color w:val="f3f3f3"/>
+                <w:sz w:val="20"/>
+                <w:szCs w:val="20"/>
+                <w:rtl w:val="0"/>
+              </w:rPr>
+              <w:t xml:space="preserve">Python</w:t>
+            </w:r>
+          </w:p>
+        </w:tc>
+        <w:tc>
+          <w:tcPr>
+            <w:shd w:fill="auto" w:val="clear"/>
+            <w:tcMar>
+              <w:top w:w="100.0" w:type="dxa"/>
+              <w:left w:w="100.0" w:type="dxa"/>
+              <w:bottom w:w="100.0" w:type="dxa"/>
+              <w:right w:w="100.0" w:type="dxa"/>
+            </w:tcMar>
+            <w:vAlign w:val="bottom"/>
+          </w:tcPr>
+          <w:p>
+            <w:pPr>
+              <w:widowControl w:val="0"/>
+              <w:tabs>
+                <w:tab w:val="right" w:leader="none" w:pos="10890"/>
+                <w:tab w:val="right" w:leader="none" w:pos="9450"/>
+                <w:tab w:val="right" w:leader="none" w:pos="8820"/>
+              </w:tabs>
+              <w:spacing w:line="240" w:lineRule="auto"/>
+              <w:jc w:val="center"/>
+              <w:rPr>
+                <w:rFonts w:ascii="Roboto" w:cs="Roboto" w:eastAsia="Roboto" w:hAnsi="Roboto"/>
+                <w:color w:val="f3f3f3"/>
+                <w:sz w:val="20"/>
+                <w:szCs w:val="20"/>
+              </w:rPr>
+            </w:pPr>
+            <w:r>
+              <w:rPr>
+                <w:rFonts w:ascii="Roboto" w:cs="Roboto" w:eastAsia="Roboto" w:hAnsi="Roboto"/>
+                <w:color w:val="f3f3f3"/>
+                <w:sz w:val="20"/>
+                <w:szCs w:val="20"/>
+                <w:rtl w:val="0"/>
+              </w:rPr>
+              <w:t xml:space="preserve">Java</w:t>
+            </w:r>
+          </w:p>
+        </w:tc>
+      </w:tr>
+    </w:tbl>
+    <w:p>
+      <w:pPr>
+        <w:tabs>
+          <w:tab w:val="right" w:leader="none" w:pos="10890"/>
+          <w:tab w:val="left" w:leader="none" w:pos="450"/>
+        </w:tabs>
+        <w:spacing w:line="312" w:lineRule="auto"/>
+        <w:rPr>
+          <w:rFonts w:ascii="Roboto" w:cs="Roboto" w:eastAsia="Roboto" w:hAnsi="Roboto"/>
+          <w:b w:val="1"/>
+          <w:color w:val="a4c2f4"/>
+          <w:sz w:val="4"/>
+          <w:szCs w:val="4"/>
+        </w:rPr>
+      </w:pPr>
+      <w:r>
+        <w:rPr>
+          <w:rtl w:val="0"/>
+        </w:rPr>
+      </w:r>
+    </w:p>
+    <w:p>
+      <w:pPr>
+        <w:tabs>
+          <w:tab w:val="right" w:leader="none" w:pos="10890"/>
+          <w:tab w:val="left" w:leader="none" w:pos="450"/>
+        </w:tabs>
+        <w:spacing w:line="312" w:lineRule="auto"/>
+        <w:rPr>
+          <w:b w:val="1"/>
+          <w:color w:val="a4c2f4"/>
+          <w:sz w:val="20"/>
+          <w:szCs w:val="20"/>
+        </w:rPr>
+      </w:pPr>
+      <w:r>
+        <w:rPr>
+          <w:rFonts w:ascii="Roboto" w:cs="Roboto" w:eastAsia="Roboto" w:hAnsi="Roboto"/>
+          <w:b w:val="1"/>
+          <w:color w:val="a4c2f4"/>
+          <w:sz w:val="20"/>
+          <w:szCs w:val="20"/>
+          <w:rtl w:val="0"/>
+        </w:rPr>
+        <w:t xml:space="preserve">Tools and Skills</w:t>
+      </w:r>
+      <w:r>
+        <w:rPr>
+          <w:rtl w:val="0"/>
+        </w:rPr>
+      </w:r>
+    </w:p>
+    <w:tbl>
+      <w:tblPr>
+        <w:tblStyle w:val="Table2"/>
+        <w:tblW w:w="10950.0" w:type="dxa"/>
+        <w:jc w:val="left"/>
+        <w:tblLayout w:type="fixed"/>
+        <w:tblLook w:val="0600"/>
+      </w:tblPr>
+      <w:tblGrid>
+        <w:gridCol w:w="1095"/>
+        <w:gridCol w:w="1095"/>
+        <w:gridCol w:w="1095"/>
+        <w:gridCol w:w="1095"/>
+        <w:gridCol w:w="1095"/>
+        <w:gridCol w:w="1095"/>
+        <w:gridCol w:w="1095"/>
+        <w:gridCol w:w="1095"/>
+        <w:gridCol w:w="1095"/>
+        <w:gridCol w:w="1095"/>
+        <w:tblGridChange w:id="0">
+          <w:tblGrid>
+            <w:gridCol w:w="1095"/>
+            <w:gridCol w:w="1095"/>
+            <w:gridCol w:w="1095"/>
+            <w:gridCol w:w="1095"/>
+            <w:gridCol w:w="1095"/>
+            <w:gridCol w:w="1095"/>
+            <w:gridCol w:w="1095"/>
+            <w:gridCol w:w="1095"/>
+            <w:gridCol w:w="1095"/>
+            <w:gridCol w:w="1095"/>
+          </w:tblGrid>
+        </w:tblGridChange>
+      </w:tblGrid>
+      <w:tr>
+        <w:trPr>
+          <w:cantSplit w:val="0"/>
+          <w:trHeight w:val="480" w:hRule="atLeast"/>
+          <w:tblHeader w:val="0"/>
+        </w:trPr>
+        <w:tc>
+          <w:tcPr>
+            <w:shd w:fill="auto" w:val="clear"/>
+            <w:tcMar>
+              <w:top w:w="100.0" w:type="dxa"/>
+              <w:left w:w="100.0" w:type="dxa"/>
+              <w:bottom w:w="100.0" w:type="dxa"/>
+              <w:right w:w="100.0" w:type="dxa"/>
+            </w:tcMar>
+            <w:vAlign w:val="bottom"/>
+          </w:tcPr>
+          <w:p>
+            <w:pPr>
+              <w:widowControl w:val="0"/>
+              <w:tabs>
+                <w:tab w:val="right" w:leader="none" w:pos="10890"/>
+                <w:tab w:val="right" w:leader="none" w:pos="9450"/>
+                <w:tab w:val="right" w:leader="none" w:pos="8820"/>
+              </w:tabs>
+              <w:spacing w:line="240" w:lineRule="auto"/>
+              <w:jc w:val="center"/>
+              <w:rPr>
+                <w:rFonts w:ascii="Roboto" w:cs="Roboto" w:eastAsia="Roboto" w:hAnsi="Roboto"/>
+                <w:color w:val="f3f3f3"/>
+                <w:sz w:val="20"/>
+                <w:szCs w:val="20"/>
+              </w:rPr>
+            </w:pPr>
+            <w:r>
+              <w:rPr>
+                <w:rFonts w:ascii="Roboto" w:cs="Roboto" w:eastAsia="Roboto" w:hAnsi="Roboto"/>
+                <w:color w:val="f3f3f3"/>
+                <w:sz w:val="20"/>
+                <w:szCs w:val="20"/>
+                <w:rtl w:val="0"/>
+              </w:rPr>
+              <w:t xml:space="preserve">Node</w:t>
+            </w:r>
+          </w:p>
+        </w:tc>
+        <w:tc>
+          <w:tcPr>
+            <w:shd w:fill="auto" w:val="clear"/>
+            <w:tcMar>
+              <w:top w:w="100.0" w:type="dxa"/>
+              <w:left w:w="100.0" w:type="dxa"/>
+              <w:bottom w:w="100.0" w:type="dxa"/>
+              <w:right w:w="100.0" w:type="dxa"/>
+            </w:tcMar>
+            <w:vAlign w:val="bottom"/>
+          </w:tcPr>
+          <w:p>
+            <w:pPr>
+              <w:widowControl w:val="0"/>
+              <w:tabs>
+                <w:tab w:val="right" w:leader="none" w:pos="10890"/>
+                <w:tab w:val="right" w:leader="none" w:pos="9450"/>
+                <w:tab w:val="right" w:leader="none" w:pos="8820"/>
+              </w:tabs>
+              <w:spacing w:line="240" w:lineRule="auto"/>
+              <w:jc w:val="center"/>
+              <w:rPr>
+                <w:rFonts w:ascii="Roboto" w:cs="Roboto" w:eastAsia="Roboto" w:hAnsi="Roboto"/>
+                <w:color w:val="f3f3f3"/>
+                <w:sz w:val="20"/>
+                <w:szCs w:val="20"/>
+              </w:rPr>
+            </w:pPr>
+            <w:r>
+              <w:rPr>
+                <w:rFonts w:ascii="Roboto" w:cs="Roboto" w:eastAsia="Roboto" w:hAnsi="Roboto"/>
+                <w:color w:val="f3f3f3"/>
+                <w:sz w:val="20"/>
+                <w:szCs w:val="20"/>
+                <w:rtl w:val="0"/>
+              </w:rPr>
+              <w:t xml:space="preserve">Vite</w:t>
+            </w:r>
+          </w:p>
+        </w:tc>
+        <w:tc>
+          <w:tcPr>
+            <w:shd w:fill="auto" w:val="clear"/>
+            <w:tcMar>
+              <w:top w:w="100.0" w:type="dxa"/>
+              <w:left w:w="100.0" w:type="dxa"/>
+              <w:bottom w:w="100.0" w:type="dxa"/>
+              <w:right w:w="100.0" w:type="dxa"/>
+            </w:tcMar>
+            <w:vAlign w:val="bottom"/>
+          </w:tcPr>
+          <w:p>
+            <w:pPr>
+              <w:widowControl w:val="0"/>
+              <w:tabs>
+                <w:tab w:val="right" w:leader="none" w:pos="10890"/>
+                <w:tab w:val="right" w:leader="none" w:pos="9450"/>
+                <w:tab w:val="right" w:leader="none" w:pos="8820"/>
+              </w:tabs>
+              <w:spacing w:line="240" w:lineRule="auto"/>
+              <w:jc w:val="center"/>
+              <w:rPr>
+                <w:rFonts w:ascii="Roboto" w:cs="Roboto" w:eastAsia="Roboto" w:hAnsi="Roboto"/>
+                <w:color w:val="f3f3f3"/>
+                <w:sz w:val="16"/>
+                <w:szCs w:val="16"/>
+              </w:rPr>
+            </w:pPr>
+            <w:r>
+              <w:rPr>
+                <w:rFonts w:ascii="Roboto" w:cs="Roboto" w:eastAsia="Roboto" w:hAnsi="Roboto"/>
+                <w:color w:val="f3f3f3"/>
+                <w:sz w:val="16"/>
+                <w:szCs w:val="16"/>
+                <w:rtl w:val="0"/>
+              </w:rPr>
+              <w:t xml:space="preserve">REST APIs</w:t>
+            </w:r>
+          </w:p>
+        </w:tc>
+        <w:tc>
+          <w:tcPr>
+            <w:shd w:fill="auto" w:val="clear"/>
+            <w:tcMar>
+              <w:top w:w="100.0" w:type="dxa"/>
+              <w:left w:w="100.0" w:type="dxa"/>
+              <w:bottom w:w="100.0" w:type="dxa"/>
+              <w:right w:w="100.0" w:type="dxa"/>
+            </w:tcMar>
+            <w:vAlign w:val="bottom"/>
+          </w:tcPr>
+          <w:p>
+            <w:pPr>
+              <w:widowControl w:val="0"/>
+              <w:tabs>
+                <w:tab w:val="right" w:leader="none" w:pos="10890"/>
+                <w:tab w:val="right" w:leader="none" w:pos="9450"/>
+                <w:tab w:val="right" w:leader="none" w:pos="8820"/>
+              </w:tabs>
+              <w:spacing w:line="240" w:lineRule="auto"/>
+              <w:jc w:val="center"/>
+              <w:rPr>
+                <w:rFonts w:ascii="Roboto" w:cs="Roboto" w:eastAsia="Roboto" w:hAnsi="Roboto"/>
+                <w:color w:val="f3f3f3"/>
+                <w:sz w:val="16"/>
+                <w:szCs w:val="16"/>
+              </w:rPr>
+            </w:pPr>
+            <w:r>
+              <w:rPr>
+                <w:rFonts w:ascii="Roboto" w:cs="Roboto" w:eastAsia="Roboto" w:hAnsi="Roboto"/>
+                <w:color w:val="f3f3f3"/>
+                <w:sz w:val="16"/>
+                <w:szCs w:val="16"/>
+                <w:rtl w:val="0"/>
+              </w:rPr>
+              <w:t xml:space="preserve">Spring Boot</w:t>
+            </w:r>
+          </w:p>
+        </w:tc>
+        <w:tc>
+          <w:tcPr>
+            <w:shd w:fill="auto" w:val="clear"/>
+            <w:tcMar>
+              <w:top w:w="100.0" w:type="dxa"/>
+              <w:left w:w="100.0" w:type="dxa"/>
+              <w:bottom w:w="100.0" w:type="dxa"/>
+              <w:right w:w="100.0" w:type="dxa"/>
+            </w:tcMar>
+            <w:vAlign w:val="bottom"/>
+          </w:tcPr>
+          <w:p>
+            <w:pPr>
+              <w:widowControl w:val="0"/>
+              <w:tabs>
+                <w:tab w:val="right" w:leader="none" w:pos="10890"/>
+                <w:tab w:val="right" w:leader="none" w:pos="9450"/>
+                <w:tab w:val="right" w:leader="none" w:pos="8820"/>
+              </w:tabs>
+              <w:spacing w:line="240" w:lineRule="auto"/>
+              <w:jc w:val="center"/>
+              <w:rPr>
+                <w:rFonts w:ascii="Roboto" w:cs="Roboto" w:eastAsia="Roboto" w:hAnsi="Roboto"/>
+                <w:color w:val="f3f3f3"/>
+                <w:sz w:val="20"/>
+                <w:szCs w:val="20"/>
+              </w:rPr>
+            </w:pPr>
+            <w:r>
+              <w:rPr>
+                <w:rFonts w:ascii="Roboto" w:cs="Roboto" w:eastAsia="Roboto" w:hAnsi="Roboto"/>
+                <w:color w:val="f3f3f3"/>
+                <w:sz w:val="20"/>
+                <w:szCs w:val="20"/>
                 <w:rtl w:val="0"/>
               </w:rPr>
               <w:t xml:space="preserve">Postman</w:t>
@@ -1342,7 +1542,7 @@
               <w:bottom w:w="100.0" w:type="dxa"/>
               <w:right w:w="100.0" w:type="dxa"/>
             </w:tcMar>
-            <w:vAlign w:val="top"/>
+            <w:vAlign w:val="bottom"/>
           </w:tcPr>
           <w:p>
             <w:pPr>
@@ -1357,12 +1557,16 @@
               <w:rPr>
                 <w:rFonts w:ascii="Roboto" w:cs="Roboto" w:eastAsia="Roboto" w:hAnsi="Roboto"/>
                 <w:color w:val="f3f3f3"/>
+                <w:sz w:val="20"/>
+                <w:szCs w:val="20"/>
               </w:rPr>
             </w:pPr>
             <w:r>
               <w:rPr>
                 <w:rFonts w:ascii="Roboto" w:cs="Roboto" w:eastAsia="Roboto" w:hAnsi="Roboto"/>
                 <w:color w:val="f3f3f3"/>
+                <w:sz w:val="20"/>
+                <w:szCs w:val="20"/>
                 <w:rtl w:val="0"/>
               </w:rPr>
               <w:t xml:space="preserve">Cypress</w:t>
@@ -1378,7 +1582,7 @@
               <w:bottom w:w="100.0" w:type="dxa"/>
               <w:right w:w="100.0" w:type="dxa"/>
             </w:tcMar>
-            <w:vAlign w:val="top"/>
+            <w:vAlign w:val="bottom"/>
           </w:tcPr>
           <w:p>
             <w:pPr>
@@ -1393,12 +1597,16 @@
               <w:rPr>
                 <w:rFonts w:ascii="Roboto" w:cs="Roboto" w:eastAsia="Roboto" w:hAnsi="Roboto"/>
                 <w:color w:val="f3f3f3"/>
+                <w:sz w:val="20"/>
+                <w:szCs w:val="20"/>
               </w:rPr>
             </w:pPr>
             <w:r>
               <w:rPr>
                 <w:rFonts w:ascii="Roboto" w:cs="Roboto" w:eastAsia="Roboto" w:hAnsi="Roboto"/>
                 <w:color w:val="f3f3f3"/>
+                <w:sz w:val="20"/>
+                <w:szCs w:val="20"/>
                 <w:rtl w:val="0"/>
               </w:rPr>
               <w:t xml:space="preserve">Firebase</w:t>
@@ -1414,7 +1622,7 @@
               <w:bottom w:w="100.0" w:type="dxa"/>
               <w:right w:w="100.0" w:type="dxa"/>
             </w:tcMar>
-            <w:vAlign w:val="top"/>
+            <w:vAlign w:val="bottom"/>
           </w:tcPr>
           <w:p>
             <w:pPr>
@@ -1429,12 +1637,16 @@
               <w:rPr>
                 <w:rFonts w:ascii="Roboto" w:cs="Roboto" w:eastAsia="Roboto" w:hAnsi="Roboto"/>
                 <w:color w:val="f3f3f3"/>
+                <w:sz w:val="20"/>
+                <w:szCs w:val="20"/>
               </w:rPr>
             </w:pPr>
             <w:r>
               <w:rPr>
                 <w:rFonts w:ascii="Roboto" w:cs="Roboto" w:eastAsia="Roboto" w:hAnsi="Roboto"/>
                 <w:color w:val="f3f3f3"/>
+                <w:sz w:val="20"/>
+                <w:szCs w:val="20"/>
                 <w:rtl w:val="0"/>
               </w:rPr>
               <w:t xml:space="preserve">Redis</w:t>
@@ -1450,7 +1662,7 @@
               <w:bottom w:w="100.0" w:type="dxa"/>
               <w:right w:w="100.0" w:type="dxa"/>
             </w:tcMar>
-            <w:vAlign w:val="top"/>
+            <w:vAlign w:val="bottom"/>
           </w:tcPr>
           <w:p>
             <w:pPr>
@@ -1465,12 +1677,16 @@
               <w:rPr>
                 <w:rFonts w:ascii="Roboto" w:cs="Roboto" w:eastAsia="Roboto" w:hAnsi="Roboto"/>
                 <w:color w:val="f3f3f3"/>
+                <w:sz w:val="20"/>
+                <w:szCs w:val="20"/>
               </w:rPr>
             </w:pPr>
             <w:r>
               <w:rPr>
                 <w:rFonts w:ascii="Roboto" w:cs="Roboto" w:eastAsia="Roboto" w:hAnsi="Roboto"/>
                 <w:color w:val="f3f3f3"/>
+                <w:sz w:val="20"/>
+                <w:szCs w:val="20"/>
                 <w:rtl w:val="0"/>
               </w:rPr>
               <w:t xml:space="preserve">Docker</w:t>
@@ -1486,7 +1702,7 @@
               <w:bottom w:w="100.0" w:type="dxa"/>
               <w:right w:w="100.0" w:type="dxa"/>
             </w:tcMar>
-            <w:vAlign w:val="top"/>
+            <w:vAlign w:val="bottom"/>
           </w:tcPr>
           <w:p>
             <w:pPr>
@@ -1501,12 +1717,16 @@
               <w:rPr>
                 <w:rFonts w:ascii="Roboto" w:cs="Roboto" w:eastAsia="Roboto" w:hAnsi="Roboto"/>
                 <w:color w:val="f3f3f3"/>
+                <w:sz w:val="20"/>
+                <w:szCs w:val="20"/>
               </w:rPr>
             </w:pPr>
             <w:r>
               <w:rPr>
                 <w:rFonts w:ascii="Roboto" w:cs="Roboto" w:eastAsia="Roboto" w:hAnsi="Roboto"/>
                 <w:color w:val="f3f3f3"/>
+                <w:sz w:val="20"/>
+                <w:szCs w:val="20"/>
                 <w:rtl w:val="0"/>
               </w:rPr>
               <w:t xml:space="preserve">Jira</w:t>
@@ -1811,7 +2031,7 @@
       <w:pPr>
         <w:numPr>
           <w:ilvl w:val="0"/>
-          <w:numId w:val="5"/>
+          <w:numId w:val="2"/>
         </w:numPr>
         <w:tabs>
           <w:tab w:val="right" w:leader="none" w:pos="10890"/>
@@ -1845,7 +2065,7 @@
       <w:pPr>
         <w:numPr>
           <w:ilvl w:val="0"/>
-          <w:numId w:val="5"/>
+          <w:numId w:val="2"/>
         </w:numPr>
         <w:tabs>
           <w:tab w:val="right" w:leader="none" w:pos="10890"/>
@@ -2000,7 +2220,7 @@
       <w:pPr>
         <w:numPr>
           <w:ilvl w:val="0"/>
-          <w:numId w:val="4"/>
+          <w:numId w:val="6"/>
         </w:numPr>
         <w:tabs>
           <w:tab w:val="right" w:leader="none" w:pos="10890"/>
@@ -2026,7 +2246,7 @@
       <w:pPr>
         <w:numPr>
           <w:ilvl w:val="0"/>
-          <w:numId w:val="4"/>
+          <w:numId w:val="6"/>
         </w:numPr>
         <w:tabs>
           <w:tab w:val="right" w:leader="none" w:pos="10890"/>
@@ -2485,7 +2705,7 @@
       <w:pPr>
         <w:numPr>
           <w:ilvl w:val="0"/>
-          <w:numId w:val="2"/>
+          <w:numId w:val="3"/>
         </w:numPr>
         <w:tabs>
           <w:tab w:val="right" w:leader="none" w:pos="10890"/>
@@ -2511,7 +2731,7 @@
       <w:pPr>
         <w:numPr>
           <w:ilvl w:val="0"/>
-          <w:numId w:val="2"/>
+          <w:numId w:val="3"/>
         </w:numPr>
         <w:tabs>
           <w:tab w:val="right" w:leader="none" w:pos="10890"/>
@@ -2530,26 +2750,53 @@
           <w:color w:val="f3f3f3"/>
           <w:rtl w:val="0"/>
         </w:rPr>
-        <w:t xml:space="preserve">Contributed more than </w:t>
+        <w:t xml:space="preserve">Contributed over </w:t>
       </w:r>
       <w:hyperlink r:id="rId19">
         <w:r>
           <w:rPr>
             <w:rFonts w:ascii="Roboto" w:cs="Roboto" w:eastAsia="Roboto" w:hAnsi="Roboto"/>
-            <w:color w:val="ffffff"/>
+            <w:color w:val="f3f3f3"/>
             <w:u w:val="single"/>
             <w:rtl w:val="0"/>
           </w:rPr>
-          <w:t xml:space="preserve">80,000 lines of code</w:t>
+          <w:t xml:space="preserve">90,000 lines of code</w:t>
         </w:r>
       </w:hyperlink>
       <w:r>
         <w:rPr>
           <w:rFonts w:ascii="Roboto" w:cs="Roboto" w:eastAsia="Roboto" w:hAnsi="Roboto"/>
+          <w:color w:val="f3f3f3"/>
+          <w:rtl w:val="0"/>
+        </w:rPr>
+        <w:t xml:space="preserve"> </w:t>
+      </w:r>
+      <w:r>
+        <w:rPr>
+          <w:rFonts w:ascii="Roboto" w:cs="Roboto" w:eastAsia="Roboto" w:hAnsi="Roboto"/>
+          <w:color w:val="f3f3f3"/>
+          <w:rtl w:val="0"/>
+        </w:rPr>
+        <w:t xml:space="preserve">(as </w:t>
+      </w:r>
+      <w:hyperlink r:id="rId20">
+        <w:r>
+          <w:rPr>
+            <w:rFonts w:ascii="Roboto" w:cs="Roboto" w:eastAsia="Roboto" w:hAnsi="Roboto"/>
+            <w:color w:val="f3f3f3"/>
+            <w:u w:val="single"/>
+            <w:rtl w:val="0"/>
+          </w:rPr>
+          <w:t xml:space="preserve">spaceC00kie</w:t>
+        </w:r>
+      </w:hyperlink>
+      <w:r>
+        <w:rPr>
+          <w:rFonts w:ascii="Roboto" w:cs="Roboto" w:eastAsia="Roboto" w:hAnsi="Roboto"/>
           <w:color w:val="ffffff"/>
           <w:rtl w:val="0"/>
         </w:rPr>
-        <w:t xml:space="preserve"> </w:t>
+        <w:t xml:space="preserve">) </w:t>
       </w:r>
       <w:r>
         <w:rPr>
@@ -2564,7 +2811,34 @@
       <w:pPr>
         <w:numPr>
           <w:ilvl w:val="0"/>
-          <w:numId w:val="2"/>
+          <w:numId w:val="3"/>
+        </w:numPr>
+        <w:tabs>
+          <w:tab w:val="right" w:leader="none" w:pos="10890"/>
+          <w:tab w:val="left" w:leader="none" w:pos="450"/>
+        </w:tabs>
+        <w:spacing w:line="312" w:lineRule="auto"/>
+        <w:ind w:left="720" w:hanging="360"/>
+        <w:rPr>
+          <w:rFonts w:ascii="Roboto" w:cs="Roboto" w:eastAsia="Roboto" w:hAnsi="Roboto"/>
+          <w:color w:val="f3f3f3"/>
+          <w:u w:val="none"/>
+        </w:rPr>
+      </w:pPr>
+      <w:r>
+        <w:rPr>
+          <w:rFonts w:ascii="Roboto" w:cs="Roboto" w:eastAsia="Roboto" w:hAnsi="Roboto"/>
+          <w:color w:val="f3f3f3"/>
+          <w:rtl w:val="0"/>
+        </w:rPr>
+        <w:t xml:space="preserve">Executed light mode overhaul to the entire UI</w:t>
+      </w:r>
+    </w:p>
+    <w:p>
+      <w:pPr>
+        <w:numPr>
+          <w:ilvl w:val="0"/>
+          <w:numId w:val="3"/>
         </w:numPr>
         <w:tabs>
           <w:tab w:val="right" w:leader="none" w:pos="10890"/>
@@ -2678,7 +2952,7 @@
                         <pic:cNvPicPr preferRelativeResize="0"/>
                       </pic:nvPicPr>
                       <pic:blipFill>
-                        <a:blip r:embed="rId20"/>
+                        <a:blip r:embed="rId21"/>
                         <a:srcRect/>
                         <a:stretch>
                           <a:fillRect/>
@@ -2729,7 +3003,7 @@
           <w:szCs w:val="18"/>
         </w:rPr>
       </w:pPr>
-      <w:hyperlink r:id="rId21">
+      <w:hyperlink r:id="rId22">
         <w:r>
           <w:rPr>
             <w:rFonts w:ascii="Roboto" w:cs="Roboto" w:eastAsia="Roboto" w:hAnsi="Roboto"/>
@@ -2805,6 +3079,37 @@
       <w:pPr>
         <w:numPr>
           <w:ilvl w:val="0"/>
+          <w:numId w:val="5"/>
+        </w:numPr>
+        <w:tabs>
+          <w:tab w:val="right" w:leader="none" w:pos="10890"/>
+          <w:tab w:val="left" w:leader="none" w:pos="450"/>
+        </w:tabs>
+        <w:spacing w:line="312" w:lineRule="auto"/>
+        <w:ind w:left="720" w:hanging="360"/>
+        <w:rPr>
+          <w:rFonts w:ascii="Roboto" w:cs="Roboto" w:eastAsia="Roboto" w:hAnsi="Roboto"/>
+          <w:color w:val="f3f3f3"/>
+        </w:rPr>
+      </w:pPr>
+      <w:r>
+        <w:rPr>
+          <w:rFonts w:ascii="Roboto" w:cs="Roboto" w:eastAsia="Roboto" w:hAnsi="Roboto"/>
+          <w:color w:val="f3f3f3"/>
+          <w:rtl w:val="0"/>
+        </w:rPr>
+        <w:t xml:space="preserve">Wrote six engaging informational cards with a unique color palette and blur from a reusable component</w:t>
+      </w:r>
+      <w:r>
+        <w:rPr>
+          <w:rtl w:val="0"/>
+        </w:rPr>
+      </w:r>
+    </w:p>
+    <w:p>
+      <w:pPr>
+        <w:numPr>
+          <w:ilvl w:val="0"/>
           <w:numId w:val="3"/>
         </w:numPr>
         <w:tabs>
@@ -2824,7 +3129,7 @@
           <w:color w:val="f3f3f3"/>
           <w:rtl w:val="0"/>
         </w:rPr>
-        <w:t xml:space="preserve">Wrote six engaging informational cards with a unique color palette and blur pattern designed from a reusable component</w:t>
+        <w:t xml:space="preserve">Crafted multiple reusable components by following the product owner’s design standards</w:t>
       </w:r>
       <w:r>
         <w:rPr>
@@ -2834,42 +3139,11 @@
     </w:p>
     <w:p>
       <w:pPr>
-        <w:numPr>
-          <w:ilvl w:val="0"/>
-          <w:numId w:val="2"/>
-        </w:numPr>
         <w:tabs>
           <w:tab w:val="right" w:leader="none" w:pos="10890"/>
           <w:tab w:val="left" w:leader="none" w:pos="450"/>
         </w:tabs>
         <w:spacing w:line="312" w:lineRule="auto"/>
-        <w:ind w:left="720" w:hanging="360"/>
-        <w:rPr>
-          <w:rFonts w:ascii="Roboto" w:cs="Roboto" w:eastAsia="Roboto" w:hAnsi="Roboto"/>
-          <w:color w:val="f3f3f3"/>
-        </w:rPr>
-      </w:pPr>
-      <w:r>
-        <w:rPr>
-          <w:rFonts w:ascii="Roboto" w:cs="Roboto" w:eastAsia="Roboto" w:hAnsi="Roboto"/>
-          <w:color w:val="f3f3f3"/>
-          <w:rtl w:val="0"/>
-        </w:rPr>
-        <w:t xml:space="preserve">Crafted multiple reusable components by following the product owner’s design standards</w:t>
-      </w:r>
-      <w:r>
-        <w:rPr>
-          <w:rtl w:val="0"/>
-        </w:rPr>
-      </w:r>
-    </w:p>
-    <w:p>
-      <w:pPr>
-        <w:tabs>
-          <w:tab w:val="right" w:leader="none" w:pos="10890"/>
-          <w:tab w:val="left" w:leader="none" w:pos="450"/>
-        </w:tabs>
-        <w:spacing w:line="312" w:lineRule="auto"/>
         <w:rPr>
           <w:rFonts w:ascii="Roboto" w:cs="Roboto" w:eastAsia="Roboto" w:hAnsi="Roboto"/>
           <w:b w:val="1"/>
@@ -2879,7 +3153,7 @@
           <w:u w:val="single"/>
         </w:rPr>
       </w:pPr>
-      <w:hyperlink r:id="rId22">
+      <w:hyperlink r:id="rId23">
         <w:r>
           <w:rPr>
             <w:rFonts w:ascii="Roboto" w:cs="Roboto" w:eastAsia="Roboto" w:hAnsi="Roboto"/>
@@ -2912,7 +3186,7 @@
       <w:pPr>
         <w:numPr>
           <w:ilvl w:val="0"/>
-          <w:numId w:val="2"/>
+          <w:numId w:val="3"/>
         </w:numPr>
         <w:tabs>
           <w:tab w:val="right" w:leader="none" w:pos="10890"/>
@@ -2938,7 +3212,7 @@
       <w:pPr>
         <w:numPr>
           <w:ilvl w:val="0"/>
-          <w:numId w:val="2"/>
+          <w:numId w:val="3"/>
         </w:numPr>
         <w:tabs>
           <w:tab w:val="right" w:leader="none" w:pos="10890"/>
@@ -2959,7 +3233,7 @@
         </w:rPr>
         <w:t xml:space="preserve">Deployed this full-stack PWA at </w:t>
       </w:r>
-      <w:hyperlink r:id="rId23">
+      <w:hyperlink r:id="rId24">
         <w:r>
           <w:rPr>
             <w:rFonts w:ascii="Roboto" w:cs="Roboto" w:eastAsia="Roboto" w:hAnsi="Roboto"/>
@@ -3001,7 +3275,7 @@
           <w:szCs w:val="6"/>
         </w:rPr>
       </w:pPr>
-      <w:hyperlink r:id="rId24">
+      <w:hyperlink r:id="rId25">
         <w:r>
           <w:rPr>
             <w:rFonts w:ascii="Roboto" w:cs="Roboto" w:eastAsia="Roboto" w:hAnsi="Roboto"/>
@@ -3034,7 +3308,7 @@
       <w:pPr>
         <w:numPr>
           <w:ilvl w:val="0"/>
-          <w:numId w:val="6"/>
+          <w:numId w:val="4"/>
         </w:numPr>
         <w:tabs>
           <w:tab w:val="right" w:leader="none" w:pos="10890"/>
@@ -3195,7 +3469,7 @@
 </file>
 
 <file path=word/numbering.xml><?xml version="1.0" encoding="utf-8"?>
-<w:numbering xmlns:mc="http://schemas.openxmlformats.org/markup-compatibility/2006" xmlns:o="urn:schemas-microsoft-com:office:office" xmlns:r="http://schemas.openxmlformats.org/officeDocument/2006/relationships" xmlns:m="http://schemas.openxmlformats.org/officeDocument/2006/math" xmlns:v="urn:schemas-microsoft-com:vml" xmlns:wp="http://schemas.openxmlformats.org/drawingml/2006/wordprocessingDrawing" xmlns:w10="urn:schemas-microsoft-com:office:word" xmlns:w="http://schemas.openxmlformats.org/wordprocessingml/2006/main" xmlns:wne="http://schemas.microsoft.com/office/word/2006/wordml" xmlns:sl="http://schemas.openxmlformats.org/schemaLibrary/2006/main" xmlns:a="http://schemas.openxmlformats.org/drawingml/2006/main" xmlns:pic="http://schemas.openxmlformats.org/drawingml/2006/picture" xmlns:c="http://schemas.openxmlformats.org/drawingml/2006/chart" xmlns:lc="http://schemas.openxmlformats.org/drawingml/2006/lockedCanvas" xmlns:dgm="http://schemas.openxmlformats.org/drawingml/2006/diagram" xmlns:wps="http://schemas.microsoft.com/office/word/2010/wordprocessingShape" xmlns:wpg="http://schemas.microsoft.com/office/word/2010/wordprocessingGroup" xmlns:w14="http://schemas.microsoft.com/office/word/2010/wordml" xmlns:w15="http://schemas.microsoft.com/office/word/2012/wordml">
+<w:numbering xmlns:mc="http://schemas.openxmlformats.org/markup-compatibility/2006" xmlns:o="urn:schemas-microsoft-com:office:office" xmlns:r="http://schemas.openxmlformats.org/officeDocument/2006/relationships" xmlns:m="http://schemas.openxmlformats.org/officeDocument/2006/math" xmlns:v="urn:schemas-microsoft-com:vml" xmlns:wp="http://schemas.openxmlformats.org/drawingml/2006/wordprocessingDrawing" xmlns:w10="urn:schemas-microsoft-com:office:word" xmlns:w="http://schemas.openxmlformats.org/wordprocessingml/2006/main" xmlns:wne="http://schemas.microsoft.com/office/word/2006/wordml" xmlns:sl="http://schemas.openxmlformats.org/schemaLibrary/2006/main" xmlns:a="http://schemas.openxmlformats.org/drawingml/2006/main" xmlns:pic="http://schemas.openxmlformats.org/drawingml/2006/picture" xmlns:c="http://schemas.openxmlformats.org/drawingml/2006/chart" xmlns:lc="http://schemas.openxmlformats.org/drawingml/2006/lockedCanvas" xmlns:dgm="http://schemas.openxmlformats.org/drawingml/2006/diagram" xmlns:wps="http://schemas.microsoft.com/office/word/2010/wordprocessingShape" xmlns:wpg="http://schemas.microsoft.com/office/word/2010/wordprocessingGroup" xmlns:w14="http://schemas.microsoft.com/office/word/2010/wordml" xmlns:w15="http://schemas.microsoft.com/office/word/2012/wordml" xmlns:w16="http://schemas.microsoft.com/office/word/2018/wordml" xmlns:w16cex="http://schemas.microsoft.com/office/word/2018/wordml/cex" xmlns:w16cid="http://schemas.microsoft.com/office/word/2016/wordml/cid" xmlns="http://schemas.microsoft.com/office/tasks/2019/documenttasks" xmlns:cr="http://schemas.microsoft.com/office/comments/2020/reactions">
   <w:abstractNum w:abstractNumId="1">
     <w:lvl w:ilvl="0">
       <w:start w:val="1"/>
@@ -3878,7 +4152,7 @@
 </file>
 
 <file path=word/styles.xml><?xml version="1.0" encoding="utf-8"?>
-<w:styles xmlns:mc="http://schemas.openxmlformats.org/markup-compatibility/2006" xmlns:o="urn:schemas-microsoft-com:office:office" xmlns:r="http://schemas.openxmlformats.org/officeDocument/2006/relationships" xmlns:m="http://schemas.openxmlformats.org/officeDocument/2006/math" xmlns:v="urn:schemas-microsoft-com:vml" xmlns:wp="http://schemas.openxmlformats.org/drawingml/2006/wordprocessingDrawing" xmlns:w10="urn:schemas-microsoft-com:office:word" xmlns:w="http://schemas.openxmlformats.org/wordprocessingml/2006/main" xmlns:wne="http://schemas.microsoft.com/office/word/2006/wordml" xmlns:sl="http://schemas.openxmlformats.org/schemaLibrary/2006/main" xmlns:a="http://schemas.openxmlformats.org/drawingml/2006/main" xmlns:pic="http://schemas.openxmlformats.org/drawingml/2006/picture" xmlns:c="http://schemas.openxmlformats.org/drawingml/2006/chart" xmlns:lc="http://schemas.openxmlformats.org/drawingml/2006/lockedCanvas" xmlns:dgm="http://schemas.openxmlformats.org/drawingml/2006/diagram" xmlns:wps="http://schemas.microsoft.com/office/word/2010/wordprocessingShape" xmlns:wpg="http://schemas.microsoft.com/office/word/2010/wordprocessingGroup" xmlns:w14="http://schemas.microsoft.com/office/word/2010/wordml" xmlns:w15="http://schemas.microsoft.com/office/word/2012/wordml">
+<w:styles xmlns:mc="http://schemas.openxmlformats.org/markup-compatibility/2006" xmlns:o="urn:schemas-microsoft-com:office:office" xmlns:r="http://schemas.openxmlformats.org/officeDocument/2006/relationships" xmlns:m="http://schemas.openxmlformats.org/officeDocument/2006/math" xmlns:v="urn:schemas-microsoft-com:vml" xmlns:wp="http://schemas.openxmlformats.org/drawingml/2006/wordprocessingDrawing" xmlns:w10="urn:schemas-microsoft-com:office:word" xmlns:w="http://schemas.openxmlformats.org/wordprocessingml/2006/main" xmlns:wne="http://schemas.microsoft.com/office/word/2006/wordml" xmlns:sl="http://schemas.openxmlformats.org/schemaLibrary/2006/main" xmlns:a="http://schemas.openxmlformats.org/drawingml/2006/main" xmlns:pic="http://schemas.openxmlformats.org/drawingml/2006/picture" xmlns:c="http://schemas.openxmlformats.org/drawingml/2006/chart" xmlns:lc="http://schemas.openxmlformats.org/drawingml/2006/lockedCanvas" xmlns:dgm="http://schemas.openxmlformats.org/drawingml/2006/diagram" xmlns:wps="http://schemas.microsoft.com/office/word/2010/wordprocessingShape" xmlns:wpg="http://schemas.microsoft.com/office/word/2010/wordprocessingGroup" xmlns:w14="http://schemas.microsoft.com/office/word/2010/wordml" xmlns:w15="http://schemas.microsoft.com/office/word/2012/wordml" xmlns:w16="http://schemas.microsoft.com/office/word/2018/wordml" xmlns:w16cex="http://schemas.microsoft.com/office/word/2018/wordml/cex" xmlns:w16cid="http://schemas.microsoft.com/office/word/2016/wordml/cid" xmlns="http://schemas.microsoft.com/office/tasks/2019/documenttasks" xmlns:cr="http://schemas.microsoft.com/office/comments/2020/reactions">
   <w:docDefaults>
     <w:rPrDefault>
       <w:rPr>

</xml_diff>

<commit_message>
add stackoverflow button new buttons!
</commit_message>
<xml_diff>
--- a/KirstieWilkinsonResume.docx
+++ b/KirstieWilkinsonResume.docx
@@ -16,8 +16,8 @@
         <w:spacing w:line="240" w:lineRule="auto"/>
         <w:ind w:left="0" w:firstLine="0"/>
         <w:rPr>
-          <w:rFonts w:ascii="Roboto" w:cs="Roboto" w:eastAsia="Roboto" w:hAnsi="Roboto"/>
-          <w:color w:val="f3f3f3"/>
+          <w:sz w:val="24"/>
+          <w:szCs w:val="24"/>
         </w:rPr>
       </w:pPr>
       <w:r>
@@ -28,20 +28,20 @@
               <wp:anchor allowOverlap="1" behindDoc="1" distB="114300" distT="114300" distL="114300" distR="114300" hidden="0" layoutInCell="1" locked="0" relativeHeight="0" simplePos="0">
                 <wp:simplePos x="0" y="0"/>
                 <wp:positionH relativeFrom="page">
-                  <wp:posOffset>2100263</wp:posOffset>
+                  <wp:posOffset>2166938</wp:posOffset>
                 </wp:positionH>
                 <wp:positionV relativeFrom="page">
                   <wp:posOffset>280988</wp:posOffset>
                 </wp:positionV>
-                <wp:extent cx="8543925" cy="1276350"/>
+                <wp:extent cx="8477250" cy="1276350"/>
                 <wp:effectExtent b="0" l="0" r="0" t="0"/>
                 <wp:wrapNone/>
-                <wp:docPr id="1" name=""/>
+                <wp:docPr id="2" name=""/>
                 <a:graphic>
                   <a:graphicData uri="http://schemas.microsoft.com/office/word/2010/wordprocessingShape">
                     <wps:wsp>
                       <wps:cNvSpPr/>
-                      <wps:cNvPr id="2" name="Shape 2"/>
+                      <wps:cNvPr id="3" name="Shape 3"/>
                       <wps:spPr>
                         <a:xfrm>
                           <a:off x="0" y="2833300"/>
@@ -98,20 +98,20 @@
               <wp:anchor allowOverlap="1" behindDoc="1" distB="114300" distT="114300" distL="114300" distR="114300" hidden="0" layoutInCell="1" locked="0" relativeHeight="0" simplePos="0">
                 <wp:simplePos x="0" y="0"/>
                 <wp:positionH relativeFrom="page">
-                  <wp:posOffset>2100263</wp:posOffset>
+                  <wp:posOffset>2166938</wp:posOffset>
                 </wp:positionH>
                 <wp:positionV relativeFrom="page">
                   <wp:posOffset>280988</wp:posOffset>
                 </wp:positionV>
-                <wp:extent cx="8543925" cy="1276350"/>
+                <wp:extent cx="8477250" cy="1276350"/>
                 <wp:effectExtent b="0" l="0" r="0" t="0"/>
                 <wp:wrapNone/>
-                <wp:docPr id="1" name="image4.png"/>
+                <wp:docPr id="2" name="image6.png"/>
                 <a:graphic>
                   <a:graphicData uri="http://schemas.openxmlformats.org/drawingml/2006/picture">
                     <pic:pic>
                       <pic:nvPicPr>
-                        <pic:cNvPr id="0" name="image4.png"/>
+                        <pic:cNvPr id="0" name="image6.png"/>
                         <pic:cNvPicPr preferRelativeResize="0"/>
                       </pic:nvPicPr>
                       <pic:blipFill>
@@ -124,7 +124,7 @@
                       <pic:spPr>
                         <a:xfrm>
                           <a:off x="0" y="0"/>
-                          <a:ext cx="8543925" cy="1276350"/>
+                          <a:ext cx="8477250" cy="1276350"/>
                         </a:xfrm>
                         <a:prstGeom prst="rect"/>
                         <a:ln/>
@@ -137,8 +137,78 @@
           </mc:Fallback>
         </mc:AlternateContent>
       </w:r>
-      <w:r>
-        <w:rPr/>
+      <w:hyperlink r:id="rId7">
+        <w:r>
+          <w:rPr>
+            <w:color w:val="1155cc"/>
+            <w:sz w:val="24"/>
+            <w:szCs w:val="24"/>
+            <w:u w:val="single"/>
+          </w:rPr>
+          <w:drawing>
+            <wp:inline distB="114300" distT="114300" distL="114300" distR="114300">
+              <wp:extent cx="1408176" cy="201168"/>
+              <wp:effectExtent b="0" l="0" r="0" t="0"/>
+              <wp:docPr id="11" name="image3.png"/>
+              <a:graphic>
+                <a:graphicData uri="http://schemas.openxmlformats.org/drawingml/2006/picture">
+                  <pic:pic>
+                    <pic:nvPicPr>
+                      <pic:cNvPr id="0" name="image3.png"/>
+                      <pic:cNvPicPr preferRelativeResize="0"/>
+                    </pic:nvPicPr>
+                    <pic:blipFill>
+                      <a:blip r:embed="rId8"/>
+                      <a:srcRect b="0" l="0" r="0" t="0"/>
+                      <a:stretch>
+                        <a:fillRect/>
+                      </a:stretch>
+                    </pic:blipFill>
+                    <pic:spPr>
+                      <a:xfrm>
+                        <a:off x="0" y="0"/>
+                        <a:ext cx="1408176" cy="201168"/>
+                      </a:xfrm>
+                      <a:prstGeom prst="rect"/>
+                      <a:ln/>
+                    </pic:spPr>
+                  </pic:pic>
+                </a:graphicData>
+              </a:graphic>
+            </wp:inline>
+          </w:drawing>
+        </w:r>
+      </w:hyperlink>
+      <w:r>
+        <w:rPr>
+          <w:rtl w:val="0"/>
+        </w:rPr>
+      </w:r>
+    </w:p>
+    <w:p>
+      <w:pPr>
+        <w:tabs>
+          <w:tab w:val="right" w:leader="none" w:pos="10890"/>
+          <w:tab w:val="right" w:leader="none" w:pos="9450"/>
+          <w:tab w:val="right" w:leader="none" w:pos="8820"/>
+          <w:tab w:val="right" w:leader="none" w:pos="9360"/>
+          <w:tab w:val="left" w:leader="none" w:pos="450"/>
+          <w:tab w:val="left" w:leader="none" w:pos="9180"/>
+        </w:tabs>
+        <w:spacing w:line="240" w:lineRule="auto"/>
+        <w:ind w:left="0" w:firstLine="0"/>
+        <w:rPr>
+          <w:rFonts w:ascii="Roboto" w:cs="Roboto" w:eastAsia="Roboto" w:hAnsi="Roboto"/>
+          <w:color w:val="f3f3f3"/>
+          <w:sz w:val="24"/>
+          <w:szCs w:val="24"/>
+        </w:rPr>
+      </w:pPr>
+      <w:r>
+        <w:rPr>
+          <w:sz w:val="24"/>
+          <w:szCs w:val="24"/>
+        </w:rPr>
         <mc:AlternateContent>
           <mc:Choice Requires="wpg">
             <w:drawing>
@@ -178,7 +248,7 @@
                         </wpg:grpSpPr>
                         <wps:wsp>
                           <wps:cNvSpPr/>
-                          <wps:cNvPr id="2" name="Shape 2"/>
+                          <wps:cNvPr id="3" name="Shape 3"/>
                           <wps:spPr>
                             <a:xfrm>
                               <a:off x="-48300" y="2769900"/>
@@ -289,16 +359,16 @@
                 <wp:extent cx="3747971" cy="347663"/>
                 <wp:effectExtent b="0" l="0" r="0" t="0"/>
                 <wp:wrapNone/>
-                <wp:docPr id="6" name="image9.png"/>
+                <wp:docPr id="6" name="image10.png"/>
                 <a:graphic>
                   <a:graphicData uri="http://schemas.openxmlformats.org/drawingml/2006/picture">
                     <pic:pic>
                       <pic:nvPicPr>
-                        <pic:cNvPr id="0" name="image9.png"/>
+                        <pic:cNvPr id="0" name="image10.png"/>
                         <pic:cNvPicPr preferRelativeResize="0"/>
                       </pic:nvPicPr>
                       <pic:blipFill>
-                        <a:blip r:embed="rId7"/>
+                        <a:blip r:embed="rId6"/>
                         <a:srcRect/>
                         <a:stretch>
                           <a:fillRect/>
@@ -320,15 +390,17 @@
           </mc:Fallback>
         </mc:AlternateContent>
       </w:r>
-      <w:hyperlink r:id="rId8">
+      <w:hyperlink r:id="rId9">
         <w:r>
           <w:rPr>
             <w:color w:val="1155cc"/>
+            <w:sz w:val="24"/>
+            <w:szCs w:val="24"/>
             <w:u w:val="single"/>
           </w:rPr>
           <w:drawing>
             <wp:inline distB="114300" distT="114300" distL="114300" distR="114300">
-              <wp:extent cx="1033272" cy="263015"/>
+              <wp:extent cx="1408176" cy="201168"/>
               <wp:effectExtent b="0" l="0" r="0" t="0"/>
               <wp:docPr id="10" name="image2.png"/>
               <a:graphic>
@@ -339,7 +411,7 @@
                       <pic:cNvPicPr preferRelativeResize="0"/>
                     </pic:nvPicPr>
                     <pic:blipFill>
-                      <a:blip r:embed="rId9"/>
+                      <a:blip r:embed="rId10"/>
                       <a:srcRect b="0" l="0" r="0" t="0"/>
                       <a:stretch>
                         <a:fillRect/>
@@ -348,7 +420,7 @@
                     <pic:spPr>
                       <a:xfrm>
                         <a:off x="0" y="0"/>
-                        <a:ext cx="1033272" cy="263015"/>
+                        <a:ext cx="1408176" cy="201168"/>
                       </a:xfrm>
                       <a:prstGeom prst="rect"/>
                       <a:ln/>
@@ -365,8 +437,8 @@
           <w:rFonts w:ascii="Bahnschrift Light" w:cs="Bahnschrift Light" w:eastAsia="Bahnschrift Light" w:hAnsi="Bahnschrift Light"/>
           <w:b w:val="1"/>
           <w:color w:val="f3f3f3"/>
-          <w:sz w:val="40"/>
-          <w:szCs w:val="40"/>
+          <w:sz w:val="24"/>
+          <w:szCs w:val="24"/>
         </w:rPr>
         <mc:AlternateContent>
           <mc:Choice Requires="wpg">
@@ -504,16 +576,16 @@
                 <wp:extent cx="8543925" cy="2633663"/>
                 <wp:effectExtent b="0" l="0" r="0" t="0"/>
                 <wp:wrapNone/>
-                <wp:docPr id="5" name="image8.png"/>
+                <wp:docPr id="5" name="image9.png"/>
                 <a:graphic>
                   <a:graphicData uri="http://schemas.openxmlformats.org/drawingml/2006/picture">
                     <pic:pic>
                       <pic:nvPicPr>
-                        <pic:cNvPr id="0" name="image8.png"/>
+                        <pic:cNvPr id="0" name="image9.png"/>
                         <pic:cNvPicPr preferRelativeResize="0"/>
                       </pic:nvPicPr>
                       <pic:blipFill>
-                        <a:blip r:embed="rId10"/>
+                        <a:blip r:embed="rId6"/>
                         <a:srcRect/>
                         <a:stretch>
                           <a:fillRect/>
@@ -562,13 +634,15 @@
           <w:rPr>
             <w:rFonts w:ascii="Roboto" w:cs="Roboto" w:eastAsia="Roboto" w:hAnsi="Roboto"/>
             <w:color w:val="1155cc"/>
+            <w:sz w:val="24"/>
+            <w:szCs w:val="24"/>
             <w:u w:val="single"/>
           </w:rPr>
           <w:drawing>
             <wp:inline distB="114300" distT="114300" distL="114300" distR="114300">
-              <wp:extent cx="1033272" cy="263015"/>
+              <wp:extent cx="1408176" cy="201168"/>
               <wp:effectExtent b="0" l="0" r="0" t="0"/>
-              <wp:docPr id="8" name="image1.png"/>
+              <wp:docPr id="9" name="image1.png"/>
               <a:graphic>
                 <a:graphicData uri="http://schemas.openxmlformats.org/drawingml/2006/picture">
                   <pic:pic>
@@ -586,7 +660,7 @@
                     <pic:spPr>
                       <a:xfrm>
                         <a:off x="0" y="0"/>
-                        <a:ext cx="1033272" cy="263015"/>
+                        <a:ext cx="1408176" cy="201168"/>
                       </a:xfrm>
                       <a:prstGeom prst="rect"/>
                       <a:ln/>
@@ -615,26 +689,29 @@
         </w:tabs>
         <w:rPr>
           <w:rFonts w:ascii="Roboto" w:cs="Roboto" w:eastAsia="Roboto" w:hAnsi="Roboto"/>
-          <w:b w:val="1"/>
-          <w:color w:val="c9daf8"/>
+          <w:color w:val="f3f3f3"/>
+          <w:sz w:val="24"/>
+          <w:szCs w:val="24"/>
         </w:rPr>
       </w:pPr>
       <w:hyperlink r:id="rId13">
         <w:r>
           <w:rPr>
             <w:color w:val="1155cc"/>
+            <w:sz w:val="24"/>
+            <w:szCs w:val="24"/>
             <w:u w:val="single"/>
           </w:rPr>
           <w:drawing>
             <wp:inline distB="114300" distT="114300" distL="114300" distR="114300">
-              <wp:extent cx="1033272" cy="263015"/>
+              <wp:extent cx="1408176" cy="201168"/>
               <wp:effectExtent b="0" l="0" r="0" t="0"/>
-              <wp:docPr id="9" name="image3.png"/>
+              <wp:docPr id="8" name="image4.png"/>
               <a:graphic>
                 <a:graphicData uri="http://schemas.openxmlformats.org/drawingml/2006/picture">
                   <pic:pic>
                     <pic:nvPicPr>
-                      <pic:cNvPr id="0" name="image3.png"/>
+                      <pic:cNvPr id="0" name="image4.png"/>
                       <pic:cNvPicPr preferRelativeResize="0"/>
                     </pic:nvPicPr>
                     <pic:blipFill>
@@ -647,7 +724,7 @@
                     <pic:spPr>
                       <a:xfrm>
                         <a:off x="0" y="0"/>
-                        <a:ext cx="1033272" cy="263015"/>
+                        <a:ext cx="1408176" cy="201168"/>
                       </a:xfrm>
                       <a:prstGeom prst="rect"/>
                       <a:ln/>
@@ -667,7 +744,33 @@
           <w:szCs w:val="24"/>
           <w:rtl w:val="0"/>
         </w:rPr>
-        <w:t xml:space="preserve">                                    </w:t>
+        <w:t xml:space="preserve">                             </w:t>
+      </w:r>
+    </w:p>
+    <w:p>
+      <w:pPr>
+        <w:tabs>
+          <w:tab w:val="right" w:leader="none" w:pos="10890"/>
+          <w:tab w:val="right" w:leader="none" w:pos="9450"/>
+          <w:tab w:val="right" w:leader="none" w:pos="8820"/>
+          <w:tab w:val="right" w:leader="none" w:pos="9360"/>
+          <w:tab w:val="left" w:leader="none" w:pos="450"/>
+        </w:tabs>
+        <w:rPr>
+          <w:rFonts w:ascii="Roboto" w:cs="Roboto" w:eastAsia="Roboto" w:hAnsi="Roboto"/>
+          <w:b w:val="1"/>
+          <w:color w:val="c9daf8"/>
+        </w:rPr>
+      </w:pPr>
+      <w:r>
+        <w:rPr>
+          <w:rFonts w:ascii="Roboto" w:cs="Roboto" w:eastAsia="Roboto" w:hAnsi="Roboto"/>
+          <w:color w:val="f3f3f3"/>
+          <w:sz w:val="24"/>
+          <w:szCs w:val="24"/>
+          <w:rtl w:val="0"/>
+        </w:rPr>
+        <w:t xml:space="preserve">                                                                     </w:t>
       </w:r>
       <w:r>
         <w:rPr>
@@ -696,7 +799,7 @@
           <w:color w:val="f3f3f3"/>
           <w:rtl w:val="0"/>
         </w:rPr>
-        <w:t xml:space="preserve">        </w:t>
+        <w:t xml:space="preserve">      </w:t>
       </w:r>
       <w:r>
         <w:rPr>
@@ -742,7 +845,7 @@
                 <wp:positionV relativeFrom="page">
                   <wp:posOffset>1509713</wp:posOffset>
                 </wp:positionV>
-                <wp:extent cx="11058525" cy="1104900"/>
+                <wp:extent cx="11287125" cy="1123950"/>
                 <wp:effectExtent b="0" l="0" r="0" t="0"/>
                 <wp:wrapNone/>
                 <wp:docPr id="4" name=""/>
@@ -750,7 +853,7 @@
                   <a:graphicData uri="http://schemas.microsoft.com/office/word/2010/wordprocessingShape">
                     <wps:wsp>
                       <wps:cNvSpPr/>
-                      <wps:cNvPr id="2" name="Shape 2"/>
+                      <wps:cNvPr id="3" name="Shape 3"/>
                       <wps:spPr>
                         <a:xfrm>
                           <a:off x="0" y="2833300"/>
@@ -812,19 +915,19 @@
                 <wp:positionV relativeFrom="page">
                   <wp:posOffset>1509713</wp:posOffset>
                 </wp:positionV>
-                <wp:extent cx="11058525" cy="1104900"/>
+                <wp:extent cx="11287125" cy="1123950"/>
                 <wp:effectExtent b="0" l="0" r="0" t="0"/>
                 <wp:wrapNone/>
-                <wp:docPr id="4" name="image7.png"/>
+                <wp:docPr id="4" name="image8.png"/>
                 <a:graphic>
                   <a:graphicData uri="http://schemas.openxmlformats.org/drawingml/2006/picture">
                     <pic:pic>
                       <pic:nvPicPr>
-                        <pic:cNvPr id="0" name="image7.png"/>
+                        <pic:cNvPr id="0" name="image8.png"/>
                         <pic:cNvPicPr preferRelativeResize="0"/>
                       </pic:nvPicPr>
                       <pic:blipFill>
-                        <a:blip r:embed="rId15"/>
+                        <a:blip r:embed="rId6"/>
                         <a:srcRect/>
                         <a:stretch>
                           <a:fillRect/>
@@ -833,7 +936,7 @@
                       <pic:spPr>
                         <a:xfrm>
                           <a:off x="0" y="0"/>
-                          <a:ext cx="11058525" cy="1104900"/>
+                          <a:ext cx="11287125" cy="1123950"/>
                         </a:xfrm>
                         <a:prstGeom prst="rect"/>
                         <a:ln/>
@@ -1276,6 +1379,129 @@
           <w:szCs w:val="20"/>
         </w:rPr>
       </w:pPr>
+      <w:r>
+        <w:rPr>
+          <w:rFonts w:ascii="Roboto" w:cs="Roboto" w:eastAsia="Roboto" w:hAnsi="Roboto"/>
+          <w:b w:val="1"/>
+          <w:color w:val="a4c2f4"/>
+          <w:sz w:val="20"/>
+          <w:szCs w:val="20"/>
+        </w:rPr>
+        <mc:AlternateContent>
+          <mc:Choice Requires="wpg">
+            <w:drawing>
+              <wp:anchor allowOverlap="1" behindDoc="1" distB="114300" distT="114300" distL="114300" distR="114300" hidden="0" layoutInCell="1" locked="0" relativeHeight="0" simplePos="0">
+                <wp:simplePos x="0" y="0"/>
+                <wp:positionH relativeFrom="page">
+                  <wp:posOffset>5338763</wp:posOffset>
+                </wp:positionH>
+                <wp:positionV relativeFrom="page">
+                  <wp:posOffset>2636044</wp:posOffset>
+                </wp:positionV>
+                <wp:extent cx="11782425" cy="3038475"/>
+                <wp:effectExtent b="0" l="0" r="0" t="0"/>
+                <wp:wrapNone/>
+                <wp:docPr id="3" name=""/>
+                <a:graphic>
+                  <a:graphicData uri="http://schemas.microsoft.com/office/word/2010/wordprocessingShape">
+                    <wps:wsp>
+                      <wps:cNvSpPr/>
+                      <wps:cNvPr id="3" name="Shape 3"/>
+                      <wps:spPr>
+                        <a:xfrm>
+                          <a:off x="0" y="2833300"/>
+                          <a:ext cx="9850200" cy="887700"/>
+                        </a:xfrm>
+                        <a:prstGeom prst="roundRect">
+                          <a:avLst>
+                            <a:gd fmla="val 16667" name="adj"/>
+                          </a:avLst>
+                        </a:prstGeom>
+                        <a:gradFill>
+                          <a:gsLst>
+                            <a:gs pos="0">
+                              <a:srgbClr val="073763"/>
+                            </a:gs>
+                            <a:gs pos="100000">
+                              <a:srgbClr val="FFFFFF">
+                                <a:alpha val="0"/>
+                              </a:srgbClr>
+                            </a:gs>
+                          </a:gsLst>
+                          <a:path path="circle">
+                            <a:fillToRect b="50%" l="50%" r="50%" t="50%"/>
+                          </a:path>
+                          <a:tileRect/>
+                        </a:gradFill>
+                        <a:ln>
+                          <a:noFill/>
+                        </a:ln>
+                      </wps:spPr>
+                      <wps:txbx>
+                        <w:txbxContent>
+                          <w:p>
+                            <w:pPr>
+                              <w:spacing w:after="0" w:before="0" w:line="240"/>
+                              <w:ind w:left="0" w:right="0" w:firstLine="0"/>
+                              <w:jc w:val="center"/>
+                              <w:textDirection w:val="btLr"/>
+                            </w:pPr>
+                          </w:p>
+                        </w:txbxContent>
+                      </wps:txbx>
+                      <wps:bodyPr anchorCtr="0" anchor="ctr" bIns="91425" lIns="91425" spcFirstLastPara="1" rIns="91425" wrap="square" tIns="91425">
+                        <a:noAutofit/>
+                      </wps:bodyPr>
+                    </wps:wsp>
+                  </a:graphicData>
+                </a:graphic>
+              </wp:anchor>
+            </w:drawing>
+          </mc:Choice>
+          <mc:Fallback>
+            <w:drawing>
+              <wp:anchor allowOverlap="1" behindDoc="1" distB="114300" distT="114300" distL="114300" distR="114300" hidden="0" layoutInCell="1" locked="0" relativeHeight="0" simplePos="0">
+                <wp:simplePos x="0" y="0"/>
+                <wp:positionH relativeFrom="page">
+                  <wp:posOffset>5338763</wp:posOffset>
+                </wp:positionH>
+                <wp:positionV relativeFrom="page">
+                  <wp:posOffset>2636044</wp:posOffset>
+                </wp:positionV>
+                <wp:extent cx="11782425" cy="3038475"/>
+                <wp:effectExtent b="0" l="0" r="0" t="0"/>
+                <wp:wrapNone/>
+                <wp:docPr id="3" name="image7.png"/>
+                <a:graphic>
+                  <a:graphicData uri="http://schemas.openxmlformats.org/drawingml/2006/picture">
+                    <pic:pic>
+                      <pic:nvPicPr>
+                        <pic:cNvPr id="0" name="image7.png"/>
+                        <pic:cNvPicPr preferRelativeResize="0"/>
+                      </pic:nvPicPr>
+                      <pic:blipFill>
+                        <a:blip r:embed="rId6"/>
+                        <a:srcRect/>
+                        <a:stretch>
+                          <a:fillRect/>
+                        </a:stretch>
+                      </pic:blipFill>
+                      <pic:spPr>
+                        <a:xfrm>
+                          <a:off x="0" y="0"/>
+                          <a:ext cx="11782425" cy="3038475"/>
+                        </a:xfrm>
+                        <a:prstGeom prst="rect"/>
+                        <a:ln/>
+                      </pic:spPr>
+                    </pic:pic>
+                  </a:graphicData>
+                </a:graphic>
+              </wp:anchor>
+            </w:drawing>
+          </mc:Fallback>
+        </mc:AlternateContent>
+      </w:r>
       <w:r>
         <w:rPr>
           <w:rFonts w:ascii="Roboto" w:cs="Roboto" w:eastAsia="Roboto" w:hAnsi="Roboto"/>
@@ -1752,129 +1978,6 @@
       </w:pPr>
       <w:r>
         <w:rPr>
-          <w:rFonts w:ascii="Roboto" w:cs="Roboto" w:eastAsia="Roboto" w:hAnsi="Roboto"/>
-          <w:b w:val="1"/>
-          <w:color w:val="a4c2f4"/>
-          <w:sz w:val="4"/>
-          <w:szCs w:val="4"/>
-        </w:rPr>
-        <mc:AlternateContent>
-          <mc:Choice Requires="wpg">
-            <w:drawing>
-              <wp:anchor allowOverlap="1" behindDoc="1" distB="114300" distT="114300" distL="114300" distR="114300" hidden="0" layoutInCell="1" locked="0" relativeHeight="0" simplePos="0">
-                <wp:simplePos x="0" y="0"/>
-                <wp:positionH relativeFrom="page">
-                  <wp:posOffset>5767388</wp:posOffset>
-                </wp:positionH>
-                <wp:positionV relativeFrom="page">
-                  <wp:posOffset>2636044</wp:posOffset>
-                </wp:positionV>
-                <wp:extent cx="11353800" cy="3038475"/>
-                <wp:effectExtent b="0" l="0" r="0" t="0"/>
-                <wp:wrapNone/>
-                <wp:docPr id="7" name=""/>
-                <a:graphic>
-                  <a:graphicData uri="http://schemas.microsoft.com/office/word/2010/wordprocessingShape">
-                    <wps:wsp>
-                      <wps:cNvSpPr/>
-                      <wps:cNvPr id="2" name="Shape 2"/>
-                      <wps:spPr>
-                        <a:xfrm>
-                          <a:off x="0" y="2833300"/>
-                          <a:ext cx="9850200" cy="887700"/>
-                        </a:xfrm>
-                        <a:prstGeom prst="roundRect">
-                          <a:avLst>
-                            <a:gd fmla="val 16667" name="adj"/>
-                          </a:avLst>
-                        </a:prstGeom>
-                        <a:gradFill>
-                          <a:gsLst>
-                            <a:gs pos="0">
-                              <a:srgbClr val="073763"/>
-                            </a:gs>
-                            <a:gs pos="100000">
-                              <a:srgbClr val="FFFFFF">
-                                <a:alpha val="0"/>
-                              </a:srgbClr>
-                            </a:gs>
-                          </a:gsLst>
-                          <a:path path="circle">
-                            <a:fillToRect b="50%" l="50%" r="50%" t="50%"/>
-                          </a:path>
-                          <a:tileRect/>
-                        </a:gradFill>
-                        <a:ln>
-                          <a:noFill/>
-                        </a:ln>
-                      </wps:spPr>
-                      <wps:txbx>
-                        <w:txbxContent>
-                          <w:p>
-                            <w:pPr>
-                              <w:spacing w:after="0" w:before="0" w:line="240"/>
-                              <w:ind w:left="0" w:right="0" w:firstLine="0"/>
-                              <w:jc w:val="center"/>
-                              <w:textDirection w:val="btLr"/>
-                            </w:pPr>
-                          </w:p>
-                        </w:txbxContent>
-                      </wps:txbx>
-                      <wps:bodyPr anchorCtr="0" anchor="ctr" bIns="91425" lIns="91425" spcFirstLastPara="1" rIns="91425" wrap="square" tIns="91425">
-                        <a:noAutofit/>
-                      </wps:bodyPr>
-                    </wps:wsp>
-                  </a:graphicData>
-                </a:graphic>
-              </wp:anchor>
-            </w:drawing>
-          </mc:Choice>
-          <mc:Fallback>
-            <w:drawing>
-              <wp:anchor allowOverlap="1" behindDoc="1" distB="114300" distT="114300" distL="114300" distR="114300" hidden="0" layoutInCell="1" locked="0" relativeHeight="0" simplePos="0">
-                <wp:simplePos x="0" y="0"/>
-                <wp:positionH relativeFrom="page">
-                  <wp:posOffset>5767388</wp:posOffset>
-                </wp:positionH>
-                <wp:positionV relativeFrom="page">
-                  <wp:posOffset>2636044</wp:posOffset>
-                </wp:positionV>
-                <wp:extent cx="11353800" cy="3038475"/>
-                <wp:effectExtent b="0" l="0" r="0" t="0"/>
-                <wp:wrapNone/>
-                <wp:docPr id="7" name="image10.png"/>
-                <a:graphic>
-                  <a:graphicData uri="http://schemas.openxmlformats.org/drawingml/2006/picture">
-                    <pic:pic>
-                      <pic:nvPicPr>
-                        <pic:cNvPr id="0" name="image10.png"/>
-                        <pic:cNvPicPr preferRelativeResize="0"/>
-                      </pic:nvPicPr>
-                      <pic:blipFill>
-                        <a:blip r:embed="rId16"/>
-                        <a:srcRect/>
-                        <a:stretch>
-                          <a:fillRect/>
-                        </a:stretch>
-                      </pic:blipFill>
-                      <pic:spPr>
-                        <a:xfrm>
-                          <a:off x="0" y="0"/>
-                          <a:ext cx="11353800" cy="3038475"/>
-                        </a:xfrm>
-                        <a:prstGeom prst="rect"/>
-                        <a:ln/>
-                      </pic:spPr>
-                    </pic:pic>
-                  </a:graphicData>
-                </a:graphic>
-              </wp:anchor>
-            </w:drawing>
-          </mc:Fallback>
-        </mc:AlternateContent>
-      </w:r>
-      <w:r>
-        <w:rPr>
           <w:rtl w:val="0"/>
         </w:rPr>
       </w:r>
@@ -2470,17 +2573,17 @@
                   <wp:posOffset>-8872537</wp:posOffset>
                 </wp:positionH>
                 <wp:positionV relativeFrom="page">
-                  <wp:posOffset>5634038</wp:posOffset>
+                  <wp:posOffset>5674519</wp:posOffset>
                 </wp:positionV>
-                <wp:extent cx="10810875" cy="4543425"/>
+                <wp:extent cx="10696575" cy="4505325"/>
                 <wp:effectExtent b="0" l="0" r="0" t="0"/>
                 <wp:wrapNone/>
-                <wp:docPr id="2" name=""/>
+                <wp:docPr id="7" name=""/>
                 <a:graphic>
                   <a:graphicData uri="http://schemas.microsoft.com/office/word/2010/wordprocessingShape">
                     <wps:wsp>
                       <wps:cNvSpPr/>
-                      <wps:cNvPr id="2" name="Shape 2"/>
+                      <wps:cNvPr id="3" name="Shape 3"/>
                       <wps:spPr>
                         <a:xfrm>
                           <a:off x="0" y="2833300"/>
@@ -2540,21 +2643,21 @@
                   <wp:posOffset>-8872537</wp:posOffset>
                 </wp:positionH>
                 <wp:positionV relativeFrom="page">
-                  <wp:posOffset>5634038</wp:posOffset>
+                  <wp:posOffset>5674519</wp:posOffset>
                 </wp:positionV>
-                <wp:extent cx="10810875" cy="4543425"/>
+                <wp:extent cx="10696575" cy="4505325"/>
                 <wp:effectExtent b="0" l="0" r="0" t="0"/>
                 <wp:wrapNone/>
-                <wp:docPr id="2" name="image5.png"/>
+                <wp:docPr id="7" name="image11.png"/>
                 <a:graphic>
                   <a:graphicData uri="http://schemas.openxmlformats.org/drawingml/2006/picture">
                     <pic:pic>
                       <pic:nvPicPr>
-                        <pic:cNvPr id="0" name="image5.png"/>
+                        <pic:cNvPr id="0" name="image11.png"/>
                         <pic:cNvPicPr preferRelativeResize="0"/>
                       </pic:nvPicPr>
                       <pic:blipFill>
-                        <a:blip r:embed="rId17"/>
+                        <a:blip r:embed="rId6"/>
                         <a:srcRect/>
                         <a:stretch>
                           <a:fillRect/>
@@ -2563,7 +2666,7 @@
                       <pic:spPr>
                         <a:xfrm>
                           <a:off x="0" y="0"/>
-                          <a:ext cx="10810875" cy="4543425"/>
+                          <a:ext cx="10696575" cy="4505325"/>
                         </a:xfrm>
                         <a:prstGeom prst="rect"/>
                         <a:ln/>
@@ -2629,7 +2732,7 @@
           <w:szCs w:val="18"/>
         </w:rPr>
       </w:pPr>
-      <w:hyperlink r:id="rId18">
+      <w:hyperlink r:id="rId15">
         <w:r>
           <w:rPr>
             <w:rFonts w:ascii="Roboto" w:cs="Roboto" w:eastAsia="Roboto" w:hAnsi="Roboto"/>
@@ -2752,7 +2855,7 @@
         </w:rPr>
         <w:t xml:space="preserve">Contributed over </w:t>
       </w:r>
-      <w:hyperlink r:id="rId19">
+      <w:hyperlink r:id="rId16">
         <w:r>
           <w:rPr>
             <w:rFonts w:ascii="Roboto" w:cs="Roboto" w:eastAsia="Roboto" w:hAnsi="Roboto"/>
@@ -2779,7 +2882,7 @@
         </w:rPr>
         <w:t xml:space="preserve">(as </w:t>
       </w:r>
-      <w:hyperlink r:id="rId20">
+      <w:hyperlink r:id="rId17">
         <w:r>
           <w:rPr>
             <w:rFonts w:ascii="Roboto" w:cs="Roboto" w:eastAsia="Roboto" w:hAnsi="Roboto"/>
@@ -2829,32 +2932,6 @@
         <w:rPr>
           <w:rFonts w:ascii="Roboto" w:cs="Roboto" w:eastAsia="Roboto" w:hAnsi="Roboto"/>
           <w:color w:val="f3f3f3"/>
-          <w:rtl w:val="0"/>
-        </w:rPr>
-        <w:t xml:space="preserve">Executed light mode overhaul to the entire UI</w:t>
-      </w:r>
-    </w:p>
-    <w:p>
-      <w:pPr>
-        <w:numPr>
-          <w:ilvl w:val="0"/>
-          <w:numId w:val="3"/>
-        </w:numPr>
-        <w:tabs>
-          <w:tab w:val="right" w:leader="none" w:pos="10890"/>
-          <w:tab w:val="left" w:leader="none" w:pos="450"/>
-        </w:tabs>
-        <w:spacing w:line="312" w:lineRule="auto"/>
-        <w:ind w:left="720" w:hanging="360"/>
-        <w:rPr>
-          <w:rFonts w:ascii="Roboto" w:cs="Roboto" w:eastAsia="Roboto" w:hAnsi="Roboto"/>
-          <w:color w:val="f3f3f3"/>
-        </w:rPr>
-      </w:pPr>
-      <w:r>
-        <w:rPr>
-          <w:rFonts w:ascii="Roboto" w:cs="Roboto" w:eastAsia="Roboto" w:hAnsi="Roboto"/>
-          <w:color w:val="f3f3f3"/>
         </w:rPr>
         <mc:AlternateContent>
           <mc:Choice Requires="wpg">
@@ -2865,17 +2942,17 @@
                   <wp:posOffset>-234504</wp:posOffset>
                 </wp:positionH>
                 <wp:positionV relativeFrom="page">
-                  <wp:posOffset>6624638</wp:posOffset>
+                  <wp:posOffset>6634163</wp:posOffset>
                 </wp:positionV>
-                <wp:extent cx="8296275" cy="7644765"/>
+                <wp:extent cx="8296275" cy="7639050"/>
                 <wp:effectExtent b="0" l="0" r="0" t="0"/>
                 <wp:wrapNone/>
-                <wp:docPr id="3" name=""/>
+                <wp:docPr id="1" name=""/>
                 <a:graphic>
                   <a:graphicData uri="http://schemas.microsoft.com/office/word/2010/wordprocessingShape">
                     <wps:wsp>
                       <wps:cNvSpPr/>
-                      <wps:cNvPr id="3" name="Shape 3"/>
+                      <wps:cNvPr id="2" name="Shape 2"/>
                       <wps:spPr>
                         <a:xfrm>
                           <a:off x="2684750" y="1010500"/>
@@ -2938,21 +3015,21 @@
                   <wp:posOffset>-234504</wp:posOffset>
                 </wp:positionH>
                 <wp:positionV relativeFrom="page">
-                  <wp:posOffset>6624638</wp:posOffset>
+                  <wp:posOffset>6634163</wp:posOffset>
                 </wp:positionV>
-                <wp:extent cx="8296275" cy="7644765"/>
+                <wp:extent cx="8296275" cy="7639050"/>
                 <wp:effectExtent b="0" l="0" r="0" t="0"/>
                 <wp:wrapNone/>
-                <wp:docPr id="3" name="image6.png"/>
+                <wp:docPr id="1" name="image5.png"/>
                 <a:graphic>
                   <a:graphicData uri="http://schemas.openxmlformats.org/drawingml/2006/picture">
                     <pic:pic>
                       <pic:nvPicPr>
-                        <pic:cNvPr id="0" name="image6.png"/>
+                        <pic:cNvPr id="0" name="image5.png"/>
                         <pic:cNvPicPr preferRelativeResize="0"/>
                       </pic:nvPicPr>
                       <pic:blipFill>
-                        <a:blip r:embed="rId21"/>
+                        <a:blip r:embed="rId6"/>
                         <a:srcRect/>
                         <a:stretch>
                           <a:fillRect/>
@@ -2961,7 +3038,7 @@
                       <pic:spPr>
                         <a:xfrm>
                           <a:off x="0" y="0"/>
-                          <a:ext cx="8296275" cy="7644765"/>
+                          <a:ext cx="8296275" cy="7639050"/>
                         </a:xfrm>
                         <a:prstGeom prst="rect"/>
                         <a:ln/>
@@ -2980,21 +3057,47 @@
           <w:color w:val="f3f3f3"/>
           <w:rtl w:val="0"/>
         </w:rPr>
-        <w:t xml:space="preserve">Engineered and animated the custom dropdown menu at the top-right by completing more than 20 collaboratively designed Jira tickets; It is a core feature of the website providing access to all user info</w:t>
-      </w:r>
-      <w:r>
-        <w:rPr>
-          <w:rtl w:val="0"/>
-        </w:rPr>
+        <w:t xml:space="preserve">Executed light mode overhaul to the entire UI</w:t>
       </w:r>
     </w:p>
     <w:p>
       <w:pPr>
+        <w:numPr>
+          <w:ilvl w:val="0"/>
+          <w:numId w:val="3"/>
+        </w:numPr>
         <w:tabs>
           <w:tab w:val="right" w:leader="none" w:pos="10890"/>
           <w:tab w:val="left" w:leader="none" w:pos="450"/>
         </w:tabs>
         <w:spacing w:line="312" w:lineRule="auto"/>
+        <w:ind w:left="720" w:hanging="360"/>
+        <w:rPr>
+          <w:rFonts w:ascii="Roboto" w:cs="Roboto" w:eastAsia="Roboto" w:hAnsi="Roboto"/>
+          <w:color w:val="f3f3f3"/>
+        </w:rPr>
+      </w:pPr>
+      <w:r>
+        <w:rPr>
+          <w:rFonts w:ascii="Roboto" w:cs="Roboto" w:eastAsia="Roboto" w:hAnsi="Roboto"/>
+          <w:color w:val="f3f3f3"/>
+          <w:rtl w:val="0"/>
+        </w:rPr>
+        <w:t xml:space="preserve">Engineered and animated the custom dropdown menu at the top-right by completing more than 20 collaboratively designed Jira tickets; It is a core feature of the website providing access to all user info</w:t>
+      </w:r>
+      <w:r>
+        <w:rPr>
+          <w:rtl w:val="0"/>
+        </w:rPr>
+      </w:r>
+    </w:p>
+    <w:p>
+      <w:pPr>
+        <w:tabs>
+          <w:tab w:val="right" w:leader="none" w:pos="10890"/>
+          <w:tab w:val="left" w:leader="none" w:pos="450"/>
+        </w:tabs>
+        <w:spacing w:line="312" w:lineRule="auto"/>
         <w:rPr>
           <w:rFonts w:ascii="Roboto" w:cs="Roboto" w:eastAsia="Roboto" w:hAnsi="Roboto"/>
           <w:i w:val="1"/>
@@ -3003,7 +3106,7 @@
           <w:szCs w:val="18"/>
         </w:rPr>
       </w:pPr>
-      <w:hyperlink r:id="rId22">
+      <w:hyperlink r:id="rId18">
         <w:r>
           <w:rPr>
             <w:rFonts w:ascii="Roboto" w:cs="Roboto" w:eastAsia="Roboto" w:hAnsi="Roboto"/>
@@ -3153,7 +3256,7 @@
           <w:u w:val="single"/>
         </w:rPr>
       </w:pPr>
-      <w:hyperlink r:id="rId23">
+      <w:hyperlink r:id="rId19">
         <w:r>
           <w:rPr>
             <w:rFonts w:ascii="Roboto" w:cs="Roboto" w:eastAsia="Roboto" w:hAnsi="Roboto"/>
@@ -3233,7 +3336,7 @@
         </w:rPr>
         <w:t xml:space="preserve">Deployed this full-stack PWA at </w:t>
       </w:r>
-      <w:hyperlink r:id="rId24">
+      <w:hyperlink r:id="rId20">
         <w:r>
           <w:rPr>
             <w:rFonts w:ascii="Roboto" w:cs="Roboto" w:eastAsia="Roboto" w:hAnsi="Roboto"/>
@@ -3265,7 +3368,7 @@
           <w:szCs w:val="6"/>
         </w:rPr>
       </w:pPr>
-      <w:hyperlink r:id="rId25">
+      <w:hyperlink r:id="rId21">
         <w:r>
           <w:rPr>
             <w:rFonts w:ascii="Roboto" w:cs="Roboto" w:eastAsia="Roboto" w:hAnsi="Roboto"/>
@@ -3451,7 +3554,7 @@
     </w:p>
     <w:sectPr>
       <w:pgSz w:h="15840" w:w="12240" w:orient="portrait"/>
-      <w:pgMar w:bottom="273.6" w:top="720" w:left="720" w:right="633.6" w:header="720" w:footer="720"/>
+      <w:pgMar w:bottom="273.6" w:top="360" w:left="720" w:right="633.6" w:header="720" w:footer="720"/>
       <w:pgNumType w:start="1"/>
     </w:sectPr>
   </w:body>

</xml_diff>